<commit_message>
Added Change log table in the Business Requirements.docx file
</commit_message>
<xml_diff>
--- a/SwagLabs UseCase Scenarios.docx
+++ b/SwagLabs UseCase Scenarios.docx
@@ -17,8 +17,13 @@
       <w:r>
         <w:t xml:space="preserve">Use case scenarios based on </w:t>
       </w:r>
+      <w:proofErr w:type="spellStart"/>
       <w:r>
-        <w:t>SwagLabs  business requirements.docx</w:t>
+        <w:t>SwagLabs</w:t>
+      </w:r>
+      <w:proofErr w:type="spellEnd"/>
+      <w:r>
+        <w:t xml:space="preserve">  business requirements.docx</w:t>
       </w:r>
       <w:r>
         <w:t xml:space="preserve"> file, generated by Chat GPT.</w:t>
@@ -236,6 +241,423 @@
       <w:tr>
         <w:tc>
           <w:tcPr>
+            <w:tcW w:w="9350" w:type="dxa"/>
+            <w:gridSpan w:val="3"/>
+          </w:tcPr>
+          <w:p>
+            <w:r>
+              <w:t>Products Section</w:t>
+            </w:r>
+          </w:p>
+        </w:tc>
+      </w:tr>
+      <w:tr>
+        <w:tc>
+          <w:tcPr>
+            <w:tcW w:w="3116" w:type="dxa"/>
+          </w:tcPr>
+          <w:p>
+            <w:r>
+              <w:t>PS001</w:t>
+            </w:r>
+          </w:p>
+        </w:tc>
+        <w:tc>
+          <w:tcPr>
+            <w:tcW w:w="3117" w:type="dxa"/>
+          </w:tcPr>
+          <w:p>
+            <w:r>
+              <w:t>Client</w:t>
+            </w:r>
+          </w:p>
+        </w:tc>
+        <w:tc>
+          <w:tcPr>
+            <w:tcW w:w="3117" w:type="dxa"/>
+          </w:tcPr>
+          <w:p>
+            <w:r>
+              <w:t>As a client I want to be able to browse products on the products page.</w:t>
+            </w:r>
+          </w:p>
+          <w:p>
+            <w:r>
+              <w:lastRenderedPageBreak/>
+              <w:t>Constraints:</w:t>
+            </w:r>
+          </w:p>
+          <w:p>
+            <w:pPr>
+              <w:pStyle w:val="ListParagraph"/>
+              <w:numPr>
+                <w:ilvl w:val="0"/>
+                <w:numId w:val="1"/>
+              </w:numPr>
+            </w:pPr>
+            <w:r>
+              <w:t>Only 6 products are available on the Web</w:t>
+            </w:r>
+            <w:r>
+              <w:t>s</w:t>
+            </w:r>
+            <w:r>
+              <w:t xml:space="preserve">ite. </w:t>
+            </w:r>
+          </w:p>
+          <w:p>
+            <w:pPr>
+              <w:pStyle w:val="ListParagraph"/>
+              <w:numPr>
+                <w:ilvl w:val="0"/>
+                <w:numId w:val="1"/>
+              </w:numPr>
+            </w:pPr>
+            <w:r>
+              <w:t>There is no search field.</w:t>
+            </w:r>
+          </w:p>
+        </w:tc>
+      </w:tr>
+      <w:tr>
+        <w:tc>
+          <w:tcPr>
+            <w:tcW w:w="3116" w:type="dxa"/>
+          </w:tcPr>
+          <w:p>
+            <w:r>
+              <w:lastRenderedPageBreak/>
+              <w:t>PS002</w:t>
+            </w:r>
+          </w:p>
+        </w:tc>
+        <w:tc>
+          <w:tcPr>
+            <w:tcW w:w="3117" w:type="dxa"/>
+          </w:tcPr>
+          <w:p>
+            <w:r>
+              <w:t>Client</w:t>
+            </w:r>
+          </w:p>
+        </w:tc>
+        <w:tc>
+          <w:tcPr>
+            <w:tcW w:w="3117" w:type="dxa"/>
+          </w:tcPr>
+          <w:p>
+            <w:r>
+              <w:t>As a client</w:t>
+            </w:r>
+            <w:r>
+              <w:t>,</w:t>
+            </w:r>
+            <w:r>
+              <w:t xml:space="preserve"> I want to be able to filter products based on different criteria: </w:t>
+            </w:r>
+            <w:r>
+              <w:t>price, alphabetically.</w:t>
+            </w:r>
+          </w:p>
+          <w:p/>
+          <w:p>
+            <w:r>
+              <w:t>I know this requirement is fulfilled when there is a filter functionality implemented on the Website.</w:t>
+            </w:r>
+          </w:p>
+        </w:tc>
+      </w:tr>
+      <w:tr>
+        <w:tc>
+          <w:tcPr>
+            <w:tcW w:w="3116" w:type="dxa"/>
+          </w:tcPr>
+          <w:p>
+            <w:r>
+              <w:t>PS003</w:t>
+            </w:r>
+          </w:p>
+        </w:tc>
+        <w:tc>
+          <w:tcPr>
+            <w:tcW w:w="3117" w:type="dxa"/>
+          </w:tcPr>
+          <w:p>
+            <w:r>
+              <w:t>Client</w:t>
+            </w:r>
+          </w:p>
+        </w:tc>
+        <w:tc>
+          <w:tcPr>
+            <w:tcW w:w="3117" w:type="dxa"/>
+          </w:tcPr>
+          <w:p>
+            <w:r>
+              <w:t>As a client, I want to be able to add products from the products page to the shopping cart.</w:t>
+            </w:r>
+          </w:p>
+          <w:p/>
+          <w:p>
+            <w:r>
+              <w:t>I know this requirement is fulfilled when:</w:t>
+            </w:r>
+          </w:p>
+          <w:p>
+            <w:pPr>
+              <w:pStyle w:val="ListParagraph"/>
+              <w:numPr>
+                <w:ilvl w:val="0"/>
+                <w:numId w:val="5"/>
+              </w:numPr>
+            </w:pPr>
+            <w:r>
+              <w:t>After pressing the “Add to cart” button next to a product, the text changes to “Remove”.</w:t>
+            </w:r>
+          </w:p>
+          <w:p>
+            <w:pPr>
+              <w:pStyle w:val="ListParagraph"/>
+              <w:numPr>
+                <w:ilvl w:val="0"/>
+                <w:numId w:val="5"/>
+              </w:numPr>
+            </w:pPr>
+            <w:r>
+              <w:t>A red round badge appears on top of the cart icon with number 1 if the cart was previously empty.</w:t>
+            </w:r>
+          </w:p>
+          <w:p>
+            <w:pPr>
+              <w:pStyle w:val="ListParagraph"/>
+              <w:numPr>
+                <w:ilvl w:val="0"/>
+                <w:numId w:val="5"/>
+              </w:numPr>
+            </w:pPr>
+            <w:r>
+              <w:t>If the cart was not empty, the number on this badge increases with each added product.</w:t>
+            </w:r>
+          </w:p>
+        </w:tc>
+      </w:tr>
+      <w:tr>
+        <w:tc>
+          <w:tcPr>
+            <w:tcW w:w="3116" w:type="dxa"/>
+          </w:tcPr>
+          <w:p>
+            <w:r>
+              <w:t>PS004</w:t>
+            </w:r>
+          </w:p>
+        </w:tc>
+        <w:tc>
+          <w:tcPr>
+            <w:tcW w:w="3117" w:type="dxa"/>
+          </w:tcPr>
+          <w:p>
+            <w:r>
+              <w:t>Client</w:t>
+            </w:r>
+          </w:p>
+        </w:tc>
+        <w:tc>
+          <w:tcPr>
+            <w:tcW w:w="3117" w:type="dxa"/>
+          </w:tcPr>
+          <w:p>
+            <w:r>
+              <w:t xml:space="preserve">As a client, I want to be able to </w:t>
+            </w:r>
+            <w:r>
+              <w:t>view product details page with detailed description and add product to the shopping cart from this page</w:t>
+            </w:r>
+            <w:r>
+              <w:t>.</w:t>
+            </w:r>
+          </w:p>
+          <w:p/>
+          <w:p>
+            <w:r>
+              <w:t>I know this requirement is fulfilled when:</w:t>
+            </w:r>
+          </w:p>
+          <w:p>
+            <w:pPr>
+              <w:pStyle w:val="ListParagraph"/>
+              <w:numPr>
+                <w:ilvl w:val="0"/>
+                <w:numId w:val="2"/>
+              </w:numPr>
+            </w:pPr>
+            <w:r>
+              <w:t xml:space="preserve"> I can access the product details page by clicking on any product name. </w:t>
+            </w:r>
+          </w:p>
+          <w:p>
+            <w:pPr>
+              <w:pStyle w:val="ListParagraph"/>
+              <w:numPr>
+                <w:ilvl w:val="0"/>
+                <w:numId w:val="2"/>
+              </w:numPr>
+            </w:pPr>
+            <w:r>
+              <w:lastRenderedPageBreak/>
+              <w:t>On product details page there is an Add to Cart button.</w:t>
+            </w:r>
+          </w:p>
+          <w:p>
+            <w:pPr>
+              <w:pStyle w:val="ListParagraph"/>
+              <w:numPr>
+                <w:ilvl w:val="0"/>
+                <w:numId w:val="2"/>
+              </w:numPr>
+            </w:pPr>
+            <w:r>
+              <w:t>When I click this button the product is added to the shopping cart and “Add to Cart” text changes to “Remove”</w:t>
+            </w:r>
+          </w:p>
+          <w:p>
+            <w:pPr>
+              <w:pStyle w:val="ListParagraph"/>
+              <w:numPr>
+                <w:ilvl w:val="0"/>
+                <w:numId w:val="2"/>
+              </w:numPr>
+            </w:pPr>
+            <w:r>
+              <w:t>A red round badge appears on top of the cart icon with number 1 if the cart was previously empty.</w:t>
+            </w:r>
+          </w:p>
+          <w:p>
+            <w:pPr>
+              <w:pStyle w:val="ListParagraph"/>
+              <w:numPr>
+                <w:ilvl w:val="0"/>
+                <w:numId w:val="2"/>
+              </w:numPr>
+            </w:pPr>
+            <w:r>
+              <w:t>If the cart was not empty, the number on this badge increases with each added product.</w:t>
+            </w:r>
+          </w:p>
+        </w:tc>
+      </w:tr>
+      <w:tr>
+        <w:tc>
+          <w:tcPr>
+            <w:tcW w:w="3116" w:type="dxa"/>
+          </w:tcPr>
+          <w:p>
+            <w:r>
+              <w:lastRenderedPageBreak/>
+              <w:t>PS005</w:t>
+            </w:r>
+          </w:p>
+        </w:tc>
+        <w:tc>
+          <w:tcPr>
+            <w:tcW w:w="3117" w:type="dxa"/>
+          </w:tcPr>
+          <w:p>
+            <w:r>
+              <w:t>Client</w:t>
+            </w:r>
+          </w:p>
+        </w:tc>
+        <w:tc>
+          <w:tcPr>
+            <w:tcW w:w="3117" w:type="dxa"/>
+          </w:tcPr>
+          <w:p>
+            <w:r>
+              <w:t>As a client I want to be able to remove previously Added to Cart product from the Products Page and from the Product details page.</w:t>
+            </w:r>
+          </w:p>
+          <w:p/>
+          <w:p>
+            <w:r>
+              <w:t xml:space="preserve">I know this requirement is fulfilled when: </w:t>
+            </w:r>
+          </w:p>
+          <w:p>
+            <w:pPr>
+              <w:pStyle w:val="ListParagraph"/>
+              <w:numPr>
+                <w:ilvl w:val="0"/>
+                <w:numId w:val="4"/>
+              </w:numPr>
+            </w:pPr>
+            <w:r>
+              <w:t>For a product, added to shopping cart, the Add to Cart text changes to Remove.</w:t>
+            </w:r>
+          </w:p>
+          <w:p>
+            <w:pPr>
+              <w:pStyle w:val="ListParagraph"/>
+              <w:numPr>
+                <w:ilvl w:val="0"/>
+                <w:numId w:val="4"/>
+              </w:numPr>
+            </w:pPr>
+            <w:r>
+              <w:t>Upon pressing the button again, the product is removed from the shopping cart and the text “Remove” changes to “Add to cart”</w:t>
+            </w:r>
+            <w:r>
+              <w:t>.</w:t>
+            </w:r>
+            <w:r>
+              <w:t xml:space="preserve"> </w:t>
+            </w:r>
+          </w:p>
+        </w:tc>
+      </w:tr>
+      <w:tr>
+        <w:tc>
+          <w:tcPr>
+            <w:tcW w:w="3116" w:type="dxa"/>
+          </w:tcPr>
+          <w:p/>
+        </w:tc>
+        <w:tc>
+          <w:tcPr>
+            <w:tcW w:w="3117" w:type="dxa"/>
+          </w:tcPr>
+          <w:p/>
+        </w:tc>
+        <w:tc>
+          <w:tcPr>
+            <w:tcW w:w="3117" w:type="dxa"/>
+          </w:tcPr>
+          <w:p/>
+        </w:tc>
+      </w:tr>
+      <w:tr>
+        <w:tc>
+          <w:tcPr>
+            <w:tcW w:w="3116" w:type="dxa"/>
+          </w:tcPr>
+          <w:p/>
+        </w:tc>
+        <w:tc>
+          <w:tcPr>
+            <w:tcW w:w="3117" w:type="dxa"/>
+          </w:tcPr>
+          <w:p/>
+        </w:tc>
+        <w:tc>
+          <w:tcPr>
+            <w:tcW w:w="3117" w:type="dxa"/>
+          </w:tcPr>
+          <w:p/>
+        </w:tc>
+      </w:tr>
+      <w:tr>
+        <w:tc>
+          <w:tcPr>
             <w:tcW w:w="3116" w:type="dxa"/>
           </w:tcPr>
           <w:p/>
@@ -256,13 +678,17 @@
     </w:tbl>
     <w:p/>
     <w:p>
+      <w:proofErr w:type="spellStart"/>
       <w:r>
-        <w:t xml:space="preserve">Accronyms </w:t>
+        <w:t>Accronyms</w:t>
+      </w:r>
+      <w:proofErr w:type="spellEnd"/>
+      <w:r>
+        <w:t xml:space="preserve"> </w:t>
       </w:r>
     </w:p>
     <w:p>
       <w:r>
-        <w:lastRenderedPageBreak/>
         <w:t>ULA = User Login and Authentication</w:t>
       </w:r>
     </w:p>
@@ -276,6 +702,495 @@
     </w:sectPr>
   </w:body>
 </w:document>
+</file>
+
+<file path=word/numbering.xml><?xml version="1.0" encoding="utf-8"?>
+<w:numbering xmlns:wpc="http://schemas.microsoft.com/office/word/2010/wordprocessingCanvas" xmlns:cx="http://schemas.microsoft.com/office/drawing/2014/chartex" xmlns:cx1="http://schemas.microsoft.com/office/drawing/2015/9/8/chartex" xmlns:cx2="http://schemas.microsoft.com/office/drawing/2015/10/21/chartex" xmlns:cx3="http://schemas.microsoft.com/office/drawing/2016/5/9/chartex" xmlns:cx4="http://schemas.microsoft.com/office/drawing/2016/5/10/chartex" xmlns:cx5="http://schemas.microsoft.com/office/drawing/2016/5/11/chartex" xmlns:cx6="http://schemas.microsoft.com/office/drawing/2016/5/12/chartex" xmlns:cx7="http://schemas.microsoft.com/office/drawing/2016/5/13/chartex" xmlns:cx8="http://schemas.microsoft.com/office/drawing/2016/5/14/chartex" xmlns:mc="http://schemas.openxmlformats.org/markup-compatibility/2006" xmlns:aink="http://schemas.microsoft.com/office/drawing/2016/ink" xmlns:am3d="http://schemas.microsoft.com/office/drawing/2017/model3d" xmlns:o="urn:schemas-microsoft-com:office:office" xmlns:oel="http://schemas.microsoft.com/office/2019/extlst" xmlns:r="http://schemas.openxmlformats.org/officeDocument/2006/relationships" xmlns:m="http://schemas.openxmlformats.org/officeDocument/2006/math" xmlns:v="urn:schemas-microsoft-com:vml" xmlns:wp14="http://schemas.microsoft.com/office/word/2010/wordprocessingDrawing" xmlns:wp="http://schemas.openxmlformats.org/drawingml/2006/wordprocessingDrawing" xmlns:w10="urn:schemas-microsoft-com:office:word" xmlns:w="http://schemas.openxmlformats.org/wordprocessingml/2006/main" xmlns:w14="http://schemas.microsoft.com/office/word/2010/wordml" xmlns:w15="http://schemas.microsoft.com/office/word/2012/wordml" xmlns:w16cex="http://schemas.microsoft.com/office/word/2018/wordml/cex" xmlns:w16cid="http://schemas.microsoft.com/office/word/2016/wordml/cid" xmlns:w16="http://schemas.microsoft.com/office/word/2018/wordml" xmlns:w16du="http://schemas.microsoft.com/office/word/2023/wordml/word16du" xmlns:w16sdtdh="http://schemas.microsoft.com/office/word/2020/wordml/sdtdatahash" xmlns:w16se="http://schemas.microsoft.com/office/word/2015/wordml/symex" xmlns:wpg="http://schemas.microsoft.com/office/word/2010/wordprocessingGroup" xmlns:wpi="http://schemas.microsoft.com/office/word/2010/wordprocessingInk" xmlns:wne="http://schemas.microsoft.com/office/word/2006/wordml" xmlns:wps="http://schemas.microsoft.com/office/word/2010/wordprocessingShape" mc:Ignorable="w14 w15 w16se w16cid w16 w16cex w16sdtdh w16du wp14">
+  <w:abstractNum w:abstractNumId="0" w15:restartNumberingAfterBreak="0">
+    <w:nsid w:val="16A57331"/>
+    <w:multiLevelType w:val="hybridMultilevel"/>
+    <w:tmpl w:val="D08E5BEA"/>
+    <w:lvl w:ilvl="0" w:tplc="04090001">
+      <w:start w:val="1"/>
+      <w:numFmt w:val="bullet"/>
+      <w:lvlText w:val=""/>
+      <w:lvlJc w:val="left"/>
+      <w:pPr>
+        <w:ind w:left="770" w:hanging="360"/>
+      </w:pPr>
+      <w:rPr>
+        <w:rFonts w:ascii="Symbol" w:hAnsi="Symbol" w:hint="default"/>
+      </w:rPr>
+    </w:lvl>
+    <w:lvl w:ilvl="1" w:tplc="04090003" w:tentative="1">
+      <w:start w:val="1"/>
+      <w:numFmt w:val="bullet"/>
+      <w:lvlText w:val="o"/>
+      <w:lvlJc w:val="left"/>
+      <w:pPr>
+        <w:ind w:left="1490" w:hanging="360"/>
+      </w:pPr>
+      <w:rPr>
+        <w:rFonts w:ascii="Courier New" w:hAnsi="Courier New" w:cs="Courier New" w:hint="default"/>
+      </w:rPr>
+    </w:lvl>
+    <w:lvl w:ilvl="2" w:tplc="04090005" w:tentative="1">
+      <w:start w:val="1"/>
+      <w:numFmt w:val="bullet"/>
+      <w:lvlText w:val=""/>
+      <w:lvlJc w:val="left"/>
+      <w:pPr>
+        <w:ind w:left="2210" w:hanging="360"/>
+      </w:pPr>
+      <w:rPr>
+        <w:rFonts w:ascii="Wingdings" w:hAnsi="Wingdings" w:hint="default"/>
+      </w:rPr>
+    </w:lvl>
+    <w:lvl w:ilvl="3" w:tplc="04090001" w:tentative="1">
+      <w:start w:val="1"/>
+      <w:numFmt w:val="bullet"/>
+      <w:lvlText w:val=""/>
+      <w:lvlJc w:val="left"/>
+      <w:pPr>
+        <w:ind w:left="2930" w:hanging="360"/>
+      </w:pPr>
+      <w:rPr>
+        <w:rFonts w:ascii="Symbol" w:hAnsi="Symbol" w:hint="default"/>
+      </w:rPr>
+    </w:lvl>
+    <w:lvl w:ilvl="4" w:tplc="04090003" w:tentative="1">
+      <w:start w:val="1"/>
+      <w:numFmt w:val="bullet"/>
+      <w:lvlText w:val="o"/>
+      <w:lvlJc w:val="left"/>
+      <w:pPr>
+        <w:ind w:left="3650" w:hanging="360"/>
+      </w:pPr>
+      <w:rPr>
+        <w:rFonts w:ascii="Courier New" w:hAnsi="Courier New" w:cs="Courier New" w:hint="default"/>
+      </w:rPr>
+    </w:lvl>
+    <w:lvl w:ilvl="5" w:tplc="04090005" w:tentative="1">
+      <w:start w:val="1"/>
+      <w:numFmt w:val="bullet"/>
+      <w:lvlText w:val=""/>
+      <w:lvlJc w:val="left"/>
+      <w:pPr>
+        <w:ind w:left="4370" w:hanging="360"/>
+      </w:pPr>
+      <w:rPr>
+        <w:rFonts w:ascii="Wingdings" w:hAnsi="Wingdings" w:hint="default"/>
+      </w:rPr>
+    </w:lvl>
+    <w:lvl w:ilvl="6" w:tplc="04090001" w:tentative="1">
+      <w:start w:val="1"/>
+      <w:numFmt w:val="bullet"/>
+      <w:lvlText w:val=""/>
+      <w:lvlJc w:val="left"/>
+      <w:pPr>
+        <w:ind w:left="5090" w:hanging="360"/>
+      </w:pPr>
+      <w:rPr>
+        <w:rFonts w:ascii="Symbol" w:hAnsi="Symbol" w:hint="default"/>
+      </w:rPr>
+    </w:lvl>
+    <w:lvl w:ilvl="7" w:tplc="04090003" w:tentative="1">
+      <w:start w:val="1"/>
+      <w:numFmt w:val="bullet"/>
+      <w:lvlText w:val="o"/>
+      <w:lvlJc w:val="left"/>
+      <w:pPr>
+        <w:ind w:left="5810" w:hanging="360"/>
+      </w:pPr>
+      <w:rPr>
+        <w:rFonts w:ascii="Courier New" w:hAnsi="Courier New" w:cs="Courier New" w:hint="default"/>
+      </w:rPr>
+    </w:lvl>
+    <w:lvl w:ilvl="8" w:tplc="04090005" w:tentative="1">
+      <w:start w:val="1"/>
+      <w:numFmt w:val="bullet"/>
+      <w:lvlText w:val=""/>
+      <w:lvlJc w:val="left"/>
+      <w:pPr>
+        <w:ind w:left="6530" w:hanging="360"/>
+      </w:pPr>
+      <w:rPr>
+        <w:rFonts w:ascii="Wingdings" w:hAnsi="Wingdings" w:hint="default"/>
+      </w:rPr>
+    </w:lvl>
+  </w:abstractNum>
+  <w:abstractNum w:abstractNumId="1" w15:restartNumberingAfterBreak="0">
+    <w:nsid w:val="19EF2EDB"/>
+    <w:multiLevelType w:val="hybridMultilevel"/>
+    <w:tmpl w:val="E6AACDB2"/>
+    <w:lvl w:ilvl="0" w:tplc="0409000F">
+      <w:start w:val="1"/>
+      <w:numFmt w:val="decimal"/>
+      <w:lvlText w:val="%1."/>
+      <w:lvlJc w:val="left"/>
+      <w:pPr>
+        <w:ind w:left="720" w:hanging="360"/>
+      </w:pPr>
+      <w:rPr>
+        <w:rFonts w:hint="default"/>
+      </w:rPr>
+    </w:lvl>
+    <w:lvl w:ilvl="1" w:tplc="04090019" w:tentative="1">
+      <w:start w:val="1"/>
+      <w:numFmt w:val="lowerLetter"/>
+      <w:lvlText w:val="%2."/>
+      <w:lvlJc w:val="left"/>
+      <w:pPr>
+        <w:ind w:left="1440" w:hanging="360"/>
+      </w:pPr>
+    </w:lvl>
+    <w:lvl w:ilvl="2" w:tplc="0409001B" w:tentative="1">
+      <w:start w:val="1"/>
+      <w:numFmt w:val="lowerRoman"/>
+      <w:lvlText w:val="%3."/>
+      <w:lvlJc w:val="right"/>
+      <w:pPr>
+        <w:ind w:left="2160" w:hanging="180"/>
+      </w:pPr>
+    </w:lvl>
+    <w:lvl w:ilvl="3" w:tplc="0409000F" w:tentative="1">
+      <w:start w:val="1"/>
+      <w:numFmt w:val="decimal"/>
+      <w:lvlText w:val="%4."/>
+      <w:lvlJc w:val="left"/>
+      <w:pPr>
+        <w:ind w:left="2880" w:hanging="360"/>
+      </w:pPr>
+    </w:lvl>
+    <w:lvl w:ilvl="4" w:tplc="04090019" w:tentative="1">
+      <w:start w:val="1"/>
+      <w:numFmt w:val="lowerLetter"/>
+      <w:lvlText w:val="%5."/>
+      <w:lvlJc w:val="left"/>
+      <w:pPr>
+        <w:ind w:left="3600" w:hanging="360"/>
+      </w:pPr>
+    </w:lvl>
+    <w:lvl w:ilvl="5" w:tplc="0409001B" w:tentative="1">
+      <w:start w:val="1"/>
+      <w:numFmt w:val="lowerRoman"/>
+      <w:lvlText w:val="%6."/>
+      <w:lvlJc w:val="right"/>
+      <w:pPr>
+        <w:ind w:left="4320" w:hanging="180"/>
+      </w:pPr>
+    </w:lvl>
+    <w:lvl w:ilvl="6" w:tplc="0409000F" w:tentative="1">
+      <w:start w:val="1"/>
+      <w:numFmt w:val="decimal"/>
+      <w:lvlText w:val="%7."/>
+      <w:lvlJc w:val="left"/>
+      <w:pPr>
+        <w:ind w:left="5040" w:hanging="360"/>
+      </w:pPr>
+    </w:lvl>
+    <w:lvl w:ilvl="7" w:tplc="04090019" w:tentative="1">
+      <w:start w:val="1"/>
+      <w:numFmt w:val="lowerLetter"/>
+      <w:lvlText w:val="%8."/>
+      <w:lvlJc w:val="left"/>
+      <w:pPr>
+        <w:ind w:left="5760" w:hanging="360"/>
+      </w:pPr>
+    </w:lvl>
+    <w:lvl w:ilvl="8" w:tplc="0409001B" w:tentative="1">
+      <w:start w:val="1"/>
+      <w:numFmt w:val="lowerRoman"/>
+      <w:lvlText w:val="%9."/>
+      <w:lvlJc w:val="right"/>
+      <w:pPr>
+        <w:ind w:left="6480" w:hanging="180"/>
+      </w:pPr>
+    </w:lvl>
+  </w:abstractNum>
+  <w:abstractNum w:abstractNumId="2" w15:restartNumberingAfterBreak="0">
+    <w:nsid w:val="20081454"/>
+    <w:multiLevelType w:val="hybridMultilevel"/>
+    <w:tmpl w:val="F2EE1834"/>
+    <w:lvl w:ilvl="0" w:tplc="0409000F">
+      <w:start w:val="1"/>
+      <w:numFmt w:val="decimal"/>
+      <w:lvlText w:val="%1."/>
+      <w:lvlJc w:val="left"/>
+      <w:pPr>
+        <w:ind w:left="720" w:hanging="360"/>
+      </w:pPr>
+      <w:rPr>
+        <w:rFonts w:hint="default"/>
+      </w:rPr>
+    </w:lvl>
+    <w:lvl w:ilvl="1" w:tplc="04090019" w:tentative="1">
+      <w:start w:val="1"/>
+      <w:numFmt w:val="lowerLetter"/>
+      <w:lvlText w:val="%2."/>
+      <w:lvlJc w:val="left"/>
+      <w:pPr>
+        <w:ind w:left="1440" w:hanging="360"/>
+      </w:pPr>
+    </w:lvl>
+    <w:lvl w:ilvl="2" w:tplc="0409001B" w:tentative="1">
+      <w:start w:val="1"/>
+      <w:numFmt w:val="lowerRoman"/>
+      <w:lvlText w:val="%3."/>
+      <w:lvlJc w:val="right"/>
+      <w:pPr>
+        <w:ind w:left="2160" w:hanging="180"/>
+      </w:pPr>
+    </w:lvl>
+    <w:lvl w:ilvl="3" w:tplc="0409000F" w:tentative="1">
+      <w:start w:val="1"/>
+      <w:numFmt w:val="decimal"/>
+      <w:lvlText w:val="%4."/>
+      <w:lvlJc w:val="left"/>
+      <w:pPr>
+        <w:ind w:left="2880" w:hanging="360"/>
+      </w:pPr>
+    </w:lvl>
+    <w:lvl w:ilvl="4" w:tplc="04090019" w:tentative="1">
+      <w:start w:val="1"/>
+      <w:numFmt w:val="lowerLetter"/>
+      <w:lvlText w:val="%5."/>
+      <w:lvlJc w:val="left"/>
+      <w:pPr>
+        <w:ind w:left="3600" w:hanging="360"/>
+      </w:pPr>
+    </w:lvl>
+    <w:lvl w:ilvl="5" w:tplc="0409001B" w:tentative="1">
+      <w:start w:val="1"/>
+      <w:numFmt w:val="lowerRoman"/>
+      <w:lvlText w:val="%6."/>
+      <w:lvlJc w:val="right"/>
+      <w:pPr>
+        <w:ind w:left="4320" w:hanging="180"/>
+      </w:pPr>
+    </w:lvl>
+    <w:lvl w:ilvl="6" w:tplc="0409000F" w:tentative="1">
+      <w:start w:val="1"/>
+      <w:numFmt w:val="decimal"/>
+      <w:lvlText w:val="%7."/>
+      <w:lvlJc w:val="left"/>
+      <w:pPr>
+        <w:ind w:left="5040" w:hanging="360"/>
+      </w:pPr>
+    </w:lvl>
+    <w:lvl w:ilvl="7" w:tplc="04090019" w:tentative="1">
+      <w:start w:val="1"/>
+      <w:numFmt w:val="lowerLetter"/>
+      <w:lvlText w:val="%8."/>
+      <w:lvlJc w:val="left"/>
+      <w:pPr>
+        <w:ind w:left="5760" w:hanging="360"/>
+      </w:pPr>
+    </w:lvl>
+    <w:lvl w:ilvl="8" w:tplc="0409001B" w:tentative="1">
+      <w:start w:val="1"/>
+      <w:numFmt w:val="lowerRoman"/>
+      <w:lvlText w:val="%9."/>
+      <w:lvlJc w:val="right"/>
+      <w:pPr>
+        <w:ind w:left="6480" w:hanging="180"/>
+      </w:pPr>
+    </w:lvl>
+  </w:abstractNum>
+  <w:abstractNum w:abstractNumId="3" w15:restartNumberingAfterBreak="0">
+    <w:nsid w:val="254D33BA"/>
+    <w:multiLevelType w:val="hybridMultilevel"/>
+    <w:tmpl w:val="9B245EF4"/>
+    <w:lvl w:ilvl="0" w:tplc="0409000F">
+      <w:start w:val="1"/>
+      <w:numFmt w:val="decimal"/>
+      <w:lvlText w:val="%1."/>
+      <w:lvlJc w:val="left"/>
+      <w:pPr>
+        <w:ind w:left="720" w:hanging="360"/>
+      </w:pPr>
+      <w:rPr>
+        <w:rFonts w:hint="default"/>
+      </w:rPr>
+    </w:lvl>
+    <w:lvl w:ilvl="1" w:tplc="04090019" w:tentative="1">
+      <w:start w:val="1"/>
+      <w:numFmt w:val="lowerLetter"/>
+      <w:lvlText w:val="%2."/>
+      <w:lvlJc w:val="left"/>
+      <w:pPr>
+        <w:ind w:left="1440" w:hanging="360"/>
+      </w:pPr>
+    </w:lvl>
+    <w:lvl w:ilvl="2" w:tplc="0409001B" w:tentative="1">
+      <w:start w:val="1"/>
+      <w:numFmt w:val="lowerRoman"/>
+      <w:lvlText w:val="%3."/>
+      <w:lvlJc w:val="right"/>
+      <w:pPr>
+        <w:ind w:left="2160" w:hanging="180"/>
+      </w:pPr>
+    </w:lvl>
+    <w:lvl w:ilvl="3" w:tplc="0409000F" w:tentative="1">
+      <w:start w:val="1"/>
+      <w:numFmt w:val="decimal"/>
+      <w:lvlText w:val="%4."/>
+      <w:lvlJc w:val="left"/>
+      <w:pPr>
+        <w:ind w:left="2880" w:hanging="360"/>
+      </w:pPr>
+    </w:lvl>
+    <w:lvl w:ilvl="4" w:tplc="04090019" w:tentative="1">
+      <w:start w:val="1"/>
+      <w:numFmt w:val="lowerLetter"/>
+      <w:lvlText w:val="%5."/>
+      <w:lvlJc w:val="left"/>
+      <w:pPr>
+        <w:ind w:left="3600" w:hanging="360"/>
+      </w:pPr>
+    </w:lvl>
+    <w:lvl w:ilvl="5" w:tplc="0409001B" w:tentative="1">
+      <w:start w:val="1"/>
+      <w:numFmt w:val="lowerRoman"/>
+      <w:lvlText w:val="%6."/>
+      <w:lvlJc w:val="right"/>
+      <w:pPr>
+        <w:ind w:left="4320" w:hanging="180"/>
+      </w:pPr>
+    </w:lvl>
+    <w:lvl w:ilvl="6" w:tplc="0409000F" w:tentative="1">
+      <w:start w:val="1"/>
+      <w:numFmt w:val="decimal"/>
+      <w:lvlText w:val="%7."/>
+      <w:lvlJc w:val="left"/>
+      <w:pPr>
+        <w:ind w:left="5040" w:hanging="360"/>
+      </w:pPr>
+    </w:lvl>
+    <w:lvl w:ilvl="7" w:tplc="04090019" w:tentative="1">
+      <w:start w:val="1"/>
+      <w:numFmt w:val="lowerLetter"/>
+      <w:lvlText w:val="%8."/>
+      <w:lvlJc w:val="left"/>
+      <w:pPr>
+        <w:ind w:left="5760" w:hanging="360"/>
+      </w:pPr>
+    </w:lvl>
+    <w:lvl w:ilvl="8" w:tplc="0409001B" w:tentative="1">
+      <w:start w:val="1"/>
+      <w:numFmt w:val="lowerRoman"/>
+      <w:lvlText w:val="%9."/>
+      <w:lvlJc w:val="right"/>
+      <w:pPr>
+        <w:ind w:left="6480" w:hanging="180"/>
+      </w:pPr>
+    </w:lvl>
+  </w:abstractNum>
+  <w:abstractNum w:abstractNumId="4" w15:restartNumberingAfterBreak="0">
+    <w:nsid w:val="5187736A"/>
+    <w:multiLevelType w:val="hybridMultilevel"/>
+    <w:tmpl w:val="677A36E0"/>
+    <w:lvl w:ilvl="0" w:tplc="0409000F">
+      <w:start w:val="1"/>
+      <w:numFmt w:val="decimal"/>
+      <w:lvlText w:val="%1."/>
+      <w:lvlJc w:val="left"/>
+      <w:pPr>
+        <w:ind w:left="720" w:hanging="360"/>
+      </w:pPr>
+      <w:rPr>
+        <w:rFonts w:hint="default"/>
+      </w:rPr>
+    </w:lvl>
+    <w:lvl w:ilvl="1" w:tplc="04090019" w:tentative="1">
+      <w:start w:val="1"/>
+      <w:numFmt w:val="lowerLetter"/>
+      <w:lvlText w:val="%2."/>
+      <w:lvlJc w:val="left"/>
+      <w:pPr>
+        <w:ind w:left="1440" w:hanging="360"/>
+      </w:pPr>
+    </w:lvl>
+    <w:lvl w:ilvl="2" w:tplc="0409001B" w:tentative="1">
+      <w:start w:val="1"/>
+      <w:numFmt w:val="lowerRoman"/>
+      <w:lvlText w:val="%3."/>
+      <w:lvlJc w:val="right"/>
+      <w:pPr>
+        <w:ind w:left="2160" w:hanging="180"/>
+      </w:pPr>
+    </w:lvl>
+    <w:lvl w:ilvl="3" w:tplc="0409000F" w:tentative="1">
+      <w:start w:val="1"/>
+      <w:numFmt w:val="decimal"/>
+      <w:lvlText w:val="%4."/>
+      <w:lvlJc w:val="left"/>
+      <w:pPr>
+        <w:ind w:left="2880" w:hanging="360"/>
+      </w:pPr>
+    </w:lvl>
+    <w:lvl w:ilvl="4" w:tplc="04090019" w:tentative="1">
+      <w:start w:val="1"/>
+      <w:numFmt w:val="lowerLetter"/>
+      <w:lvlText w:val="%5."/>
+      <w:lvlJc w:val="left"/>
+      <w:pPr>
+        <w:ind w:left="3600" w:hanging="360"/>
+      </w:pPr>
+    </w:lvl>
+    <w:lvl w:ilvl="5" w:tplc="0409001B" w:tentative="1">
+      <w:start w:val="1"/>
+      <w:numFmt w:val="lowerRoman"/>
+      <w:lvlText w:val="%6."/>
+      <w:lvlJc w:val="right"/>
+      <w:pPr>
+        <w:ind w:left="4320" w:hanging="180"/>
+      </w:pPr>
+    </w:lvl>
+    <w:lvl w:ilvl="6" w:tplc="0409000F" w:tentative="1">
+      <w:start w:val="1"/>
+      <w:numFmt w:val="decimal"/>
+      <w:lvlText w:val="%7."/>
+      <w:lvlJc w:val="left"/>
+      <w:pPr>
+        <w:ind w:left="5040" w:hanging="360"/>
+      </w:pPr>
+    </w:lvl>
+    <w:lvl w:ilvl="7" w:tplc="04090019" w:tentative="1">
+      <w:start w:val="1"/>
+      <w:numFmt w:val="lowerLetter"/>
+      <w:lvlText w:val="%8."/>
+      <w:lvlJc w:val="left"/>
+      <w:pPr>
+        <w:ind w:left="5760" w:hanging="360"/>
+      </w:pPr>
+    </w:lvl>
+    <w:lvl w:ilvl="8" w:tplc="0409001B" w:tentative="1">
+      <w:start w:val="1"/>
+      <w:numFmt w:val="lowerRoman"/>
+      <w:lvlText w:val="%9."/>
+      <w:lvlJc w:val="right"/>
+      <w:pPr>
+        <w:ind w:left="6480" w:hanging="180"/>
+      </w:pPr>
+    </w:lvl>
+  </w:abstractNum>
+  <w:num w:numId="1" w16cid:durableId="1703482102">
+    <w:abstractNumId w:val="0"/>
+  </w:num>
+  <w:num w:numId="2" w16cid:durableId="1358236062">
+    <w:abstractNumId w:val="4"/>
+  </w:num>
+  <w:num w:numId="3" w16cid:durableId="775566205">
+    <w:abstractNumId w:val="1"/>
+  </w:num>
+  <w:num w:numId="4" w16cid:durableId="1791778835">
+    <w:abstractNumId w:val="2"/>
+  </w:num>
+  <w:num w:numId="5" w16cid:durableId="293561899">
+    <w:abstractNumId w:val="3"/>
+  </w:num>
+</w:numbering>
 </file>
 
 <file path=word/styles.xml><?xml version="1.0" encoding="utf-8"?>
@@ -803,6 +1718,17 @@
       </w:tblBorders>
     </w:tblPr>
   </w:style>
+  <w:style w:type="paragraph" w:styleId="ListParagraph">
+    <w:name w:val="List Paragraph"/>
+    <w:basedOn w:val="Normal"/>
+    <w:uiPriority w:val="34"/>
+    <w:qFormat/>
+    <w:rsid w:val="00F31206"/>
+    <w:pPr>
+      <w:ind w:left="720"/>
+      <w:contextualSpacing/>
+    </w:pPr>
+  </w:style>
 </w:styles>
 </file>
 

</xml_diff>

<commit_message>
Added title page on both documents
</commit_message>
<xml_diff>
--- a/SwagLabs UseCase Scenarios.docx
+++ b/SwagLabs UseCase Scenarios.docx
@@ -2,34 +2,333 @@
 <file path=word/document.xml><?xml version="1.0" encoding="utf-8"?>
 <w:document xmlns:wpc="http://schemas.microsoft.com/office/word/2010/wordprocessingCanvas" xmlns:cx="http://schemas.microsoft.com/office/drawing/2014/chartex" xmlns:cx1="http://schemas.microsoft.com/office/drawing/2015/9/8/chartex" xmlns:cx2="http://schemas.microsoft.com/office/drawing/2015/10/21/chartex" xmlns:cx3="http://schemas.microsoft.com/office/drawing/2016/5/9/chartex" xmlns:cx4="http://schemas.microsoft.com/office/drawing/2016/5/10/chartex" xmlns:cx5="http://schemas.microsoft.com/office/drawing/2016/5/11/chartex" xmlns:cx6="http://schemas.microsoft.com/office/drawing/2016/5/12/chartex" xmlns:cx7="http://schemas.microsoft.com/office/drawing/2016/5/13/chartex" xmlns:cx8="http://schemas.microsoft.com/office/drawing/2016/5/14/chartex" xmlns:mc="http://schemas.openxmlformats.org/markup-compatibility/2006" xmlns:aink="http://schemas.microsoft.com/office/drawing/2016/ink" xmlns:am3d="http://schemas.microsoft.com/office/drawing/2017/model3d" xmlns:o="urn:schemas-microsoft-com:office:office" xmlns:oel="http://schemas.microsoft.com/office/2019/extlst" xmlns:r="http://schemas.openxmlformats.org/officeDocument/2006/relationships" xmlns:m="http://schemas.openxmlformats.org/officeDocument/2006/math" xmlns:v="urn:schemas-microsoft-com:vml" xmlns:wp14="http://schemas.microsoft.com/office/word/2010/wordprocessingDrawing" xmlns:wp="http://schemas.openxmlformats.org/drawingml/2006/wordprocessingDrawing" xmlns:w10="urn:schemas-microsoft-com:office:word" xmlns:w="http://schemas.openxmlformats.org/wordprocessingml/2006/main" xmlns:w14="http://schemas.microsoft.com/office/word/2010/wordml" xmlns:w15="http://schemas.microsoft.com/office/word/2012/wordml" xmlns:w16cex="http://schemas.microsoft.com/office/word/2018/wordml/cex" xmlns:w16cid="http://schemas.microsoft.com/office/word/2016/wordml/cid" xmlns:w16="http://schemas.microsoft.com/office/word/2018/wordml" xmlns:w16du="http://schemas.microsoft.com/office/word/2023/wordml/word16du" xmlns:w16sdtdh="http://schemas.microsoft.com/office/word/2020/wordml/sdtdatahash" xmlns:w16se="http://schemas.microsoft.com/office/word/2015/wordml/symex" xmlns:wpg="http://schemas.microsoft.com/office/word/2010/wordprocessingGroup" xmlns:wpi="http://schemas.microsoft.com/office/word/2010/wordprocessingInk" xmlns:wne="http://schemas.microsoft.com/office/word/2006/wordml" xmlns:wps="http://schemas.microsoft.com/office/word/2010/wordprocessingShape" mc:Ignorable="w14 w15 w16se w16cid w16 w16cex w16sdtdh w16du wp14">
   <w:body>
+    <w:sdt>
+      <w:sdtPr>
+        <w:id w:val="-1035573629"/>
+        <w:docPartObj>
+          <w:docPartGallery w:val="Cover Pages"/>
+          <w:docPartUnique/>
+        </w:docPartObj>
+      </w:sdtPr>
+      <w:sdtContent>
+        <w:p/>
+        <w:tbl>
+          <w:tblPr>
+            <w:tblpPr w:leftFromText="187" w:rightFromText="187" w:horzAnchor="margin" w:tblpXSpec="center" w:tblpY="2881"/>
+            <w:tblW w:w="4000" w:type="pct"/>
+            <w:tblBorders>
+              <w:left w:val="single" w:sz="12" w:space="0" w:color="4472C4" w:themeColor="accent1"/>
+            </w:tblBorders>
+            <w:tblCellMar>
+              <w:left w:w="144" w:type="dxa"/>
+              <w:right w:w="115" w:type="dxa"/>
+            </w:tblCellMar>
+            <w:tblLook w:val="04A0" w:firstRow="1" w:lastRow="0" w:firstColumn="1" w:lastColumn="0" w:noHBand="0" w:noVBand="1"/>
+          </w:tblPr>
+          <w:tblGrid>
+            <w:gridCol w:w="7476"/>
+          </w:tblGrid>
+          <w:tr>
+            <w:sdt>
+              <w:sdtPr>
+                <w:rPr>
+                  <w:color w:val="2F5496" w:themeColor="accent1" w:themeShade="BF"/>
+                  <w:sz w:val="24"/>
+                  <w:szCs w:val="24"/>
+                </w:rPr>
+                <w:alias w:val="Company"/>
+                <w:id w:val="13406915"/>
+                <w:placeholder>
+                  <w:docPart w:val="BB0917CCF4B244E1B67A3F6C3B79CC12"/>
+                </w:placeholder>
+                <w:dataBinding w:prefixMappings="xmlns:ns0='http://schemas.openxmlformats.org/officeDocument/2006/extended-properties'" w:xpath="/ns0:Properties[1]/ns0:Company[1]" w:storeItemID="{6668398D-A668-4E3E-A5EB-62B293D839F1}"/>
+                <w:text/>
+              </w:sdtPr>
+              <w:sdtContent>
+                <w:tc>
+                  <w:tcPr>
+                    <w:tcW w:w="7672" w:type="dxa"/>
+                    <w:tcMar>
+                      <w:top w:w="216" w:type="dxa"/>
+                      <w:left w:w="115" w:type="dxa"/>
+                      <w:bottom w:w="216" w:type="dxa"/>
+                      <w:right w:w="115" w:type="dxa"/>
+                    </w:tcMar>
+                  </w:tcPr>
+                  <w:p>
+                    <w:pPr>
+                      <w:pStyle w:val="NoSpacing"/>
+                      <w:rPr>
+                        <w:color w:val="2F5496" w:themeColor="accent1" w:themeShade="BF"/>
+                        <w:sz w:val="24"/>
+                      </w:rPr>
+                    </w:pPr>
+                    <w:r>
+                      <w:rPr>
+                        <w:color w:val="2F5496" w:themeColor="accent1" w:themeShade="BF"/>
+                        <w:sz w:val="24"/>
+                        <w:szCs w:val="24"/>
+                      </w:rPr>
+                      <w:t>S</w:t>
+                    </w:r>
+                    <w:r>
+                      <w:rPr>
+                        <w:color w:val="2F5496" w:themeColor="accent1" w:themeShade="BF"/>
+                        <w:sz w:val="24"/>
+                        <w:szCs w:val="24"/>
+                      </w:rPr>
+                      <w:t>wag Labs</w:t>
+                    </w:r>
+                  </w:p>
+                </w:tc>
+              </w:sdtContent>
+            </w:sdt>
+          </w:tr>
+          <w:tr>
+            <w:tc>
+              <w:tcPr>
+                <w:tcW w:w="7672" w:type="dxa"/>
+              </w:tcPr>
+              <w:sdt>
+                <w:sdtPr>
+                  <w:rPr>
+                    <w:rFonts w:asciiTheme="majorHAnsi" w:eastAsiaTheme="majorEastAsia" w:hAnsiTheme="majorHAnsi" w:cstheme="majorBidi"/>
+                    <w:color w:val="4472C4" w:themeColor="accent1"/>
+                    <w:sz w:val="88"/>
+                    <w:szCs w:val="88"/>
+                  </w:rPr>
+                  <w:alias w:val="Title"/>
+                  <w:id w:val="13406919"/>
+                  <w:placeholder>
+                    <w:docPart w:val="996CF636652542F4BF1FC8A497F58E85"/>
+                  </w:placeholder>
+                  <w:dataBinding w:prefixMappings="xmlns:ns0='http://schemas.openxmlformats.org/package/2006/metadata/core-properties' xmlns:ns1='http://purl.org/dc/elements/1.1/'" w:xpath="/ns0:coreProperties[1]/ns1:title[1]" w:storeItemID="{6C3C8BC8-F283-45AE-878A-BAB7291924A1}"/>
+                  <w:text/>
+                </w:sdtPr>
+                <w:sdtContent>
+                  <w:p>
+                    <w:pPr>
+                      <w:pStyle w:val="NoSpacing"/>
+                      <w:spacing w:line="216" w:lineRule="auto"/>
+                      <w:rPr>
+                        <w:rFonts w:asciiTheme="majorHAnsi" w:eastAsiaTheme="majorEastAsia" w:hAnsiTheme="majorHAnsi" w:cstheme="majorBidi"/>
+                        <w:color w:val="4472C4" w:themeColor="accent1"/>
+                        <w:sz w:val="88"/>
+                        <w:szCs w:val="88"/>
+                      </w:rPr>
+                    </w:pPr>
+                    <w:r>
+                      <w:rPr>
+                        <w:rFonts w:asciiTheme="majorHAnsi" w:eastAsiaTheme="majorEastAsia" w:hAnsiTheme="majorHAnsi" w:cstheme="majorBidi"/>
+                        <w:color w:val="4472C4" w:themeColor="accent1"/>
+                        <w:sz w:val="88"/>
+                        <w:szCs w:val="88"/>
+                      </w:rPr>
+                      <w:t>SWAG LABS</w:t>
+                    </w:r>
+                    <w:r>
+                      <w:rPr>
+                        <w:rFonts w:asciiTheme="majorHAnsi" w:eastAsiaTheme="majorEastAsia" w:hAnsiTheme="majorHAnsi" w:cstheme="majorBidi"/>
+                        <w:color w:val="4472C4" w:themeColor="accent1"/>
+                        <w:sz w:val="88"/>
+                        <w:szCs w:val="88"/>
+                      </w:rPr>
+                      <w:t xml:space="preserve"> – saucedemo.com</w:t>
+                    </w:r>
+                  </w:p>
+                </w:sdtContent>
+              </w:sdt>
+            </w:tc>
+          </w:tr>
+          <w:tr>
+            <w:sdt>
+              <w:sdtPr>
+                <w:rPr>
+                  <w:color w:val="2F5496" w:themeColor="accent1" w:themeShade="BF"/>
+                  <w:sz w:val="24"/>
+                  <w:szCs w:val="24"/>
+                </w:rPr>
+                <w:alias w:val="Subtitle"/>
+                <w:id w:val="13406923"/>
+                <w:placeholder>
+                  <w:docPart w:val="F0BA9F27F4E247028BAAFF1EF928BC52"/>
+                </w:placeholder>
+                <w:dataBinding w:prefixMappings="xmlns:ns0='http://schemas.openxmlformats.org/package/2006/metadata/core-properties' xmlns:ns1='http://purl.org/dc/elements/1.1/'" w:xpath="/ns0:coreProperties[1]/ns1:subject[1]" w:storeItemID="{6C3C8BC8-F283-45AE-878A-BAB7291924A1}"/>
+                <w:text/>
+              </w:sdtPr>
+              <w:sdtContent>
+                <w:tc>
+                  <w:tcPr>
+                    <w:tcW w:w="7672" w:type="dxa"/>
+                    <w:tcMar>
+                      <w:top w:w="216" w:type="dxa"/>
+                      <w:left w:w="115" w:type="dxa"/>
+                      <w:bottom w:w="216" w:type="dxa"/>
+                      <w:right w:w="115" w:type="dxa"/>
+                    </w:tcMar>
+                  </w:tcPr>
+                  <w:p>
+                    <w:pPr>
+                      <w:pStyle w:val="NoSpacing"/>
+                      <w:rPr>
+                        <w:color w:val="2F5496" w:themeColor="accent1" w:themeShade="BF"/>
+                        <w:sz w:val="24"/>
+                      </w:rPr>
+                    </w:pPr>
+                    <w:r>
+                      <w:rPr>
+                        <w:color w:val="2F5496" w:themeColor="accent1" w:themeShade="BF"/>
+                        <w:sz w:val="24"/>
+                        <w:szCs w:val="24"/>
+                      </w:rPr>
+                      <w:t>Use Case Scenarios</w:t>
+                    </w:r>
+                  </w:p>
+                </w:tc>
+              </w:sdtContent>
+            </w:sdt>
+          </w:tr>
+        </w:tbl>
+        <w:tbl>
+          <w:tblPr>
+            <w:tblpPr w:leftFromText="187" w:rightFromText="187" w:horzAnchor="margin" w:tblpXSpec="center" w:tblpYSpec="bottom"/>
+            <w:tblW w:w="3857" w:type="pct"/>
+            <w:tblLook w:val="04A0" w:firstRow="1" w:lastRow="0" w:firstColumn="1" w:lastColumn="0" w:noHBand="0" w:noVBand="1"/>
+          </w:tblPr>
+          <w:tblGrid>
+            <w:gridCol w:w="7220"/>
+          </w:tblGrid>
+          <w:tr>
+            <w:tc>
+              <w:tcPr>
+                <w:tcW w:w="7221" w:type="dxa"/>
+                <w:tcMar>
+                  <w:top w:w="216" w:type="dxa"/>
+                  <w:left w:w="115" w:type="dxa"/>
+                  <w:bottom w:w="216" w:type="dxa"/>
+                  <w:right w:w="115" w:type="dxa"/>
+                </w:tcMar>
+              </w:tcPr>
+              <w:sdt>
+                <w:sdtPr>
+                  <w:rPr>
+                    <w:color w:val="4472C4" w:themeColor="accent1"/>
+                    <w:sz w:val="28"/>
+                    <w:szCs w:val="28"/>
+                  </w:rPr>
+                  <w:alias w:val="Author"/>
+                  <w:id w:val="13406928"/>
+                  <w:placeholder>
+                    <w:docPart w:val="E7F20302FC4046F0AE343CF885ADDAC0"/>
+                  </w:placeholder>
+                  <w:dataBinding w:prefixMappings="xmlns:ns0='http://schemas.openxmlformats.org/package/2006/metadata/core-properties' xmlns:ns1='http://purl.org/dc/elements/1.1/'" w:xpath="/ns0:coreProperties[1]/ns1:creator[1]" w:storeItemID="{6C3C8BC8-F283-45AE-878A-BAB7291924A1}"/>
+                  <w:text/>
+                </w:sdtPr>
+                <w:sdtContent>
+                  <w:p>
+                    <w:pPr>
+                      <w:pStyle w:val="NoSpacing"/>
+                      <w:rPr>
+                        <w:color w:val="4472C4" w:themeColor="accent1"/>
+                        <w:sz w:val="28"/>
+                        <w:szCs w:val="28"/>
+                      </w:rPr>
+                    </w:pPr>
+                    <w:r>
+                      <w:rPr>
+                        <w:color w:val="4472C4" w:themeColor="accent1"/>
+                        <w:sz w:val="28"/>
+                        <w:szCs w:val="28"/>
+                      </w:rPr>
+                      <w:t>Milena Tsonkova</w:t>
+                    </w:r>
+                  </w:p>
+                </w:sdtContent>
+              </w:sdt>
+              <w:sdt>
+                <w:sdtPr>
+                  <w:rPr>
+                    <w:color w:val="4472C4" w:themeColor="accent1"/>
+                    <w:sz w:val="28"/>
+                    <w:szCs w:val="28"/>
+                  </w:rPr>
+                  <w:alias w:val="Date"/>
+                  <w:tag w:val="Date"/>
+                  <w:id w:val="13406932"/>
+                  <w:placeholder>
+                    <w:docPart w:val="55A64198B7EB4A4F8A01AE0DCFDF68C2"/>
+                  </w:placeholder>
+                  <w:dataBinding w:prefixMappings="xmlns:ns0='http://schemas.microsoft.com/office/2006/coverPageProps'" w:xpath="/ns0:CoverPageProperties[1]/ns0:PublishDate[1]" w:storeItemID="{55AF091B-3C7A-41E3-B477-F2FDAA23CFDA}"/>
+                  <w:date w:fullDate="2024-10-11T00:00:00Z">
+                    <w:dateFormat w:val="M-d-yyyy"/>
+                    <w:lid w:val="en-US"/>
+                    <w:storeMappedDataAs w:val="dateTime"/>
+                    <w:calendar w:val="gregorian"/>
+                  </w:date>
+                </w:sdtPr>
+                <w:sdtContent>
+                  <w:p>
+                    <w:pPr>
+                      <w:pStyle w:val="NoSpacing"/>
+                      <w:rPr>
+                        <w:color w:val="4472C4" w:themeColor="accent1"/>
+                        <w:sz w:val="28"/>
+                        <w:szCs w:val="28"/>
+                      </w:rPr>
+                    </w:pPr>
+                    <w:r>
+                      <w:rPr>
+                        <w:color w:val="4472C4" w:themeColor="accent1"/>
+                        <w:sz w:val="28"/>
+                        <w:szCs w:val="28"/>
+                      </w:rPr>
+                      <w:t>10-11-2024</w:t>
+                    </w:r>
+                  </w:p>
+                </w:sdtContent>
+              </w:sdt>
+              <w:p>
+                <w:pPr>
+                  <w:pStyle w:val="NoSpacing"/>
+                  <w:rPr>
+                    <w:color w:val="4472C4" w:themeColor="accent1"/>
+                  </w:rPr>
+                </w:pPr>
+              </w:p>
+            </w:tc>
+          </w:tr>
+        </w:tbl>
+        <w:p>
+          <w:pPr>
+            <w:rPr>
+              <w:rFonts w:asciiTheme="majorHAnsi" w:eastAsiaTheme="majorEastAsia" w:hAnsiTheme="majorHAnsi" w:cstheme="majorBidi"/>
+              <w:color w:val="2F5496" w:themeColor="accent1" w:themeShade="BF"/>
+              <w:sz w:val="32"/>
+              <w:szCs w:val="32"/>
+            </w:rPr>
+          </w:pPr>
+          <w:r>
+            <w:br w:type="page"/>
+          </w:r>
+        </w:p>
+      </w:sdtContent>
+    </w:sdt>
     <w:p>
       <w:pPr>
-        <w:pStyle w:val="Heading1"/>
+        <w:rPr>
+          <w:sz w:val="28"/>
+          <w:szCs w:val="28"/>
+        </w:rPr>
       </w:pPr>
       <w:r>
-        <w:t>USE Case Scenarios</w:t>
+        <w:rPr>
+          <w:sz w:val="28"/>
+          <w:szCs w:val="28"/>
+        </w:rPr>
+        <w:lastRenderedPageBreak/>
+        <w:t>Change Log</w:t>
       </w:r>
     </w:p>
-    <w:p>
-      <w:pPr>
-        <w:pStyle w:val="Heading2"/>
-      </w:pPr>
-      <w:r>
-        <w:t xml:space="preserve">Use case scenarios based on </w:t>
-      </w:r>
-      <w:proofErr w:type="spellStart"/>
-      <w:r>
-        <w:t>SwagLabs</w:t>
-      </w:r>
-      <w:proofErr w:type="spellEnd"/>
-      <w:r>
-        <w:t xml:space="preserve">  business requirements.docx</w:t>
-      </w:r>
-      <w:r>
-        <w:t xml:space="preserve"> file, generated by Chat GPT.</w:t>
-      </w:r>
-    </w:p>
-    <w:p/>
     <w:tbl>
       <w:tblPr>
         <w:tblStyle w:val="TableGrid"/>
@@ -47,7 +346,150 @@
             <w:tcW w:w="3116" w:type="dxa"/>
           </w:tcPr>
           <w:p>
-            <w:r>
+            <w:pPr>
+              <w:rPr>
+                <w:sz w:val="24"/>
+                <w:szCs w:val="24"/>
+              </w:rPr>
+            </w:pPr>
+            <w:r>
+              <w:rPr>
+                <w:sz w:val="24"/>
+                <w:szCs w:val="24"/>
+              </w:rPr>
+              <w:t>Date</w:t>
+            </w:r>
+          </w:p>
+        </w:tc>
+        <w:tc>
+          <w:tcPr>
+            <w:tcW w:w="3117" w:type="dxa"/>
+          </w:tcPr>
+          <w:p>
+            <w:pPr>
+              <w:rPr>
+                <w:sz w:val="24"/>
+                <w:szCs w:val="24"/>
+              </w:rPr>
+            </w:pPr>
+            <w:r>
+              <w:rPr>
+                <w:sz w:val="24"/>
+                <w:szCs w:val="24"/>
+              </w:rPr>
+              <w:t>Change</w:t>
+            </w:r>
+          </w:p>
+        </w:tc>
+        <w:tc>
+          <w:tcPr>
+            <w:tcW w:w="3117" w:type="dxa"/>
+          </w:tcPr>
+          <w:p>
+            <w:pPr>
+              <w:rPr>
+                <w:sz w:val="24"/>
+                <w:szCs w:val="24"/>
+              </w:rPr>
+            </w:pPr>
+            <w:r>
+              <w:rPr>
+                <w:sz w:val="24"/>
+                <w:szCs w:val="24"/>
+              </w:rPr>
+              <w:t>Author</w:t>
+            </w:r>
+          </w:p>
+        </w:tc>
+      </w:tr>
+      <w:tr>
+        <w:tc>
+          <w:tcPr>
+            <w:tcW w:w="3116" w:type="dxa"/>
+          </w:tcPr>
+          <w:p>
+            <w:pPr>
+              <w:rPr>
+                <w:sz w:val="24"/>
+                <w:szCs w:val="24"/>
+              </w:rPr>
+            </w:pPr>
+            <w:r>
+              <w:rPr>
+                <w:sz w:val="24"/>
+                <w:szCs w:val="24"/>
+              </w:rPr>
+              <w:t>10/11/2024</w:t>
+            </w:r>
+          </w:p>
+        </w:tc>
+        <w:tc>
+          <w:tcPr>
+            <w:tcW w:w="3117" w:type="dxa"/>
+          </w:tcPr>
+          <w:p>
+            <w:pPr>
+              <w:rPr>
+                <w:sz w:val="24"/>
+                <w:szCs w:val="24"/>
+              </w:rPr>
+            </w:pPr>
+            <w:r>
+              <w:rPr>
+                <w:sz w:val="24"/>
+                <w:szCs w:val="24"/>
+              </w:rPr>
+              <w:t>Document created.</w:t>
+            </w:r>
+          </w:p>
+        </w:tc>
+        <w:tc>
+          <w:tcPr>
+            <w:tcW w:w="3117" w:type="dxa"/>
+          </w:tcPr>
+          <w:p>
+            <w:pPr>
+              <w:rPr>
+                <w:sz w:val="24"/>
+                <w:szCs w:val="24"/>
+              </w:rPr>
+            </w:pPr>
+            <w:r>
+              <w:rPr>
+                <w:sz w:val="24"/>
+                <w:szCs w:val="24"/>
+              </w:rPr>
+              <w:t>Milena Tsonkova</w:t>
+            </w:r>
+          </w:p>
+        </w:tc>
+      </w:tr>
+    </w:tbl>
+    <w:p/>
+    <w:p>
+      <w:r>
+        <w:br w:type="page"/>
+      </w:r>
+    </w:p>
+    <w:tbl>
+      <w:tblPr>
+        <w:tblStyle w:val="TableGrid"/>
+        <w:tblW w:w="0" w:type="auto"/>
+        <w:tblLook w:val="04A0" w:firstRow="1" w:lastRow="0" w:firstColumn="1" w:lastColumn="0" w:noHBand="0" w:noVBand="1"/>
+      </w:tblPr>
+      <w:tblGrid>
+        <w:gridCol w:w="3116"/>
+        <w:gridCol w:w="3117"/>
+        <w:gridCol w:w="3117"/>
+      </w:tblGrid>
+      <w:tr>
+        <w:tc>
+          <w:tcPr>
+            <w:tcW w:w="3116" w:type="dxa"/>
+          </w:tcPr>
+          <w:p>
+            <w:r>
+              <w:lastRenderedPageBreak/>
               <w:t>Scenario Id</w:t>
             </w:r>
           </w:p>
@@ -283,7 +725,6 @@
           </w:p>
           <w:p>
             <w:r>
-              <w:lastRenderedPageBreak/>
               <w:t>Constraints:</w:t>
             </w:r>
           </w:p>
@@ -504,7 +945,6 @@
               </w:numPr>
             </w:pPr>
             <w:r>
-              <w:lastRenderedPageBreak/>
               <w:t>On product details page there is an Add to Cart button.</w:t>
             </w:r>
           </w:p>
@@ -517,7 +957,19 @@
               </w:numPr>
             </w:pPr>
             <w:r>
-              <w:t>When I click this button the product is added to the shopping cart and “Add to Cart” text changes to “Remove”</w:t>
+              <w:t xml:space="preserve">When I click this </w:t>
+            </w:r>
+            <w:proofErr w:type="gramStart"/>
+            <w:r>
+              <w:t>button</w:t>
+            </w:r>
+            <w:proofErr w:type="gramEnd"/>
+            <w:r>
+              <w:t xml:space="preserve"> the product is added to the shopping cart and </w:t>
+            </w:r>
+            <w:r>
+              <w:lastRenderedPageBreak/>
+              <w:t>“Add to Cart” text changes to “Remove”</w:t>
             </w:r>
           </w:p>
           <w:p>
@@ -697,7 +1149,9 @@
     <w:sectPr>
       <w:pgSz w:w="12240" w:h="15840"/>
       <w:pgMar w:top="1440" w:right="1440" w:bottom="1440" w:left="1440" w:header="720" w:footer="720" w:gutter="0"/>
+      <w:pgNumType w:start="0"/>
       <w:cols w:space="720"/>
+      <w:titlePg/>
       <w:docGrid w:linePitch="360"/>
     </w:sectPr>
   </w:body>
@@ -1679,6 +2133,7 @@
   </w:style>
   <w:style w:type="paragraph" w:styleId="NoSpacing">
     <w:name w:val="No Spacing"/>
+    <w:link w:val="NoSpacingChar"/>
     <w:uiPriority w:val="1"/>
     <w:qFormat/>
     <w:rsid w:val="00AD5CFB"/>
@@ -1729,7 +2184,723 @@
       <w:contextualSpacing/>
     </w:pPr>
   </w:style>
+  <w:style w:type="character" w:customStyle="1" w:styleId="NoSpacingChar">
+    <w:name w:val="No Spacing Char"/>
+    <w:basedOn w:val="DefaultParagraphFont"/>
+    <w:link w:val="NoSpacing"/>
+    <w:uiPriority w:val="1"/>
+    <w:rsid w:val="002E0550"/>
+  </w:style>
 </w:styles>
+</file>
+
+<file path=word/glossary/document.xml><?xml version="1.0" encoding="utf-8"?>
+<w:glossaryDocument xmlns:wpc="http://schemas.microsoft.com/office/word/2010/wordprocessingCanvas" xmlns:cx="http://schemas.microsoft.com/office/drawing/2014/chartex" xmlns:cx1="http://schemas.microsoft.com/office/drawing/2015/9/8/chartex" xmlns:cx2="http://schemas.microsoft.com/office/drawing/2015/10/21/chartex" xmlns:cx3="http://schemas.microsoft.com/office/drawing/2016/5/9/chartex" xmlns:cx4="http://schemas.microsoft.com/office/drawing/2016/5/10/chartex" xmlns:cx5="http://schemas.microsoft.com/office/drawing/2016/5/11/chartex" xmlns:cx6="http://schemas.microsoft.com/office/drawing/2016/5/12/chartex" xmlns:cx7="http://schemas.microsoft.com/office/drawing/2016/5/13/chartex" xmlns:cx8="http://schemas.microsoft.com/office/drawing/2016/5/14/chartex" xmlns:mc="http://schemas.openxmlformats.org/markup-compatibility/2006" xmlns:aink="http://schemas.microsoft.com/office/drawing/2016/ink" xmlns:am3d="http://schemas.microsoft.com/office/drawing/2017/model3d" xmlns:o="urn:schemas-microsoft-com:office:office" xmlns:oel="http://schemas.microsoft.com/office/2019/extlst" xmlns:r="http://schemas.openxmlformats.org/officeDocument/2006/relationships" xmlns:m="http://schemas.openxmlformats.org/officeDocument/2006/math" xmlns:v="urn:schemas-microsoft-com:vml" xmlns:wp14="http://schemas.microsoft.com/office/word/2010/wordprocessingDrawing" xmlns:wp="http://schemas.openxmlformats.org/drawingml/2006/wordprocessingDrawing" xmlns:w10="urn:schemas-microsoft-com:office:word" xmlns:w="http://schemas.openxmlformats.org/wordprocessingml/2006/main" xmlns:w14="http://schemas.microsoft.com/office/word/2010/wordml" xmlns:w15="http://schemas.microsoft.com/office/word/2012/wordml" xmlns:w16cex="http://schemas.microsoft.com/office/word/2018/wordml/cex" xmlns:w16cid="http://schemas.microsoft.com/office/word/2016/wordml/cid" xmlns:w16="http://schemas.microsoft.com/office/word/2018/wordml" xmlns:w16du="http://schemas.microsoft.com/office/word/2023/wordml/word16du" xmlns:w16sdtdh="http://schemas.microsoft.com/office/word/2020/wordml/sdtdatahash" xmlns:w16se="http://schemas.microsoft.com/office/word/2015/wordml/symex" xmlns:wpg="http://schemas.microsoft.com/office/word/2010/wordprocessingGroup" xmlns:wpi="http://schemas.microsoft.com/office/word/2010/wordprocessingInk" xmlns:wne="http://schemas.microsoft.com/office/word/2006/wordml" xmlns:wps="http://schemas.microsoft.com/office/word/2010/wordprocessingShape" mc:Ignorable="w14 w15 w16se w16cid w16 w16cex w16sdtdh w16du wp14">
+  <w:docParts>
+    <w:docPart>
+      <w:docPartPr>
+        <w:name w:val="BB0917CCF4B244E1B67A3F6C3B79CC12"/>
+        <w:category>
+          <w:name w:val="General"/>
+          <w:gallery w:val="placeholder"/>
+        </w:category>
+        <w:types>
+          <w:type w:val="bbPlcHdr"/>
+        </w:types>
+        <w:behaviors>
+          <w:behavior w:val="content"/>
+        </w:behaviors>
+        <w:guid w:val="{CFD4FAC8-4391-4483-B90B-09EE90CA6EAD}"/>
+      </w:docPartPr>
+      <w:docPartBody>
+        <w:p>
+          <w:pPr>
+            <w:pStyle w:val="BB0917CCF4B244E1B67A3F6C3B79CC12"/>
+          </w:pPr>
+          <w:r>
+            <w:rPr>
+              <w:color w:val="2F5496" w:themeColor="accent1" w:themeShade="BF"/>
+              <w:sz w:val="24"/>
+              <w:szCs w:val="24"/>
+            </w:rPr>
+            <w:t>[Company name]</w:t>
+          </w:r>
+        </w:p>
+      </w:docPartBody>
+    </w:docPart>
+    <w:docPart>
+      <w:docPartPr>
+        <w:name w:val="996CF636652542F4BF1FC8A497F58E85"/>
+        <w:category>
+          <w:name w:val="General"/>
+          <w:gallery w:val="placeholder"/>
+        </w:category>
+        <w:types>
+          <w:type w:val="bbPlcHdr"/>
+        </w:types>
+        <w:behaviors>
+          <w:behavior w:val="content"/>
+        </w:behaviors>
+        <w:guid w:val="{85FD798A-CC6B-458A-8C86-61C5AC2FAC41}"/>
+      </w:docPartPr>
+      <w:docPartBody>
+        <w:p>
+          <w:pPr>
+            <w:pStyle w:val="996CF636652542F4BF1FC8A497F58E85"/>
+          </w:pPr>
+          <w:r>
+            <w:rPr>
+              <w:rFonts w:asciiTheme="majorHAnsi" w:eastAsiaTheme="majorEastAsia" w:hAnsiTheme="majorHAnsi" w:cstheme="majorBidi"/>
+              <w:color w:val="4472C4" w:themeColor="accent1"/>
+              <w:sz w:val="88"/>
+              <w:szCs w:val="88"/>
+            </w:rPr>
+            <w:t>[Document title]</w:t>
+          </w:r>
+        </w:p>
+      </w:docPartBody>
+    </w:docPart>
+    <w:docPart>
+      <w:docPartPr>
+        <w:name w:val="F0BA9F27F4E247028BAAFF1EF928BC52"/>
+        <w:category>
+          <w:name w:val="General"/>
+          <w:gallery w:val="placeholder"/>
+        </w:category>
+        <w:types>
+          <w:type w:val="bbPlcHdr"/>
+        </w:types>
+        <w:behaviors>
+          <w:behavior w:val="content"/>
+        </w:behaviors>
+        <w:guid w:val="{7683CAD6-2665-4CD9-AC75-51C55B724426}"/>
+      </w:docPartPr>
+      <w:docPartBody>
+        <w:p>
+          <w:pPr>
+            <w:pStyle w:val="F0BA9F27F4E247028BAAFF1EF928BC52"/>
+          </w:pPr>
+          <w:r>
+            <w:rPr>
+              <w:color w:val="2F5496" w:themeColor="accent1" w:themeShade="BF"/>
+              <w:sz w:val="24"/>
+              <w:szCs w:val="24"/>
+            </w:rPr>
+            <w:t>[Document subtitle]</w:t>
+          </w:r>
+        </w:p>
+      </w:docPartBody>
+    </w:docPart>
+    <w:docPart>
+      <w:docPartPr>
+        <w:name w:val="E7F20302FC4046F0AE343CF885ADDAC0"/>
+        <w:category>
+          <w:name w:val="General"/>
+          <w:gallery w:val="placeholder"/>
+        </w:category>
+        <w:types>
+          <w:type w:val="bbPlcHdr"/>
+        </w:types>
+        <w:behaviors>
+          <w:behavior w:val="content"/>
+        </w:behaviors>
+        <w:guid w:val="{BF92FB63-6360-4B01-9915-7900ED3281B4}"/>
+      </w:docPartPr>
+      <w:docPartBody>
+        <w:p>
+          <w:pPr>
+            <w:pStyle w:val="E7F20302FC4046F0AE343CF885ADDAC0"/>
+          </w:pPr>
+          <w:r>
+            <w:rPr>
+              <w:color w:val="4472C4" w:themeColor="accent1"/>
+              <w:sz w:val="28"/>
+              <w:szCs w:val="28"/>
+            </w:rPr>
+            <w:t>[Author name]</w:t>
+          </w:r>
+        </w:p>
+      </w:docPartBody>
+    </w:docPart>
+    <w:docPart>
+      <w:docPartPr>
+        <w:name w:val="55A64198B7EB4A4F8A01AE0DCFDF68C2"/>
+        <w:category>
+          <w:name w:val="General"/>
+          <w:gallery w:val="placeholder"/>
+        </w:category>
+        <w:types>
+          <w:type w:val="bbPlcHdr"/>
+        </w:types>
+        <w:behaviors>
+          <w:behavior w:val="content"/>
+        </w:behaviors>
+        <w:guid w:val="{CF2DD8DE-9B80-4DC2-95B7-E283B6B769B5}"/>
+      </w:docPartPr>
+      <w:docPartBody>
+        <w:p>
+          <w:pPr>
+            <w:pStyle w:val="55A64198B7EB4A4F8A01AE0DCFDF68C2"/>
+          </w:pPr>
+          <w:r>
+            <w:rPr>
+              <w:color w:val="4472C4" w:themeColor="accent1"/>
+              <w:sz w:val="28"/>
+              <w:szCs w:val="28"/>
+            </w:rPr>
+            <w:t>[Date]</w:t>
+          </w:r>
+        </w:p>
+      </w:docPartBody>
+    </w:docPart>
+  </w:docParts>
+</w:glossaryDocument>
+</file>
+
+<file path=word/glossary/fontTable.xml><?xml version="1.0" encoding="utf-8"?>
+<w:fonts xmlns:mc="http://schemas.openxmlformats.org/markup-compatibility/2006" xmlns:r="http://schemas.openxmlformats.org/officeDocument/2006/relationships" xmlns:w="http://schemas.openxmlformats.org/wordprocessingml/2006/main" xmlns:w14="http://schemas.microsoft.com/office/word/2010/wordml" xmlns:w15="http://schemas.microsoft.com/office/word/2012/wordml" xmlns:w16cex="http://schemas.microsoft.com/office/word/2018/wordml/cex" xmlns:w16cid="http://schemas.microsoft.com/office/word/2016/wordml/cid" xmlns:w16="http://schemas.microsoft.com/office/word/2018/wordml" xmlns:w16du="http://schemas.microsoft.com/office/word/2023/wordml/word16du" xmlns:w16sdtdh="http://schemas.microsoft.com/office/word/2020/wordml/sdtdatahash" xmlns:w16se="http://schemas.microsoft.com/office/word/2015/wordml/symex" mc:Ignorable="w14 w15 w16se w16cid w16 w16cex w16sdtdh w16du">
+  <w:font w:name="Symbol">
+    <w:panose1 w:val="05050102010706020507"/>
+    <w:charset w:val="02"/>
+    <w:family w:val="roman"/>
+    <w:pitch w:val="variable"/>
+    <w:sig w:usb0="00000000" w:usb1="10000000" w:usb2="00000000" w:usb3="00000000" w:csb0="80000000" w:csb1="00000000"/>
+  </w:font>
+  <w:font w:name="Times New Roman">
+    <w:panose1 w:val="02020603050405020304"/>
+    <w:charset w:val="00"/>
+    <w:family w:val="roman"/>
+    <w:pitch w:val="variable"/>
+    <w:sig w:usb0="E0002EFF" w:usb1="C000785B" w:usb2="00000009" w:usb3="00000000" w:csb0="000001FF" w:csb1="00000000"/>
+  </w:font>
+  <w:font w:name="Courier New">
+    <w:panose1 w:val="02070309020205020404"/>
+    <w:charset w:val="00"/>
+    <w:family w:val="modern"/>
+    <w:pitch w:val="fixed"/>
+    <w:sig w:usb0="E0002EFF" w:usb1="C0007843" w:usb2="00000009" w:usb3="00000000" w:csb0="000001FF" w:csb1="00000000"/>
+  </w:font>
+  <w:font w:name="Wingdings">
+    <w:panose1 w:val="05000000000000000000"/>
+    <w:charset w:val="02"/>
+    <w:family w:val="auto"/>
+    <w:pitch w:val="variable"/>
+    <w:sig w:usb0="00000000" w:usb1="10000000" w:usb2="00000000" w:usb3="00000000" w:csb0="80000000" w:csb1="00000000"/>
+  </w:font>
+  <w:font w:name="Calibri">
+    <w:panose1 w:val="020F0502020204030204"/>
+    <w:charset w:val="00"/>
+    <w:family w:val="swiss"/>
+    <w:pitch w:val="variable"/>
+    <w:sig w:usb0="E4002EFF" w:usb1="C000247B" w:usb2="00000009" w:usb3="00000000" w:csb0="000001FF" w:csb1="00000000"/>
+  </w:font>
+  <w:font w:name="Calibri Light">
+    <w:panose1 w:val="020F0302020204030204"/>
+    <w:charset w:val="00"/>
+    <w:family w:val="swiss"/>
+    <w:pitch w:val="variable"/>
+    <w:sig w:usb0="E4002EFF" w:usb1="C000247B" w:usb2="00000009" w:usb3="00000000" w:csb0="000001FF" w:csb1="00000000"/>
+  </w:font>
+</w:fonts>
+</file>
+
+<file path=word/glossary/settings.xml><?xml version="1.0" encoding="utf-8"?>
+<w:settings xmlns:mc="http://schemas.openxmlformats.org/markup-compatibility/2006" xmlns:o="urn:schemas-microsoft-com:office:office" xmlns:r="http://schemas.openxmlformats.org/officeDocument/2006/relationships" xmlns:m="http://schemas.openxmlformats.org/officeDocument/2006/math" xmlns:v="urn:schemas-microsoft-com:vml" xmlns:w10="urn:schemas-microsoft-com:office:word" xmlns:w="http://schemas.openxmlformats.org/wordprocessingml/2006/main" xmlns:w14="http://schemas.microsoft.com/office/word/2010/wordml" xmlns:w15="http://schemas.microsoft.com/office/word/2012/wordml" xmlns:w16cex="http://schemas.microsoft.com/office/word/2018/wordml/cex" xmlns:w16cid="http://schemas.microsoft.com/office/word/2016/wordml/cid" xmlns:w16="http://schemas.microsoft.com/office/word/2018/wordml" xmlns:w16du="http://schemas.microsoft.com/office/word/2023/wordml/word16du" xmlns:w16sdtdh="http://schemas.microsoft.com/office/word/2020/wordml/sdtdatahash" xmlns:w16se="http://schemas.microsoft.com/office/word/2015/wordml/symex" xmlns:sl="http://schemas.openxmlformats.org/schemaLibrary/2006/main" mc:Ignorable="w14 w15 w16se w16cid w16 w16cex w16sdtdh w16du">
+  <w:view w:val="normal"/>
+  <w:defaultTabStop w:val="720"/>
+  <w:characterSpacingControl w:val="doNotCompress"/>
+  <w:compat>
+    <w:useFELayout/>
+    <w:compatSetting w:name="compatibilityMode" w:uri="http://schemas.microsoft.com/office/word" w:val="15"/>
+    <w:compatSetting w:name="overrideTableStyleFontSizeAndJustification" w:uri="http://schemas.microsoft.com/office/word" w:val="1"/>
+    <w:compatSetting w:name="enableOpenTypeFeatures" w:uri="http://schemas.microsoft.com/office/word" w:val="1"/>
+    <w:compatSetting w:name="doNotFlipMirrorIndents" w:uri="http://schemas.microsoft.com/office/word" w:val="1"/>
+    <w:compatSetting w:name="differentiateMultirowTableHeaders" w:uri="http://schemas.microsoft.com/office/word" w:val="1"/>
+    <w:compatSetting w:name="useWord2013TrackBottomHyphenation" w:uri="http://schemas.microsoft.com/office/word" w:val="0"/>
+  </w:compat>
+  <w:rsids>
+    <w:rsidRoot w:val="00C81D88"/>
+    <w:rsid w:val="00B9548F"/>
+    <w:rsid w:val="00C81D88"/>
+    <w:rsid w:val="00E75AD3"/>
+  </w:rsids>
+  <m:mathPr>
+    <m:mathFont m:val="Cambria Math"/>
+    <m:brkBin m:val="before"/>
+    <m:brkBinSub m:val="--"/>
+    <m:smallFrac m:val="0"/>
+    <m:dispDef/>
+    <m:lMargin m:val="0"/>
+    <m:rMargin m:val="0"/>
+    <m:defJc m:val="centerGroup"/>
+    <m:wrapIndent m:val="1440"/>
+    <m:intLim m:val="subSup"/>
+    <m:naryLim m:val="undOvr"/>
+  </m:mathPr>
+  <w:themeFontLang w:val="en-US"/>
+  <w:clrSchemeMapping w:bg1="light1" w:t1="dark1" w:bg2="light2" w:t2="dark2" w:accent1="accent1" w:accent2="accent2" w:accent3="accent3" w:accent4="accent4" w:accent5="accent5" w:accent6="accent6" w:hyperlink="hyperlink" w:followedHyperlink="followedHyperlink"/>
+  <w:decimalSymbol w:val="."/>
+  <w:listSeparator w:val=","/>
+  <w15:chartTrackingRefBased/>
+</w:settings>
+</file>
+
+<file path=word/glossary/styles.xml><?xml version="1.0" encoding="utf-8"?>
+<w:styles xmlns:mc="http://schemas.openxmlformats.org/markup-compatibility/2006" xmlns:r="http://schemas.openxmlformats.org/officeDocument/2006/relationships" xmlns:w="http://schemas.openxmlformats.org/wordprocessingml/2006/main" xmlns:w14="http://schemas.microsoft.com/office/word/2010/wordml" xmlns:w15="http://schemas.microsoft.com/office/word/2012/wordml" xmlns:w16cex="http://schemas.microsoft.com/office/word/2018/wordml/cex" xmlns:w16cid="http://schemas.microsoft.com/office/word/2016/wordml/cid" xmlns:w16="http://schemas.microsoft.com/office/word/2018/wordml" xmlns:w16du="http://schemas.microsoft.com/office/word/2023/wordml/word16du" xmlns:w16sdtdh="http://schemas.microsoft.com/office/word/2020/wordml/sdtdatahash" xmlns:w16se="http://schemas.microsoft.com/office/word/2015/wordml/symex" mc:Ignorable="w14 w15 w16se w16cid w16 w16cex w16sdtdh w16du">
+  <w:docDefaults>
+    <w:rPrDefault>
+      <w:rPr>
+        <w:rFonts w:asciiTheme="minorHAnsi" w:eastAsiaTheme="minorEastAsia" w:hAnsiTheme="minorHAnsi" w:cstheme="minorBidi"/>
+        <w:kern w:val="2"/>
+        <w:sz w:val="22"/>
+        <w:szCs w:val="22"/>
+        <w:lang w:val="en-US" w:eastAsia="en-US" w:bidi="ar-SA"/>
+        <w14:ligatures w14:val="standardContextual"/>
+      </w:rPr>
+    </w:rPrDefault>
+    <w:pPrDefault>
+      <w:pPr>
+        <w:spacing w:after="160" w:line="259" w:lineRule="auto"/>
+      </w:pPr>
+    </w:pPrDefault>
+  </w:docDefaults>
+  <w:latentStyles w:defLockedState="0" w:defUIPriority="99" w:defSemiHidden="0" w:defUnhideWhenUsed="0" w:defQFormat="0" w:count="376">
+    <w:lsdException w:name="Normal" w:uiPriority="0" w:qFormat="1"/>
+    <w:lsdException w:name="heading 1" w:uiPriority="9" w:qFormat="1"/>
+    <w:lsdException w:name="heading 2" w:semiHidden="1" w:uiPriority="9" w:unhideWhenUsed="1" w:qFormat="1"/>
+    <w:lsdException w:name="heading 3" w:semiHidden="1" w:uiPriority="9" w:unhideWhenUsed="1" w:qFormat="1"/>
+    <w:lsdException w:name="heading 4" w:semiHidden="1" w:uiPriority="9" w:unhideWhenUsed="1" w:qFormat="1"/>
+    <w:lsdException w:name="heading 5" w:semiHidden="1" w:uiPriority="9" w:unhideWhenUsed="1" w:qFormat="1"/>
+    <w:lsdException w:name="heading 6" w:semiHidden="1" w:uiPriority="9" w:unhideWhenUsed="1" w:qFormat="1"/>
+    <w:lsdException w:name="heading 7" w:semiHidden="1" w:uiPriority="9" w:unhideWhenUsed="1" w:qFormat="1"/>
+    <w:lsdException w:name="heading 8" w:semiHidden="1" w:uiPriority="9" w:unhideWhenUsed="1" w:qFormat="1"/>
+    <w:lsdException w:name="heading 9" w:semiHidden="1" w:uiPriority="9" w:unhideWhenUsed="1" w:qFormat="1"/>
+    <w:lsdException w:name="index 1" w:semiHidden="1" w:unhideWhenUsed="1"/>
+    <w:lsdException w:name="index 2" w:semiHidden="1" w:unhideWhenUsed="1"/>
+    <w:lsdException w:name="index 3" w:semiHidden="1" w:unhideWhenUsed="1"/>
+    <w:lsdException w:name="index 4" w:semiHidden="1" w:unhideWhenUsed="1"/>
+    <w:lsdException w:name="index 5" w:semiHidden="1" w:unhideWhenUsed="1"/>
+    <w:lsdException w:name="index 6" w:semiHidden="1" w:unhideWhenUsed="1"/>
+    <w:lsdException w:name="index 7" w:semiHidden="1" w:unhideWhenUsed="1"/>
+    <w:lsdException w:name="index 8" w:semiHidden="1" w:unhideWhenUsed="1"/>
+    <w:lsdException w:name="index 9" w:semiHidden="1" w:unhideWhenUsed="1"/>
+    <w:lsdException w:name="toc 1" w:semiHidden="1" w:uiPriority="39" w:unhideWhenUsed="1"/>
+    <w:lsdException w:name="toc 2" w:semiHidden="1" w:uiPriority="39" w:unhideWhenUsed="1"/>
+    <w:lsdException w:name="toc 3" w:semiHidden="1" w:uiPriority="39" w:unhideWhenUsed="1"/>
+    <w:lsdException w:name="toc 4" w:semiHidden="1" w:uiPriority="39" w:unhideWhenUsed="1"/>
+    <w:lsdException w:name="toc 5" w:semiHidden="1" w:uiPriority="39" w:unhideWhenUsed="1"/>
+    <w:lsdException w:name="toc 6" w:semiHidden="1" w:uiPriority="39" w:unhideWhenUsed="1"/>
+    <w:lsdException w:name="toc 7" w:semiHidden="1" w:uiPriority="39" w:unhideWhenUsed="1"/>
+    <w:lsdException w:name="toc 8" w:semiHidden="1" w:uiPriority="39" w:unhideWhenUsed="1"/>
+    <w:lsdException w:name="toc 9" w:semiHidden="1" w:uiPriority="39" w:unhideWhenUsed="1"/>
+    <w:lsdException w:name="Normal Indent" w:semiHidden="1" w:unhideWhenUsed="1"/>
+    <w:lsdException w:name="footnote text" w:semiHidden="1" w:unhideWhenUsed="1"/>
+    <w:lsdException w:name="annotation text" w:semiHidden="1" w:unhideWhenUsed="1"/>
+    <w:lsdException w:name="header" w:semiHidden="1" w:unhideWhenUsed="1"/>
+    <w:lsdException w:name="footer" w:semiHidden="1" w:unhideWhenUsed="1"/>
+    <w:lsdException w:name="index heading" w:semiHidden="1" w:unhideWhenUsed="1"/>
+    <w:lsdException w:name="caption" w:semiHidden="1" w:uiPriority="35" w:unhideWhenUsed="1" w:qFormat="1"/>
+    <w:lsdException w:name="table of figures" w:semiHidden="1" w:unhideWhenUsed="1"/>
+    <w:lsdException w:name="envelope address" w:semiHidden="1" w:unhideWhenUsed="1"/>
+    <w:lsdException w:name="envelope return" w:semiHidden="1" w:unhideWhenUsed="1"/>
+    <w:lsdException w:name="footnote reference" w:semiHidden="1" w:unhideWhenUsed="1"/>
+    <w:lsdException w:name="annotation reference" w:semiHidden="1" w:unhideWhenUsed="1"/>
+    <w:lsdException w:name="line number" w:semiHidden="1" w:unhideWhenUsed="1"/>
+    <w:lsdException w:name="page number" w:semiHidden="1" w:unhideWhenUsed="1"/>
+    <w:lsdException w:name="endnote reference" w:semiHidden="1" w:unhideWhenUsed="1"/>
+    <w:lsdException w:name="endnote text" w:semiHidden="1" w:unhideWhenUsed="1"/>
+    <w:lsdException w:name="table of authorities" w:semiHidden="1" w:unhideWhenUsed="1"/>
+    <w:lsdException w:name="macro" w:semiHidden="1" w:unhideWhenUsed="1"/>
+    <w:lsdException w:name="toa heading" w:semiHidden="1" w:unhideWhenUsed="1"/>
+    <w:lsdException w:name="List" w:semiHidden="1" w:unhideWhenUsed="1"/>
+    <w:lsdException w:name="List Bullet" w:semiHidden="1" w:unhideWhenUsed="1"/>
+    <w:lsdException w:name="List Number" w:semiHidden="1" w:unhideWhenUsed="1"/>
+    <w:lsdException w:name="List 2" w:semiHidden="1" w:unhideWhenUsed="1"/>
+    <w:lsdException w:name="List 3" w:semiHidden="1" w:unhideWhenUsed="1"/>
+    <w:lsdException w:name="List 4" w:semiHidden="1" w:unhideWhenUsed="1"/>
+    <w:lsdException w:name="List 5" w:semiHidden="1" w:unhideWhenUsed="1"/>
+    <w:lsdException w:name="List Bullet 2" w:semiHidden="1" w:unhideWhenUsed="1"/>
+    <w:lsdException w:name="List Bullet 3" w:semiHidden="1" w:unhideWhenUsed="1"/>
+    <w:lsdException w:name="List Bullet 4" w:semiHidden="1" w:unhideWhenUsed="1"/>
+    <w:lsdException w:name="List Bullet 5" w:semiHidden="1" w:unhideWhenUsed="1"/>
+    <w:lsdException w:name="List Number 2" w:semiHidden="1" w:unhideWhenUsed="1"/>
+    <w:lsdException w:name="List Number 3" w:semiHidden="1" w:unhideWhenUsed="1"/>
+    <w:lsdException w:name="List Number 4" w:semiHidden="1" w:unhideWhenUsed="1"/>
+    <w:lsdException w:name="List Number 5" w:semiHidden="1" w:unhideWhenUsed="1"/>
+    <w:lsdException w:name="Title" w:uiPriority="10" w:qFormat="1"/>
+    <w:lsdException w:name="Closing" w:semiHidden="1" w:unhideWhenUsed="1"/>
+    <w:lsdException w:name="Signature" w:semiHidden="1" w:unhideWhenUsed="1"/>
+    <w:lsdException w:name="Default Paragraph Font" w:semiHidden="1" w:uiPriority="1" w:unhideWhenUsed="1"/>
+    <w:lsdException w:name="Body Text" w:semiHidden="1" w:unhideWhenUsed="1"/>
+    <w:lsdException w:name="Body Text Indent" w:semiHidden="1" w:unhideWhenUsed="1"/>
+    <w:lsdException w:name="List Continue" w:semiHidden="1" w:unhideWhenUsed="1"/>
+    <w:lsdException w:name="List Continue 2" w:semiHidden="1" w:unhideWhenUsed="1"/>
+    <w:lsdException w:name="List Continue 3" w:semiHidden="1" w:unhideWhenUsed="1"/>
+    <w:lsdException w:name="List Continue 4" w:semiHidden="1" w:unhideWhenUsed="1"/>
+    <w:lsdException w:name="List Continue 5" w:semiHidden="1" w:unhideWhenUsed="1"/>
+    <w:lsdException w:name="Message Header" w:semiHidden="1" w:unhideWhenUsed="1"/>
+    <w:lsdException w:name="Subtitle" w:uiPriority="11" w:qFormat="1"/>
+    <w:lsdException w:name="Salutation" w:semiHidden="1" w:unhideWhenUsed="1"/>
+    <w:lsdException w:name="Date" w:semiHidden="1" w:unhideWhenUsed="1"/>
+    <w:lsdException w:name="Body Text First Indent" w:semiHidden="1" w:unhideWhenUsed="1"/>
+    <w:lsdException w:name="Body Text First Indent 2" w:semiHidden="1" w:unhideWhenUsed="1"/>
+    <w:lsdException w:name="Note Heading" w:semiHidden="1" w:unhideWhenUsed="1"/>
+    <w:lsdException w:name="Body Text 2" w:semiHidden="1" w:unhideWhenUsed="1"/>
+    <w:lsdException w:name="Body Text 3" w:semiHidden="1" w:unhideWhenUsed="1"/>
+    <w:lsdException w:name="Body Text Indent 2" w:semiHidden="1" w:unhideWhenUsed="1"/>
+    <w:lsdException w:name="Body Text Indent 3" w:semiHidden="1" w:unhideWhenUsed="1"/>
+    <w:lsdException w:name="Block Text" w:semiHidden="1" w:unhideWhenUsed="1"/>
+    <w:lsdException w:name="Hyperlink" w:semiHidden="1" w:unhideWhenUsed="1"/>
+    <w:lsdException w:name="FollowedHyperlink" w:semiHidden="1" w:unhideWhenUsed="1"/>
+    <w:lsdException w:name="Strong" w:uiPriority="22" w:qFormat="1"/>
+    <w:lsdException w:name="Emphasis" w:uiPriority="20" w:qFormat="1"/>
+    <w:lsdException w:name="Document Map" w:semiHidden="1" w:unhideWhenUsed="1"/>
+    <w:lsdException w:name="Plain Text" w:semiHidden="1" w:unhideWhenUsed="1"/>
+    <w:lsdException w:name="E-mail Signature" w:semiHidden="1" w:unhideWhenUsed="1"/>
+    <w:lsdException w:name="HTML Top of Form" w:semiHidden="1" w:unhideWhenUsed="1"/>
+    <w:lsdException w:name="HTML Bottom of Form" w:semiHidden="1" w:unhideWhenUsed="1"/>
+    <w:lsdException w:name="Normal (Web)" w:semiHidden="1" w:unhideWhenUsed="1"/>
+    <w:lsdException w:name="HTML Acronym" w:semiHidden="1" w:unhideWhenUsed="1"/>
+    <w:lsdException w:name="HTML Address" w:semiHidden="1" w:unhideWhenUsed="1"/>
+    <w:lsdException w:name="HTML Cite" w:semiHidden="1" w:unhideWhenUsed="1"/>
+    <w:lsdException w:name="HTML Code" w:semiHidden="1" w:unhideWhenUsed="1"/>
+    <w:lsdException w:name="HTML Definition" w:semiHidden="1" w:unhideWhenUsed="1"/>
+    <w:lsdException w:name="HTML Keyboard" w:semiHidden="1" w:unhideWhenUsed="1"/>
+    <w:lsdException w:name="HTML Preformatted" w:semiHidden="1" w:unhideWhenUsed="1"/>
+    <w:lsdException w:name="HTML Sample" w:semiHidden="1" w:unhideWhenUsed="1"/>
+    <w:lsdException w:name="HTML Typewriter" w:semiHidden="1" w:unhideWhenUsed="1"/>
+    <w:lsdException w:name="HTML Variable" w:semiHidden="1" w:unhideWhenUsed="1"/>
+    <w:lsdException w:name="Normal Table" w:semiHidden="1" w:unhideWhenUsed="1"/>
+    <w:lsdException w:name="annotation subject" w:semiHidden="1" w:unhideWhenUsed="1"/>
+    <w:lsdException w:name="No List" w:semiHidden="1" w:unhideWhenUsed="1"/>
+    <w:lsdException w:name="Outline List 1" w:semiHidden="1" w:unhideWhenUsed="1"/>
+    <w:lsdException w:name="Outline List 2" w:semiHidden="1" w:unhideWhenUsed="1"/>
+    <w:lsdException w:name="Outline List 3" w:semiHidden="1" w:unhideWhenUsed="1"/>
+    <w:lsdException w:name="Table Simple 1" w:semiHidden="1" w:unhideWhenUsed="1"/>
+    <w:lsdException w:name="Table Simple 2" w:semiHidden="1" w:unhideWhenUsed="1"/>
+    <w:lsdException w:name="Table Simple 3" w:semiHidden="1" w:unhideWhenUsed="1"/>
+    <w:lsdException w:name="Table Classic 1" w:semiHidden="1" w:unhideWhenUsed="1"/>
+    <w:lsdException w:name="Table Classic 2" w:semiHidden="1" w:unhideWhenUsed="1"/>
+    <w:lsdException w:name="Table Classic 3" w:semiHidden="1" w:unhideWhenUsed="1"/>
+    <w:lsdException w:name="Table Classic 4" w:semiHidden="1" w:unhideWhenUsed="1"/>
+    <w:lsdException w:name="Table Colorful 1" w:semiHidden="1" w:unhideWhenUsed="1"/>
+    <w:lsdException w:name="Table Colorful 2" w:semiHidden="1" w:unhideWhenUsed="1"/>
+    <w:lsdException w:name="Table Colorful 3" w:semiHidden="1" w:unhideWhenUsed="1"/>
+    <w:lsdException w:name="Table Columns 1" w:semiHidden="1" w:unhideWhenUsed="1"/>
+    <w:lsdException w:name="Table Columns 2" w:semiHidden="1" w:unhideWhenUsed="1"/>
+    <w:lsdException w:name="Table Columns 3" w:semiHidden="1" w:unhideWhenUsed="1"/>
+    <w:lsdException w:name="Table Columns 4" w:semiHidden="1" w:unhideWhenUsed="1"/>
+    <w:lsdException w:name="Table Columns 5" w:semiHidden="1" w:unhideWhenUsed="1"/>
+    <w:lsdException w:name="Table Grid 1" w:semiHidden="1" w:unhideWhenUsed="1"/>
+    <w:lsdException w:name="Table Grid 2" w:semiHidden="1" w:unhideWhenUsed="1"/>
+    <w:lsdException w:name="Table Grid 3" w:semiHidden="1" w:unhideWhenUsed="1"/>
+    <w:lsdException w:name="Table Grid 4" w:semiHidden="1" w:unhideWhenUsed="1"/>
+    <w:lsdException w:name="Table Grid 5" w:semiHidden="1" w:unhideWhenUsed="1"/>
+    <w:lsdException w:name="Table Grid 6" w:semiHidden="1" w:unhideWhenUsed="1"/>
+    <w:lsdException w:name="Table Grid 7" w:semiHidden="1" w:unhideWhenUsed="1"/>
+    <w:lsdException w:name="Table Grid 8" w:semiHidden="1" w:unhideWhenUsed="1"/>
+    <w:lsdException w:name="Table List 1" w:semiHidden="1" w:unhideWhenUsed="1"/>
+    <w:lsdException w:name="Table List 2" w:semiHidden="1" w:unhideWhenUsed="1"/>
+    <w:lsdException w:name="Table List 3" w:semiHidden="1" w:unhideWhenUsed="1"/>
+    <w:lsdException w:name="Table List 4" w:semiHidden="1" w:unhideWhenUsed="1"/>
+    <w:lsdException w:name="Table List 5" w:semiHidden="1" w:unhideWhenUsed="1"/>
+    <w:lsdException w:name="Table List 6" w:semiHidden="1" w:unhideWhenUsed="1"/>
+    <w:lsdException w:name="Table List 7" w:semiHidden="1" w:unhideWhenUsed="1"/>
+    <w:lsdException w:name="Table List 8" w:semiHidden="1" w:unhideWhenUsed="1"/>
+    <w:lsdException w:name="Table 3D effects 1" w:semiHidden="1" w:unhideWhenUsed="1"/>
+    <w:lsdException w:name="Table 3D effects 2" w:semiHidden="1" w:unhideWhenUsed="1"/>
+    <w:lsdException w:name="Table 3D effects 3" w:semiHidden="1" w:unhideWhenUsed="1"/>
+    <w:lsdException w:name="Table Contemporary" w:semiHidden="1" w:unhideWhenUsed="1"/>
+    <w:lsdException w:name="Table Elegant" w:semiHidden="1" w:unhideWhenUsed="1"/>
+    <w:lsdException w:name="Table Professional" w:semiHidden="1" w:unhideWhenUsed="1"/>
+    <w:lsdException w:name="Table Subtle 1" w:semiHidden="1" w:unhideWhenUsed="1"/>
+    <w:lsdException w:name="Table Subtle 2" w:semiHidden="1" w:unhideWhenUsed="1"/>
+    <w:lsdException w:name="Table Web 1" w:semiHidden="1" w:unhideWhenUsed="1"/>
+    <w:lsdException w:name="Table Web 2" w:semiHidden="1" w:unhideWhenUsed="1"/>
+    <w:lsdException w:name="Table Web 3" w:semiHidden="1" w:unhideWhenUsed="1"/>
+    <w:lsdException w:name="Balloon Text" w:semiHidden="1" w:unhideWhenUsed="1"/>
+    <w:lsdException w:name="Table Grid" w:uiPriority="39"/>
+    <w:lsdException w:name="Table Theme" w:semiHidden="1" w:unhideWhenUsed="1"/>
+    <w:lsdException w:name="Placeholder Text" w:semiHidden="1"/>
+    <w:lsdException w:name="No Spacing" w:uiPriority="1" w:qFormat="1"/>
+    <w:lsdException w:name="Light Shading" w:uiPriority="60"/>
+    <w:lsdException w:name="Light List" w:uiPriority="61"/>
+    <w:lsdException w:name="Light Grid" w:uiPriority="62"/>
+    <w:lsdException w:name="Medium Shading 1" w:uiPriority="63"/>
+    <w:lsdException w:name="Medium Shading 2" w:uiPriority="64"/>
+    <w:lsdException w:name="Medium List 1" w:uiPriority="65"/>
+    <w:lsdException w:name="Medium List 2" w:uiPriority="66"/>
+    <w:lsdException w:name="Medium Grid 1" w:uiPriority="67"/>
+    <w:lsdException w:name="Medium Grid 2" w:uiPriority="68"/>
+    <w:lsdException w:name="Medium Grid 3" w:uiPriority="69"/>
+    <w:lsdException w:name="Dark List" w:uiPriority="70"/>
+    <w:lsdException w:name="Colorful Shading" w:uiPriority="71"/>
+    <w:lsdException w:name="Colorful List" w:uiPriority="72"/>
+    <w:lsdException w:name="Colorful Grid" w:uiPriority="73"/>
+    <w:lsdException w:name="Light Shading Accent 1" w:uiPriority="60"/>
+    <w:lsdException w:name="Light List Accent 1" w:uiPriority="61"/>
+    <w:lsdException w:name="Light Grid Accent 1" w:uiPriority="62"/>
+    <w:lsdException w:name="Medium Shading 1 Accent 1" w:uiPriority="63"/>
+    <w:lsdException w:name="Medium Shading 2 Accent 1" w:uiPriority="64"/>
+    <w:lsdException w:name="Medium List 1 Accent 1" w:uiPriority="65"/>
+    <w:lsdException w:name="Revision" w:semiHidden="1"/>
+    <w:lsdException w:name="List Paragraph" w:uiPriority="34" w:qFormat="1"/>
+    <w:lsdException w:name="Quote" w:uiPriority="29" w:qFormat="1"/>
+    <w:lsdException w:name="Intense Quote" w:uiPriority="30" w:qFormat="1"/>
+    <w:lsdException w:name="Medium List 2 Accent 1" w:uiPriority="66"/>
+    <w:lsdException w:name="Medium Grid 1 Accent 1" w:uiPriority="67"/>
+    <w:lsdException w:name="Medium Grid 2 Accent 1" w:uiPriority="68"/>
+    <w:lsdException w:name="Medium Grid 3 Accent 1" w:uiPriority="69"/>
+    <w:lsdException w:name="Dark List Accent 1" w:uiPriority="70"/>
+    <w:lsdException w:name="Colorful Shading Accent 1" w:uiPriority="71"/>
+    <w:lsdException w:name="Colorful List Accent 1" w:uiPriority="72"/>
+    <w:lsdException w:name="Colorful Grid Accent 1" w:uiPriority="73"/>
+    <w:lsdException w:name="Light Shading Accent 2" w:uiPriority="60"/>
+    <w:lsdException w:name="Light List Accent 2" w:uiPriority="61"/>
+    <w:lsdException w:name="Light Grid Accent 2" w:uiPriority="62"/>
+    <w:lsdException w:name="Medium Shading 1 Accent 2" w:uiPriority="63"/>
+    <w:lsdException w:name="Medium Shading 2 Accent 2" w:uiPriority="64"/>
+    <w:lsdException w:name="Medium List 1 Accent 2" w:uiPriority="65"/>
+    <w:lsdException w:name="Medium List 2 Accent 2" w:uiPriority="66"/>
+    <w:lsdException w:name="Medium Grid 1 Accent 2" w:uiPriority="67"/>
+    <w:lsdException w:name="Medium Grid 2 Accent 2" w:uiPriority="68"/>
+    <w:lsdException w:name="Medium Grid 3 Accent 2" w:uiPriority="69"/>
+    <w:lsdException w:name="Dark List Accent 2" w:uiPriority="70"/>
+    <w:lsdException w:name="Colorful Shading Accent 2" w:uiPriority="71"/>
+    <w:lsdException w:name="Colorful List Accent 2" w:uiPriority="72"/>
+    <w:lsdException w:name="Colorful Grid Accent 2" w:uiPriority="73"/>
+    <w:lsdException w:name="Light Shading Accent 3" w:uiPriority="60"/>
+    <w:lsdException w:name="Light List Accent 3" w:uiPriority="61"/>
+    <w:lsdException w:name="Light Grid Accent 3" w:uiPriority="62"/>
+    <w:lsdException w:name="Medium Shading 1 Accent 3" w:uiPriority="63"/>
+    <w:lsdException w:name="Medium Shading 2 Accent 3" w:uiPriority="64"/>
+    <w:lsdException w:name="Medium List 1 Accent 3" w:uiPriority="65"/>
+    <w:lsdException w:name="Medium List 2 Accent 3" w:uiPriority="66"/>
+    <w:lsdException w:name="Medium Grid 1 Accent 3" w:uiPriority="67"/>
+    <w:lsdException w:name="Medium Grid 2 Accent 3" w:uiPriority="68"/>
+    <w:lsdException w:name="Medium Grid 3 Accent 3" w:uiPriority="69"/>
+    <w:lsdException w:name="Dark List Accent 3" w:uiPriority="70"/>
+    <w:lsdException w:name="Colorful Shading Accent 3" w:uiPriority="71"/>
+    <w:lsdException w:name="Colorful List Accent 3" w:uiPriority="72"/>
+    <w:lsdException w:name="Colorful Grid Accent 3" w:uiPriority="73"/>
+    <w:lsdException w:name="Light Shading Accent 4" w:uiPriority="60"/>
+    <w:lsdException w:name="Light List Accent 4" w:uiPriority="61"/>
+    <w:lsdException w:name="Light Grid Accent 4" w:uiPriority="62"/>
+    <w:lsdException w:name="Medium Shading 1 Accent 4" w:uiPriority="63"/>
+    <w:lsdException w:name="Medium Shading 2 Accent 4" w:uiPriority="64"/>
+    <w:lsdException w:name="Medium List 1 Accent 4" w:uiPriority="65"/>
+    <w:lsdException w:name="Medium List 2 Accent 4" w:uiPriority="66"/>
+    <w:lsdException w:name="Medium Grid 1 Accent 4" w:uiPriority="67"/>
+    <w:lsdException w:name="Medium Grid 2 Accent 4" w:uiPriority="68"/>
+    <w:lsdException w:name="Medium Grid 3 Accent 4" w:uiPriority="69"/>
+    <w:lsdException w:name="Dark List Accent 4" w:uiPriority="70"/>
+    <w:lsdException w:name="Colorful Shading Accent 4" w:uiPriority="71"/>
+    <w:lsdException w:name="Colorful List Accent 4" w:uiPriority="72"/>
+    <w:lsdException w:name="Colorful Grid Accent 4" w:uiPriority="73"/>
+    <w:lsdException w:name="Light Shading Accent 5" w:uiPriority="60"/>
+    <w:lsdException w:name="Light List Accent 5" w:uiPriority="61"/>
+    <w:lsdException w:name="Light Grid Accent 5" w:uiPriority="62"/>
+    <w:lsdException w:name="Medium Shading 1 Accent 5" w:uiPriority="63"/>
+    <w:lsdException w:name="Medium Shading 2 Accent 5" w:uiPriority="64"/>
+    <w:lsdException w:name="Medium List 1 Accent 5" w:uiPriority="65"/>
+    <w:lsdException w:name="Medium List 2 Accent 5" w:uiPriority="66"/>
+    <w:lsdException w:name="Medium Grid 1 Accent 5" w:uiPriority="67"/>
+    <w:lsdException w:name="Medium Grid 2 Accent 5" w:uiPriority="68"/>
+    <w:lsdException w:name="Medium Grid 3 Accent 5" w:uiPriority="69"/>
+    <w:lsdException w:name="Dark List Accent 5" w:uiPriority="70"/>
+    <w:lsdException w:name="Colorful Shading Accent 5" w:uiPriority="71"/>
+    <w:lsdException w:name="Colorful List Accent 5" w:uiPriority="72"/>
+    <w:lsdException w:name="Colorful Grid Accent 5" w:uiPriority="73"/>
+    <w:lsdException w:name="Light Shading Accent 6" w:uiPriority="60"/>
+    <w:lsdException w:name="Light List Accent 6" w:uiPriority="61"/>
+    <w:lsdException w:name="Light Grid Accent 6" w:uiPriority="62"/>
+    <w:lsdException w:name="Medium Shading 1 Accent 6" w:uiPriority="63"/>
+    <w:lsdException w:name="Medium Shading 2 Accent 6" w:uiPriority="64"/>
+    <w:lsdException w:name="Medium List 1 Accent 6" w:uiPriority="65"/>
+    <w:lsdException w:name="Medium List 2 Accent 6" w:uiPriority="66"/>
+    <w:lsdException w:name="Medium Grid 1 Accent 6" w:uiPriority="67"/>
+    <w:lsdException w:name="Medium Grid 2 Accent 6" w:uiPriority="68"/>
+    <w:lsdException w:name="Medium Grid 3 Accent 6" w:uiPriority="69"/>
+    <w:lsdException w:name="Dark List Accent 6" w:uiPriority="70"/>
+    <w:lsdException w:name="Colorful Shading Accent 6" w:uiPriority="71"/>
+    <w:lsdException w:name="Colorful List Accent 6" w:uiPriority="72"/>
+    <w:lsdException w:name="Colorful Grid Accent 6" w:uiPriority="73"/>
+    <w:lsdException w:name="Subtle Emphasis" w:uiPriority="19" w:qFormat="1"/>
+    <w:lsdException w:name="Intense Emphasis" w:uiPriority="21" w:qFormat="1"/>
+    <w:lsdException w:name="Subtle Reference" w:uiPriority="31" w:qFormat="1"/>
+    <w:lsdException w:name="Intense Reference" w:uiPriority="32" w:qFormat="1"/>
+    <w:lsdException w:name="Book Title" w:uiPriority="33" w:qFormat="1"/>
+    <w:lsdException w:name="Bibliography" w:semiHidden="1" w:uiPriority="37" w:unhideWhenUsed="1"/>
+    <w:lsdException w:name="TOC Heading" w:semiHidden="1" w:uiPriority="39" w:unhideWhenUsed="1" w:qFormat="1"/>
+    <w:lsdException w:name="Plain Table 1" w:uiPriority="41"/>
+    <w:lsdException w:name="Plain Table 2" w:uiPriority="42"/>
+    <w:lsdException w:name="Plain Table 3" w:uiPriority="43"/>
+    <w:lsdException w:name="Plain Table 4" w:uiPriority="44"/>
+    <w:lsdException w:name="Plain Table 5" w:uiPriority="45"/>
+    <w:lsdException w:name="Grid Table Light" w:uiPriority="40"/>
+    <w:lsdException w:name="Grid Table 1 Light" w:uiPriority="46"/>
+    <w:lsdException w:name="Grid Table 2" w:uiPriority="47"/>
+    <w:lsdException w:name="Grid Table 3" w:uiPriority="48"/>
+    <w:lsdException w:name="Grid Table 4" w:uiPriority="49"/>
+    <w:lsdException w:name="Grid Table 5 Dark" w:uiPriority="50"/>
+    <w:lsdException w:name="Grid Table 6 Colorful" w:uiPriority="51"/>
+    <w:lsdException w:name="Grid Table 7 Colorful" w:uiPriority="52"/>
+    <w:lsdException w:name="Grid Table 1 Light Accent 1" w:uiPriority="46"/>
+    <w:lsdException w:name="Grid Table 2 Accent 1" w:uiPriority="47"/>
+    <w:lsdException w:name="Grid Table 3 Accent 1" w:uiPriority="48"/>
+    <w:lsdException w:name="Grid Table 4 Accent 1" w:uiPriority="49"/>
+    <w:lsdException w:name="Grid Table 5 Dark Accent 1" w:uiPriority="50"/>
+    <w:lsdException w:name="Grid Table 6 Colorful Accent 1" w:uiPriority="51"/>
+    <w:lsdException w:name="Grid Table 7 Colorful Accent 1" w:uiPriority="52"/>
+    <w:lsdException w:name="Grid Table 1 Light Accent 2" w:uiPriority="46"/>
+    <w:lsdException w:name="Grid Table 2 Accent 2" w:uiPriority="47"/>
+    <w:lsdException w:name="Grid Table 3 Accent 2" w:uiPriority="48"/>
+    <w:lsdException w:name="Grid Table 4 Accent 2" w:uiPriority="49"/>
+    <w:lsdException w:name="Grid Table 5 Dark Accent 2" w:uiPriority="50"/>
+    <w:lsdException w:name="Grid Table 6 Colorful Accent 2" w:uiPriority="51"/>
+    <w:lsdException w:name="Grid Table 7 Colorful Accent 2" w:uiPriority="52"/>
+    <w:lsdException w:name="Grid Table 1 Light Accent 3" w:uiPriority="46"/>
+    <w:lsdException w:name="Grid Table 2 Accent 3" w:uiPriority="47"/>
+    <w:lsdException w:name="Grid Table 3 Accent 3" w:uiPriority="48"/>
+    <w:lsdException w:name="Grid Table 4 Accent 3" w:uiPriority="49"/>
+    <w:lsdException w:name="Grid Table 5 Dark Accent 3" w:uiPriority="50"/>
+    <w:lsdException w:name="Grid Table 6 Colorful Accent 3" w:uiPriority="51"/>
+    <w:lsdException w:name="Grid Table 7 Colorful Accent 3" w:uiPriority="52"/>
+    <w:lsdException w:name="Grid Table 1 Light Accent 4" w:uiPriority="46"/>
+    <w:lsdException w:name="Grid Table 2 Accent 4" w:uiPriority="47"/>
+    <w:lsdException w:name="Grid Table 3 Accent 4" w:uiPriority="48"/>
+    <w:lsdException w:name="Grid Table 4 Accent 4" w:uiPriority="49"/>
+    <w:lsdException w:name="Grid Table 5 Dark Accent 4" w:uiPriority="50"/>
+    <w:lsdException w:name="Grid Table 6 Colorful Accent 4" w:uiPriority="51"/>
+    <w:lsdException w:name="Grid Table 7 Colorful Accent 4" w:uiPriority="52"/>
+    <w:lsdException w:name="Grid Table 1 Light Accent 5" w:uiPriority="46"/>
+    <w:lsdException w:name="Grid Table 2 Accent 5" w:uiPriority="47"/>
+    <w:lsdException w:name="Grid Table 3 Accent 5" w:uiPriority="48"/>
+    <w:lsdException w:name="Grid Table 4 Accent 5" w:uiPriority="49"/>
+    <w:lsdException w:name="Grid Table 5 Dark Accent 5" w:uiPriority="50"/>
+    <w:lsdException w:name="Grid Table 6 Colorful Accent 5" w:uiPriority="51"/>
+    <w:lsdException w:name="Grid Table 7 Colorful Accent 5" w:uiPriority="52"/>
+    <w:lsdException w:name="Grid Table 1 Light Accent 6" w:uiPriority="46"/>
+    <w:lsdException w:name="Grid Table 2 Accent 6" w:uiPriority="47"/>
+    <w:lsdException w:name="Grid Table 3 Accent 6" w:uiPriority="48"/>
+    <w:lsdException w:name="Grid Table 4 Accent 6" w:uiPriority="49"/>
+    <w:lsdException w:name="Grid Table 5 Dark Accent 6" w:uiPriority="50"/>
+    <w:lsdException w:name="Grid Table 6 Colorful Accent 6" w:uiPriority="51"/>
+    <w:lsdException w:name="Grid Table 7 Colorful Accent 6" w:uiPriority="52"/>
+    <w:lsdException w:name="List Table 1 Light" w:uiPriority="46"/>
+    <w:lsdException w:name="List Table 2" w:uiPriority="47"/>
+    <w:lsdException w:name="List Table 3" w:uiPriority="48"/>
+    <w:lsdException w:name="List Table 4" w:uiPriority="49"/>
+    <w:lsdException w:name="List Table 5 Dark" w:uiPriority="50"/>
+    <w:lsdException w:name="List Table 6 Colorful" w:uiPriority="51"/>
+    <w:lsdException w:name="List Table 7 Colorful" w:uiPriority="52"/>
+    <w:lsdException w:name="List Table 1 Light Accent 1" w:uiPriority="46"/>
+    <w:lsdException w:name="List Table 2 Accent 1" w:uiPriority="47"/>
+    <w:lsdException w:name="List Table 3 Accent 1" w:uiPriority="48"/>
+    <w:lsdException w:name="List Table 4 Accent 1" w:uiPriority="49"/>
+    <w:lsdException w:name="List Table 5 Dark Accent 1" w:uiPriority="50"/>
+    <w:lsdException w:name="List Table 6 Colorful Accent 1" w:uiPriority="51"/>
+    <w:lsdException w:name="List Table 7 Colorful Accent 1" w:uiPriority="52"/>
+    <w:lsdException w:name="List Table 1 Light Accent 2" w:uiPriority="46"/>
+    <w:lsdException w:name="List Table 2 Accent 2" w:uiPriority="47"/>
+    <w:lsdException w:name="List Table 3 Accent 2" w:uiPriority="48"/>
+    <w:lsdException w:name="List Table 4 Accent 2" w:uiPriority="49"/>
+    <w:lsdException w:name="List Table 5 Dark Accent 2" w:uiPriority="50"/>
+    <w:lsdException w:name="List Table 6 Colorful Accent 2" w:uiPriority="51"/>
+    <w:lsdException w:name="List Table 7 Colorful Accent 2" w:uiPriority="52"/>
+    <w:lsdException w:name="List Table 1 Light Accent 3" w:uiPriority="46"/>
+    <w:lsdException w:name="List Table 2 Accent 3" w:uiPriority="47"/>
+    <w:lsdException w:name="List Table 3 Accent 3" w:uiPriority="48"/>
+    <w:lsdException w:name="List Table 4 Accent 3" w:uiPriority="49"/>
+    <w:lsdException w:name="List Table 5 Dark Accent 3" w:uiPriority="50"/>
+    <w:lsdException w:name="List Table 6 Colorful Accent 3" w:uiPriority="51"/>
+    <w:lsdException w:name="List Table 7 Colorful Accent 3" w:uiPriority="52"/>
+    <w:lsdException w:name="List Table 1 Light Accent 4" w:uiPriority="46"/>
+    <w:lsdException w:name="List Table 2 Accent 4" w:uiPriority="47"/>
+    <w:lsdException w:name="List Table 3 Accent 4" w:uiPriority="48"/>
+    <w:lsdException w:name="List Table 4 Accent 4" w:uiPriority="49"/>
+    <w:lsdException w:name="List Table 5 Dark Accent 4" w:uiPriority="50"/>
+    <w:lsdException w:name="List Table 6 Colorful Accent 4" w:uiPriority="51"/>
+    <w:lsdException w:name="List Table 7 Colorful Accent 4" w:uiPriority="52"/>
+    <w:lsdException w:name="List Table 1 Light Accent 5" w:uiPriority="46"/>
+    <w:lsdException w:name="List Table 2 Accent 5" w:uiPriority="47"/>
+    <w:lsdException w:name="List Table 3 Accent 5" w:uiPriority="48"/>
+    <w:lsdException w:name="List Table 4 Accent 5" w:uiPriority="49"/>
+    <w:lsdException w:name="List Table 5 Dark Accent 5" w:uiPriority="50"/>
+    <w:lsdException w:name="List Table 6 Colorful Accent 5" w:uiPriority="51"/>
+    <w:lsdException w:name="List Table 7 Colorful Accent 5" w:uiPriority="52"/>
+    <w:lsdException w:name="List Table 1 Light Accent 6" w:uiPriority="46"/>
+    <w:lsdException w:name="List Table 2 Accent 6" w:uiPriority="47"/>
+    <w:lsdException w:name="List Table 3 Accent 6" w:uiPriority="48"/>
+    <w:lsdException w:name="List Table 4 Accent 6" w:uiPriority="49"/>
+    <w:lsdException w:name="List Table 5 Dark Accent 6" w:uiPriority="50"/>
+    <w:lsdException w:name="List Table 6 Colorful Accent 6" w:uiPriority="51"/>
+    <w:lsdException w:name="List Table 7 Colorful Accent 6" w:uiPriority="52"/>
+    <w:lsdException w:name="Mention" w:semiHidden="1" w:unhideWhenUsed="1"/>
+    <w:lsdException w:name="Smart Hyperlink" w:semiHidden="1" w:unhideWhenUsed="1"/>
+    <w:lsdException w:name="Hashtag" w:semiHidden="1" w:unhideWhenUsed="1"/>
+    <w:lsdException w:name="Unresolved Mention" w:semiHidden="1" w:unhideWhenUsed="1"/>
+    <w:lsdException w:name="Smart Link" w:semiHidden="1" w:unhideWhenUsed="1"/>
+  </w:latentStyles>
+  <w:style w:type="paragraph" w:default="1" w:styleId="Normal">
+    <w:name w:val="Normal"/>
+    <w:qFormat/>
+  </w:style>
+  <w:style w:type="character" w:default="1" w:styleId="DefaultParagraphFont">
+    <w:name w:val="Default Paragraph Font"/>
+    <w:uiPriority w:val="1"/>
+    <w:semiHidden/>
+    <w:unhideWhenUsed/>
+  </w:style>
+  <w:style w:type="table" w:default="1" w:styleId="TableNormal">
+    <w:name w:val="Normal Table"/>
+    <w:uiPriority w:val="99"/>
+    <w:semiHidden/>
+    <w:unhideWhenUsed/>
+    <w:tblPr>
+      <w:tblInd w:w="0" w:type="dxa"/>
+      <w:tblCellMar>
+        <w:top w:w="0" w:type="dxa"/>
+        <w:left w:w="108" w:type="dxa"/>
+        <w:bottom w:w="0" w:type="dxa"/>
+        <w:right w:w="108" w:type="dxa"/>
+      </w:tblCellMar>
+    </w:tblPr>
+  </w:style>
+  <w:style w:type="numbering" w:default="1" w:styleId="NoList">
+    <w:name w:val="No List"/>
+    <w:uiPriority w:val="99"/>
+    <w:semiHidden/>
+    <w:unhideWhenUsed/>
+  </w:style>
+  <w:style w:type="paragraph" w:customStyle="1" w:styleId="BB0917CCF4B244E1B67A3F6C3B79CC12">
+    <w:name w:val="BB0917CCF4B244E1B67A3F6C3B79CC12"/>
+    <w:rsid w:val="00C81D88"/>
+  </w:style>
+  <w:style w:type="paragraph" w:customStyle="1" w:styleId="996CF636652542F4BF1FC8A497F58E85">
+    <w:name w:val="996CF636652542F4BF1FC8A497F58E85"/>
+    <w:rsid w:val="00C81D88"/>
+  </w:style>
+  <w:style w:type="paragraph" w:customStyle="1" w:styleId="F0BA9F27F4E247028BAAFF1EF928BC52">
+    <w:name w:val="F0BA9F27F4E247028BAAFF1EF928BC52"/>
+    <w:rsid w:val="00C81D88"/>
+  </w:style>
+  <w:style w:type="paragraph" w:customStyle="1" w:styleId="E7F20302FC4046F0AE343CF885ADDAC0">
+    <w:name w:val="E7F20302FC4046F0AE343CF885ADDAC0"/>
+    <w:rsid w:val="00C81D88"/>
+  </w:style>
+  <w:style w:type="paragraph" w:customStyle="1" w:styleId="55A64198B7EB4A4F8A01AE0DCFDF68C2">
+    <w:name w:val="55A64198B7EB4A4F8A01AE0DCFDF68C2"/>
+    <w:rsid w:val="00C81D88"/>
+  </w:style>
+</w:styles>
+</file>
+
+<file path=word/glossary/webSettings.xml><?xml version="1.0" encoding="utf-8"?>
+<w:webSettings xmlns:mc="http://schemas.openxmlformats.org/markup-compatibility/2006" xmlns:r="http://schemas.openxmlformats.org/officeDocument/2006/relationships" xmlns:w="http://schemas.openxmlformats.org/wordprocessingml/2006/main" xmlns:w14="http://schemas.microsoft.com/office/word/2010/wordml" xmlns:w15="http://schemas.microsoft.com/office/word/2012/wordml" xmlns:w16cex="http://schemas.microsoft.com/office/word/2018/wordml/cex" xmlns:w16cid="http://schemas.microsoft.com/office/word/2016/wordml/cid" xmlns:w16="http://schemas.microsoft.com/office/word/2018/wordml" xmlns:w16du="http://schemas.microsoft.com/office/word/2023/wordml/word16du" xmlns:w16sdtdh="http://schemas.microsoft.com/office/word/2020/wordml/sdtdatahash" xmlns:w16se="http://schemas.microsoft.com/office/word/2015/wordml/symex" mc:Ignorable="w14 w15 w16se w16cid w16 w16cex w16sdtdh w16du">
+  <w:optimizeForBrowser/>
+  <w:allowPNG/>
+</w:webSettings>
 </file>
 
 <file path=word/theme/theme1.xml><?xml version="1.0" encoding="utf-8"?>
@@ -2025,4 +3196,23 @@
     </a:ext>
   </a:extLst>
 </a:theme>
+</file>
+
+<file path=customXml/item1.xml><?xml version="1.0" encoding="utf-8"?>
+<CoverPageProperties xmlns="http://schemas.microsoft.com/office/2006/coverPageProps">
+  <PublishDate>2024-10-11T00:00:00</PublishDate>
+  <Abstract/>
+  <CompanyAddress/>
+  <CompanyPhone/>
+  <CompanyFax/>
+  <CompanyEmail/>
+</CoverPageProperties>
+</file>
+
+<file path=customXml/itemProps1.xml><?xml version="1.0" encoding="utf-8"?>
+<ds:datastoreItem xmlns:ds="http://schemas.openxmlformats.org/officeDocument/2006/customXml" ds:itemID="{55AF091B-3C7A-41E3-B477-F2FDAA23CFDA}">
+  <ds:schemaRefs>
+    <ds:schemaRef ds:uri="http://schemas.microsoft.com/office/2006/coverPageProps"/>
+  </ds:schemaRefs>
+</ds:datastoreItem>
 </file>
</xml_diff>

<commit_message>
Fixed document formatting and added Contents table for both documents
</commit_message>
<xml_diff>
--- a/SwagLabs UseCase Scenarios.docx
+++ b/SwagLabs UseCase Scenarios.docx
@@ -313,22 +313,286 @@
         </w:p>
       </w:sdtContent>
     </w:sdt>
+    <w:sdt>
+      <w:sdtPr>
+        <w:id w:val="-313338232"/>
+        <w:docPartObj>
+          <w:docPartGallery w:val="Table of Contents"/>
+          <w:docPartUnique/>
+        </w:docPartObj>
+      </w:sdtPr>
+      <w:sdtEndPr>
+        <w:rPr>
+          <w:rFonts w:asciiTheme="minorHAnsi" w:eastAsiaTheme="minorHAnsi" w:hAnsiTheme="minorHAnsi" w:cstheme="minorBidi"/>
+          <w:b/>
+          <w:bCs/>
+          <w:noProof/>
+          <w:color w:val="auto"/>
+          <w:kern w:val="2"/>
+          <w:sz w:val="22"/>
+          <w:szCs w:val="22"/>
+          <w14:ligatures w14:val="standardContextual"/>
+        </w:rPr>
+      </w:sdtEndPr>
+      <w:sdtContent>
+        <w:p>
+          <w:pPr>
+            <w:pStyle w:val="TOCHeading"/>
+          </w:pPr>
+          <w:r>
+            <w:t>Contents</w:t>
+          </w:r>
+        </w:p>
+        <w:p>
+          <w:pPr>
+            <w:pStyle w:val="TOC1"/>
+            <w:tabs>
+              <w:tab w:val="right" w:leader="dot" w:pos="9350"/>
+            </w:tabs>
+            <w:rPr>
+              <w:noProof/>
+            </w:rPr>
+          </w:pPr>
+          <w:r>
+            <w:fldChar w:fldCharType="begin"/>
+          </w:r>
+          <w:r>
+            <w:instrText xml:space="preserve"> TOC \o "1-3" \h \z \u </w:instrText>
+          </w:r>
+          <w:r>
+            <w:fldChar w:fldCharType="separate"/>
+          </w:r>
+          <w:hyperlink w:anchor="_Toc179583006" w:history="1">
+            <w:r>
+              <w:rPr>
+                <w:rStyle w:val="Hyperlink"/>
+                <w:noProof/>
+              </w:rPr>
+              <w:t>Change Log</w:t>
+            </w:r>
+            <w:r>
+              <w:rPr>
+                <w:noProof/>
+                <w:webHidden/>
+              </w:rPr>
+              <w:tab/>
+            </w:r>
+            <w:r>
+              <w:rPr>
+                <w:noProof/>
+                <w:webHidden/>
+              </w:rPr>
+              <w:fldChar w:fldCharType="begin"/>
+            </w:r>
+            <w:r>
+              <w:rPr>
+                <w:noProof/>
+                <w:webHidden/>
+              </w:rPr>
+              <w:instrText xml:space="preserve"> PAGEREF _Toc179583006 \h </w:instrText>
+            </w:r>
+            <w:r>
+              <w:rPr>
+                <w:noProof/>
+                <w:webHidden/>
+              </w:rPr>
+            </w:r>
+            <w:r>
+              <w:rPr>
+                <w:noProof/>
+                <w:webHidden/>
+              </w:rPr>
+              <w:fldChar w:fldCharType="separate"/>
+            </w:r>
+            <w:r>
+              <w:rPr>
+                <w:noProof/>
+                <w:webHidden/>
+              </w:rPr>
+              <w:t>1</w:t>
+            </w:r>
+            <w:r>
+              <w:rPr>
+                <w:noProof/>
+                <w:webHidden/>
+              </w:rPr>
+              <w:fldChar w:fldCharType="end"/>
+            </w:r>
+          </w:hyperlink>
+        </w:p>
+        <w:p>
+          <w:pPr>
+            <w:pStyle w:val="TOC1"/>
+            <w:tabs>
+              <w:tab w:val="right" w:leader="dot" w:pos="9350"/>
+            </w:tabs>
+            <w:rPr>
+              <w:noProof/>
+            </w:rPr>
+          </w:pPr>
+          <w:hyperlink w:anchor="_Toc179583007" w:history="1">
+            <w:r>
+              <w:rPr>
+                <w:rStyle w:val="Hyperlink"/>
+                <w:noProof/>
+              </w:rPr>
+              <w:t>Use Case Scenarios</w:t>
+            </w:r>
+            <w:r>
+              <w:rPr>
+                <w:noProof/>
+                <w:webHidden/>
+              </w:rPr>
+              <w:tab/>
+            </w:r>
+            <w:r>
+              <w:rPr>
+                <w:noProof/>
+                <w:webHidden/>
+              </w:rPr>
+              <w:fldChar w:fldCharType="begin"/>
+            </w:r>
+            <w:r>
+              <w:rPr>
+                <w:noProof/>
+                <w:webHidden/>
+              </w:rPr>
+              <w:instrText xml:space="preserve"> PAGEREF _Toc179583007 \h </w:instrText>
+            </w:r>
+            <w:r>
+              <w:rPr>
+                <w:noProof/>
+                <w:webHidden/>
+              </w:rPr>
+            </w:r>
+            <w:r>
+              <w:rPr>
+                <w:noProof/>
+                <w:webHidden/>
+              </w:rPr>
+              <w:fldChar w:fldCharType="separate"/>
+            </w:r>
+            <w:r>
+              <w:rPr>
+                <w:noProof/>
+                <w:webHidden/>
+              </w:rPr>
+              <w:t>2</w:t>
+            </w:r>
+            <w:r>
+              <w:rPr>
+                <w:noProof/>
+                <w:webHidden/>
+              </w:rPr>
+              <w:fldChar w:fldCharType="end"/>
+            </w:r>
+          </w:hyperlink>
+        </w:p>
+        <w:p>
+          <w:pPr>
+            <w:pStyle w:val="TOC1"/>
+            <w:tabs>
+              <w:tab w:val="right" w:leader="dot" w:pos="9350"/>
+            </w:tabs>
+            <w:rPr>
+              <w:noProof/>
+            </w:rPr>
+          </w:pPr>
+          <w:hyperlink w:anchor="_Toc179583008" w:history="1">
+            <w:r>
+              <w:rPr>
+                <w:rStyle w:val="Hyperlink"/>
+                <w:noProof/>
+              </w:rPr>
+              <w:t>Acronyms</w:t>
+            </w:r>
+            <w:r>
+              <w:rPr>
+                <w:noProof/>
+                <w:webHidden/>
+              </w:rPr>
+              <w:tab/>
+            </w:r>
+            <w:r>
+              <w:rPr>
+                <w:noProof/>
+                <w:webHidden/>
+              </w:rPr>
+              <w:fldChar w:fldCharType="begin"/>
+            </w:r>
+            <w:r>
+              <w:rPr>
+                <w:noProof/>
+                <w:webHidden/>
+              </w:rPr>
+              <w:instrText xml:space="preserve"> PAGEREF _Toc179583008 \h </w:instrText>
+            </w:r>
+            <w:r>
+              <w:rPr>
+                <w:noProof/>
+                <w:webHidden/>
+              </w:rPr>
+            </w:r>
+            <w:r>
+              <w:rPr>
+                <w:noProof/>
+                <w:webHidden/>
+              </w:rPr>
+              <w:fldChar w:fldCharType="separate"/>
+            </w:r>
+            <w:r>
+              <w:rPr>
+                <w:noProof/>
+                <w:webHidden/>
+              </w:rPr>
+              <w:t>6</w:t>
+            </w:r>
+            <w:r>
+              <w:rPr>
+                <w:noProof/>
+                <w:webHidden/>
+              </w:rPr>
+              <w:fldChar w:fldCharType="end"/>
+            </w:r>
+          </w:hyperlink>
+        </w:p>
+        <w:p>
+          <w:r>
+            <w:rPr>
+              <w:b/>
+              <w:bCs/>
+              <w:noProof/>
+            </w:rPr>
+            <w:fldChar w:fldCharType="end"/>
+          </w:r>
+        </w:p>
+      </w:sdtContent>
+    </w:sdt>
     <w:p>
       <w:pPr>
         <w:rPr>
-          <w:sz w:val="28"/>
-          <w:szCs w:val="28"/>
+          <w:rFonts w:asciiTheme="majorHAnsi" w:eastAsiaTheme="majorEastAsia" w:hAnsiTheme="majorHAnsi" w:cstheme="majorBidi"/>
+          <w:color w:val="2F5496" w:themeColor="accent1" w:themeShade="BF"/>
+          <w:sz w:val="32"/>
+          <w:szCs w:val="32"/>
         </w:rPr>
       </w:pPr>
       <w:r>
-        <w:rPr>
-          <w:sz w:val="28"/>
-          <w:szCs w:val="28"/>
-        </w:rPr>
+        <w:br w:type="page"/>
+      </w:r>
+    </w:p>
+    <w:p>
+      <w:pPr>
+        <w:pStyle w:val="Heading1"/>
+      </w:pPr>
+      <w:bookmarkStart w:id="0" w:name="_Toc179583006"/>
+      <w:r>
         <w:lastRenderedPageBreak/>
         <w:t>Change Log</w:t>
       </w:r>
+      <w:bookmarkEnd w:id="0"/>
     </w:p>
+    <w:p/>
     <w:tbl>
       <w:tblPr>
         <w:tblStyle w:val="TableGrid"/>
@@ -464,13 +728,112 @@
           </w:p>
         </w:tc>
       </w:tr>
+      <w:tr>
+        <w:tc>
+          <w:tcPr>
+            <w:tcW w:w="3116" w:type="dxa"/>
+          </w:tcPr>
+          <w:p>
+            <w:pPr>
+              <w:rPr>
+                <w:sz w:val="24"/>
+                <w:szCs w:val="24"/>
+              </w:rPr>
+            </w:pPr>
+          </w:p>
+        </w:tc>
+        <w:tc>
+          <w:tcPr>
+            <w:tcW w:w="3117" w:type="dxa"/>
+          </w:tcPr>
+          <w:p>
+            <w:pPr>
+              <w:rPr>
+                <w:sz w:val="24"/>
+                <w:szCs w:val="24"/>
+              </w:rPr>
+            </w:pPr>
+          </w:p>
+        </w:tc>
+        <w:tc>
+          <w:tcPr>
+            <w:tcW w:w="3117" w:type="dxa"/>
+          </w:tcPr>
+          <w:p>
+            <w:pPr>
+              <w:rPr>
+                <w:sz w:val="24"/>
+                <w:szCs w:val="24"/>
+              </w:rPr>
+            </w:pPr>
+          </w:p>
+        </w:tc>
+      </w:tr>
+      <w:tr>
+        <w:tc>
+          <w:tcPr>
+            <w:tcW w:w="3116" w:type="dxa"/>
+          </w:tcPr>
+          <w:p>
+            <w:pPr>
+              <w:rPr>
+                <w:sz w:val="24"/>
+                <w:szCs w:val="24"/>
+              </w:rPr>
+            </w:pPr>
+          </w:p>
+        </w:tc>
+        <w:tc>
+          <w:tcPr>
+            <w:tcW w:w="3117" w:type="dxa"/>
+          </w:tcPr>
+          <w:p>
+            <w:pPr>
+              <w:rPr>
+                <w:sz w:val="24"/>
+                <w:szCs w:val="24"/>
+              </w:rPr>
+            </w:pPr>
+          </w:p>
+        </w:tc>
+        <w:tc>
+          <w:tcPr>
+            <w:tcW w:w="3117" w:type="dxa"/>
+          </w:tcPr>
+          <w:p>
+            <w:pPr>
+              <w:rPr>
+                <w:sz w:val="24"/>
+                <w:szCs w:val="24"/>
+              </w:rPr>
+            </w:pPr>
+          </w:p>
+        </w:tc>
+      </w:tr>
     </w:tbl>
     <w:p/>
     <w:p>
+      <w:pPr>
+        <w:rPr>
+          <w:lang w:val="bg-BG"/>
+        </w:rPr>
+      </w:pPr>
       <w:r>
         <w:br w:type="page"/>
       </w:r>
     </w:p>
+    <w:p>
+      <w:pPr>
+        <w:pStyle w:val="Heading1"/>
+      </w:pPr>
+      <w:bookmarkStart w:id="1" w:name="_Toc179583007"/>
+      <w:r>
+        <w:lastRenderedPageBreak/>
+        <w:t>Use Case Scenarios</w:t>
+      </w:r>
+      <w:bookmarkEnd w:id="1"/>
+    </w:p>
+    <w:p/>
     <w:tbl>
       <w:tblPr>
         <w:tblStyle w:val="TableGrid"/>
@@ -489,7 +852,6 @@
           </w:tcPr>
           <w:p>
             <w:r>
-              <w:lastRenderedPageBreak/>
               <w:t>Scenario Id</w:t>
             </w:r>
           </w:p>
@@ -687,6 +1049,9 @@
             <w:gridSpan w:val="3"/>
           </w:tcPr>
           <w:p>
+            <w:pPr>
+              <w:jc w:val="center"/>
+            </w:pPr>
             <w:r>
               <w:t>Products Section</w:t>
             </w:r>
@@ -737,6 +1102,7 @@
               </w:numPr>
             </w:pPr>
             <w:r>
+              <w:lastRenderedPageBreak/>
               <w:t>Only 6 products are available on the Web</w:t>
             </w:r>
             <w:r>
@@ -945,6 +1311,7 @@
               </w:numPr>
             </w:pPr>
             <w:r>
+              <w:lastRenderedPageBreak/>
               <w:t>On product details page there is an Add to Cart button.</w:t>
             </w:r>
           </w:p>
@@ -965,11 +1332,7 @@
             </w:r>
             <w:proofErr w:type="gramEnd"/>
             <w:r>
-              <w:t xml:space="preserve"> the product is added to the shopping cart and </w:t>
-            </w:r>
-            <w:r>
-              <w:lastRenderedPageBreak/>
-              <w:t>“Add to Cart” text changes to “Remove”</w:t>
+              <w:t xml:space="preserve"> the product is added to the shopping cart and “Add to Cart” text changes to “Remove”</w:t>
             </w:r>
           </w:p>
           <w:p>
@@ -993,7 +1356,13 @@
               </w:numPr>
             </w:pPr>
             <w:r>
-              <w:t>If the cart was not empty, the number on this badge increases with each added product.</w:t>
+              <w:t xml:space="preserve">If the cart </w:t>
+            </w:r>
+            <w:r>
+              <w:t>is</w:t>
+            </w:r>
+            <w:r>
+              <w:t xml:space="preserve"> empty, the number on this badge increases with each added product.</w:t>
             </w:r>
           </w:p>
         </w:tc>
@@ -1026,7 +1395,19 @@
           </w:tcPr>
           <w:p>
             <w:r>
-              <w:t>As a client I want to be able to remove previously Added to Cart product from the Products Page and from the Product details page.</w:t>
+              <w:t>As a client</w:t>
+            </w:r>
+            <w:r>
+              <w:t>,</w:t>
+            </w:r>
+            <w:r>
+              <w:t xml:space="preserve"> I want to be able to remove previously Added to Cart product</w:t>
+            </w:r>
+            <w:r>
+              <w:t>s</w:t>
+            </w:r>
+            <w:r>
+              <w:t xml:space="preserve"> from the Products Page and the Product details page.</w:t>
             </w:r>
           </w:p>
           <w:p/>
@@ -1044,7 +1425,13 @@
               </w:numPr>
             </w:pPr>
             <w:r>
-              <w:t>For a product, added to shopping cart, the Add to Cart text changes to Remove.</w:t>
+              <w:t xml:space="preserve">For a product, added to </w:t>
+            </w:r>
+            <w:r>
+              <w:t xml:space="preserve">the </w:t>
+            </w:r>
+            <w:r>
+              <w:t>shopping cart, the Add to Cart text changes to Remove.</w:t>
             </w:r>
           </w:p>
           <w:p>
@@ -1070,6 +1457,330 @@
       <w:tr>
         <w:tc>
           <w:tcPr>
+            <w:tcW w:w="9350" w:type="dxa"/>
+            <w:gridSpan w:val="3"/>
+          </w:tcPr>
+          <w:p>
+            <w:pPr>
+              <w:jc w:val="center"/>
+            </w:pPr>
+            <w:r>
+              <w:t>Shopping Cart</w:t>
+            </w:r>
+          </w:p>
+        </w:tc>
+      </w:tr>
+      <w:tr>
+        <w:tc>
+          <w:tcPr>
+            <w:tcW w:w="3116" w:type="dxa"/>
+          </w:tcPr>
+          <w:p>
+            <w:r>
+              <w:t>SC001</w:t>
+            </w:r>
+          </w:p>
+        </w:tc>
+        <w:tc>
+          <w:tcPr>
+            <w:tcW w:w="3117" w:type="dxa"/>
+          </w:tcPr>
+          <w:p>
+            <w:r>
+              <w:t>Client</w:t>
+            </w:r>
+          </w:p>
+        </w:tc>
+        <w:tc>
+          <w:tcPr>
+            <w:tcW w:w="3117" w:type="dxa"/>
+          </w:tcPr>
+          <w:p>
+            <w:r>
+              <w:t>As a client, I want to access the shopping cart by clicking on the shopping cart icon, located on the top right corner of the Website.</w:t>
+            </w:r>
+          </w:p>
+          <w:p/>
+          <w:p>
+            <w:r>
+              <w:t>I know this requirement is fulfilled when I am redirected inside the shopping cart where I can see all my products with their qty, prices, and total price.</w:t>
+            </w:r>
+          </w:p>
+        </w:tc>
+      </w:tr>
+      <w:tr>
+        <w:tc>
+          <w:tcPr>
+            <w:tcW w:w="3116" w:type="dxa"/>
+          </w:tcPr>
+          <w:p>
+            <w:r>
+              <w:lastRenderedPageBreak/>
+              <w:t>SC002</w:t>
+            </w:r>
+          </w:p>
+        </w:tc>
+        <w:tc>
+          <w:tcPr>
+            <w:tcW w:w="3117" w:type="dxa"/>
+          </w:tcPr>
+          <w:p>
+            <w:r>
+              <w:t>Client</w:t>
+            </w:r>
+          </w:p>
+        </w:tc>
+        <w:tc>
+          <w:tcPr>
+            <w:tcW w:w="3117" w:type="dxa"/>
+          </w:tcPr>
+          <w:p>
+            <w:r>
+              <w:t>As a client</w:t>
+            </w:r>
+            <w:r>
+              <w:t>,</w:t>
+            </w:r>
+            <w:r>
+              <w:t xml:space="preserve"> I want to be able to remove from shopping cart any product I want.</w:t>
+            </w:r>
+          </w:p>
+          <w:p/>
+          <w:p>
+            <w:r>
+              <w:t>I know this requirement is fulfilled when:</w:t>
+            </w:r>
+          </w:p>
+          <w:p>
+            <w:pPr>
+              <w:pStyle w:val="ListParagraph"/>
+              <w:numPr>
+                <w:ilvl w:val="0"/>
+                <w:numId w:val="7"/>
+              </w:numPr>
+            </w:pPr>
+            <w:r>
+              <w:t>There is a Remove button next to the product.</w:t>
+            </w:r>
+          </w:p>
+          <w:p>
+            <w:pPr>
+              <w:pStyle w:val="ListParagraph"/>
+              <w:numPr>
+                <w:ilvl w:val="0"/>
+                <w:numId w:val="7"/>
+              </w:numPr>
+            </w:pPr>
+            <w:r>
+              <w:t xml:space="preserve">When I click this </w:t>
+            </w:r>
+            <w:proofErr w:type="gramStart"/>
+            <w:r>
+              <w:t>button</w:t>
+            </w:r>
+            <w:proofErr w:type="gramEnd"/>
+            <w:r>
+              <w:t xml:space="preserve"> the product disappears from the shopping cart.</w:t>
+            </w:r>
+          </w:p>
+          <w:p>
+            <w:pPr>
+              <w:pStyle w:val="ListParagraph"/>
+              <w:numPr>
+                <w:ilvl w:val="0"/>
+                <w:numId w:val="7"/>
+              </w:numPr>
+            </w:pPr>
+            <w:r>
+              <w:t>The total price decreases with the price of the removed product.</w:t>
+            </w:r>
+          </w:p>
+          <w:p>
+            <w:pPr>
+              <w:pStyle w:val="ListParagraph"/>
+              <w:numPr>
+                <w:ilvl w:val="0"/>
+                <w:numId w:val="7"/>
+              </w:numPr>
+            </w:pPr>
+            <w:r>
+              <w:t>The number</w:t>
+            </w:r>
+            <w:r>
+              <w:t xml:space="preserve"> in the cart’s badge decreases with 1.</w:t>
+            </w:r>
+          </w:p>
+          <w:p>
+            <w:pPr>
+              <w:pStyle w:val="ListParagraph"/>
+              <w:numPr>
+                <w:ilvl w:val="0"/>
+                <w:numId w:val="7"/>
+              </w:numPr>
+            </w:pPr>
+            <w:r>
+              <w:t>If the shopping cart is empty, the badge disappears.</w:t>
+            </w:r>
+          </w:p>
+        </w:tc>
+      </w:tr>
+      <w:tr>
+        <w:tc>
+          <w:tcPr>
+            <w:tcW w:w="3116" w:type="dxa"/>
+          </w:tcPr>
+          <w:p>
+            <w:r>
+              <w:t>SC003</w:t>
+            </w:r>
+          </w:p>
+        </w:tc>
+        <w:tc>
+          <w:tcPr>
+            <w:tcW w:w="3117" w:type="dxa"/>
+          </w:tcPr>
+          <w:p>
+            <w:r>
+              <w:t>Client</w:t>
+            </w:r>
+          </w:p>
+        </w:tc>
+        <w:tc>
+          <w:tcPr>
+            <w:tcW w:w="3117" w:type="dxa"/>
+          </w:tcPr>
+          <w:p>
+            <w:r>
+              <w:t>As a client, I want to be able to continue with the shopping once I land in the shopping cart.</w:t>
+            </w:r>
+          </w:p>
+          <w:p/>
+          <w:p>
+            <w:r>
+              <w:t>I know this requirement is fulfilled when:</w:t>
+            </w:r>
+          </w:p>
+          <w:p>
+            <w:pPr>
+              <w:pStyle w:val="ListParagraph"/>
+              <w:numPr>
+                <w:ilvl w:val="0"/>
+                <w:numId w:val="8"/>
+              </w:numPr>
+            </w:pPr>
+            <w:r>
+              <w:t>There is a “Continue Shopping” button in the Shopping cart.</w:t>
+            </w:r>
+          </w:p>
+          <w:p>
+            <w:pPr>
+              <w:pStyle w:val="ListParagraph"/>
+              <w:numPr>
+                <w:ilvl w:val="0"/>
+                <w:numId w:val="8"/>
+              </w:numPr>
+            </w:pPr>
+            <w:r>
+              <w:t xml:space="preserve">Upon pressing this </w:t>
+            </w:r>
+            <w:proofErr w:type="gramStart"/>
+            <w:r>
+              <w:t>button</w:t>
+            </w:r>
+            <w:proofErr w:type="gramEnd"/>
+            <w:r>
+              <w:t xml:space="preserve"> I am redirected back to the Products page.</w:t>
+            </w:r>
+          </w:p>
+        </w:tc>
+      </w:tr>
+      <w:tr>
+        <w:tc>
+          <w:tcPr>
+            <w:tcW w:w="3116" w:type="dxa"/>
+          </w:tcPr>
+          <w:p>
+            <w:r>
+              <w:t>SC004</w:t>
+            </w:r>
+          </w:p>
+        </w:tc>
+        <w:tc>
+          <w:tcPr>
+            <w:tcW w:w="3117" w:type="dxa"/>
+          </w:tcPr>
+          <w:p/>
+        </w:tc>
+        <w:tc>
+          <w:tcPr>
+            <w:tcW w:w="3117" w:type="dxa"/>
+          </w:tcPr>
+          <w:p/>
+        </w:tc>
+      </w:tr>
+      <w:tr>
+        <w:tc>
+          <w:tcPr>
+            <w:tcW w:w="3116" w:type="dxa"/>
+          </w:tcPr>
+          <w:p/>
+        </w:tc>
+        <w:tc>
+          <w:tcPr>
+            <w:tcW w:w="3117" w:type="dxa"/>
+          </w:tcPr>
+          <w:p/>
+        </w:tc>
+        <w:tc>
+          <w:tcPr>
+            <w:tcW w:w="3117" w:type="dxa"/>
+          </w:tcPr>
+          <w:p/>
+        </w:tc>
+      </w:tr>
+      <w:tr>
+        <w:tc>
+          <w:tcPr>
+            <w:tcW w:w="3116" w:type="dxa"/>
+          </w:tcPr>
+          <w:p/>
+        </w:tc>
+        <w:tc>
+          <w:tcPr>
+            <w:tcW w:w="3117" w:type="dxa"/>
+          </w:tcPr>
+          <w:p/>
+        </w:tc>
+        <w:tc>
+          <w:tcPr>
+            <w:tcW w:w="3117" w:type="dxa"/>
+          </w:tcPr>
+          <w:p/>
+        </w:tc>
+      </w:tr>
+      <w:tr>
+        <w:tc>
+          <w:tcPr>
+            <w:tcW w:w="3116" w:type="dxa"/>
+          </w:tcPr>
+          <w:p/>
+        </w:tc>
+        <w:tc>
+          <w:tcPr>
+            <w:tcW w:w="3117" w:type="dxa"/>
+          </w:tcPr>
+          <w:p/>
+        </w:tc>
+        <w:tc>
+          <w:tcPr>
+            <w:tcW w:w="3117" w:type="dxa"/>
+          </w:tcPr>
+          <w:p/>
+        </w:tc>
+      </w:tr>
+      <w:tr>
+        <w:tc>
+          <w:tcPr>
             <w:tcW w:w="3116" w:type="dxa"/>
           </w:tcPr>
           <w:p/>
@@ -1130,11 +1841,20 @@
     </w:tbl>
     <w:p/>
     <w:p>
-      <w:proofErr w:type="spellStart"/>
       <w:r>
-        <w:t>Accronyms</w:t>
+        <w:br w:type="page"/>
       </w:r>
-      <w:proofErr w:type="spellEnd"/>
+    </w:p>
+    <w:p>
+      <w:pPr>
+        <w:pStyle w:val="Heading1"/>
+      </w:pPr>
+      <w:bookmarkStart w:id="2" w:name="_Toc179583008"/>
+      <w:r>
+        <w:lastRenderedPageBreak/>
+        <w:t>Acronyms</w:t>
+      </w:r>
+      <w:bookmarkEnd w:id="2"/>
       <w:r>
         <w:t xml:space="preserve"> </w:t>
       </w:r>
@@ -1143,6 +1863,23 @@
       <w:r>
         <w:t>ULA = User Login and Authentication</w:t>
       </w:r>
+    </w:p>
+    <w:p>
+      <w:r>
+        <w:t>PS = Products Section</w:t>
+      </w:r>
+    </w:p>
+    <w:p>
+      <w:r>
+        <w:t>SC = Shopping Cart</w:t>
+      </w:r>
+    </w:p>
+    <w:p>
+      <w:pPr>
+        <w:rPr>
+          <w:lang w:val="bg-BG"/>
+        </w:rPr>
+      </w:pPr>
     </w:p>
     <w:p/>
     <w:p/>
@@ -1541,9 +2278,276 @@
     </w:lvl>
   </w:abstractNum>
   <w:abstractNum w:abstractNumId="4" w15:restartNumberingAfterBreak="0">
+    <w:nsid w:val="2BE64F61"/>
+    <w:multiLevelType w:val="hybridMultilevel"/>
+    <w:tmpl w:val="F54C183E"/>
+    <w:lvl w:ilvl="0" w:tplc="0409000F">
+      <w:start w:val="1"/>
+      <w:numFmt w:val="decimal"/>
+      <w:lvlText w:val="%1."/>
+      <w:lvlJc w:val="left"/>
+      <w:pPr>
+        <w:ind w:left="720" w:hanging="360"/>
+      </w:pPr>
+      <w:rPr>
+        <w:rFonts w:hint="default"/>
+      </w:rPr>
+    </w:lvl>
+    <w:lvl w:ilvl="1" w:tplc="04090019" w:tentative="1">
+      <w:start w:val="1"/>
+      <w:numFmt w:val="lowerLetter"/>
+      <w:lvlText w:val="%2."/>
+      <w:lvlJc w:val="left"/>
+      <w:pPr>
+        <w:ind w:left="1440" w:hanging="360"/>
+      </w:pPr>
+    </w:lvl>
+    <w:lvl w:ilvl="2" w:tplc="0409001B" w:tentative="1">
+      <w:start w:val="1"/>
+      <w:numFmt w:val="lowerRoman"/>
+      <w:lvlText w:val="%3."/>
+      <w:lvlJc w:val="right"/>
+      <w:pPr>
+        <w:ind w:left="2160" w:hanging="180"/>
+      </w:pPr>
+    </w:lvl>
+    <w:lvl w:ilvl="3" w:tplc="0409000F" w:tentative="1">
+      <w:start w:val="1"/>
+      <w:numFmt w:val="decimal"/>
+      <w:lvlText w:val="%4."/>
+      <w:lvlJc w:val="left"/>
+      <w:pPr>
+        <w:ind w:left="2880" w:hanging="360"/>
+      </w:pPr>
+    </w:lvl>
+    <w:lvl w:ilvl="4" w:tplc="04090019" w:tentative="1">
+      <w:start w:val="1"/>
+      <w:numFmt w:val="lowerLetter"/>
+      <w:lvlText w:val="%5."/>
+      <w:lvlJc w:val="left"/>
+      <w:pPr>
+        <w:ind w:left="3600" w:hanging="360"/>
+      </w:pPr>
+    </w:lvl>
+    <w:lvl w:ilvl="5" w:tplc="0409001B" w:tentative="1">
+      <w:start w:val="1"/>
+      <w:numFmt w:val="lowerRoman"/>
+      <w:lvlText w:val="%6."/>
+      <w:lvlJc w:val="right"/>
+      <w:pPr>
+        <w:ind w:left="4320" w:hanging="180"/>
+      </w:pPr>
+    </w:lvl>
+    <w:lvl w:ilvl="6" w:tplc="0409000F" w:tentative="1">
+      <w:start w:val="1"/>
+      <w:numFmt w:val="decimal"/>
+      <w:lvlText w:val="%7."/>
+      <w:lvlJc w:val="left"/>
+      <w:pPr>
+        <w:ind w:left="5040" w:hanging="360"/>
+      </w:pPr>
+    </w:lvl>
+    <w:lvl w:ilvl="7" w:tplc="04090019" w:tentative="1">
+      <w:start w:val="1"/>
+      <w:numFmt w:val="lowerLetter"/>
+      <w:lvlText w:val="%8."/>
+      <w:lvlJc w:val="left"/>
+      <w:pPr>
+        <w:ind w:left="5760" w:hanging="360"/>
+      </w:pPr>
+    </w:lvl>
+    <w:lvl w:ilvl="8" w:tplc="0409001B" w:tentative="1">
+      <w:start w:val="1"/>
+      <w:numFmt w:val="lowerRoman"/>
+      <w:lvlText w:val="%9."/>
+      <w:lvlJc w:val="right"/>
+      <w:pPr>
+        <w:ind w:left="6480" w:hanging="180"/>
+      </w:pPr>
+    </w:lvl>
+  </w:abstractNum>
+  <w:abstractNum w:abstractNumId="5" w15:restartNumberingAfterBreak="0">
+    <w:nsid w:val="2F632C0B"/>
+    <w:multiLevelType w:val="hybridMultilevel"/>
+    <w:tmpl w:val="551A5B36"/>
+    <w:lvl w:ilvl="0" w:tplc="0409000F">
+      <w:start w:val="1"/>
+      <w:numFmt w:val="decimal"/>
+      <w:lvlText w:val="%1."/>
+      <w:lvlJc w:val="left"/>
+      <w:pPr>
+        <w:ind w:left="720" w:hanging="360"/>
+      </w:pPr>
+      <w:rPr>
+        <w:rFonts w:hint="default"/>
+      </w:rPr>
+    </w:lvl>
+    <w:lvl w:ilvl="1" w:tplc="04090019" w:tentative="1">
+      <w:start w:val="1"/>
+      <w:numFmt w:val="lowerLetter"/>
+      <w:lvlText w:val="%2."/>
+      <w:lvlJc w:val="left"/>
+      <w:pPr>
+        <w:ind w:left="1440" w:hanging="360"/>
+      </w:pPr>
+    </w:lvl>
+    <w:lvl w:ilvl="2" w:tplc="0409001B" w:tentative="1">
+      <w:start w:val="1"/>
+      <w:numFmt w:val="lowerRoman"/>
+      <w:lvlText w:val="%3."/>
+      <w:lvlJc w:val="right"/>
+      <w:pPr>
+        <w:ind w:left="2160" w:hanging="180"/>
+      </w:pPr>
+    </w:lvl>
+    <w:lvl w:ilvl="3" w:tplc="0409000F" w:tentative="1">
+      <w:start w:val="1"/>
+      <w:numFmt w:val="decimal"/>
+      <w:lvlText w:val="%4."/>
+      <w:lvlJc w:val="left"/>
+      <w:pPr>
+        <w:ind w:left="2880" w:hanging="360"/>
+      </w:pPr>
+    </w:lvl>
+    <w:lvl w:ilvl="4" w:tplc="04090019" w:tentative="1">
+      <w:start w:val="1"/>
+      <w:numFmt w:val="lowerLetter"/>
+      <w:lvlText w:val="%5."/>
+      <w:lvlJc w:val="left"/>
+      <w:pPr>
+        <w:ind w:left="3600" w:hanging="360"/>
+      </w:pPr>
+    </w:lvl>
+    <w:lvl w:ilvl="5" w:tplc="0409001B" w:tentative="1">
+      <w:start w:val="1"/>
+      <w:numFmt w:val="lowerRoman"/>
+      <w:lvlText w:val="%6."/>
+      <w:lvlJc w:val="right"/>
+      <w:pPr>
+        <w:ind w:left="4320" w:hanging="180"/>
+      </w:pPr>
+    </w:lvl>
+    <w:lvl w:ilvl="6" w:tplc="0409000F" w:tentative="1">
+      <w:start w:val="1"/>
+      <w:numFmt w:val="decimal"/>
+      <w:lvlText w:val="%7."/>
+      <w:lvlJc w:val="left"/>
+      <w:pPr>
+        <w:ind w:left="5040" w:hanging="360"/>
+      </w:pPr>
+    </w:lvl>
+    <w:lvl w:ilvl="7" w:tplc="04090019" w:tentative="1">
+      <w:start w:val="1"/>
+      <w:numFmt w:val="lowerLetter"/>
+      <w:lvlText w:val="%8."/>
+      <w:lvlJc w:val="left"/>
+      <w:pPr>
+        <w:ind w:left="5760" w:hanging="360"/>
+      </w:pPr>
+    </w:lvl>
+    <w:lvl w:ilvl="8" w:tplc="0409001B" w:tentative="1">
+      <w:start w:val="1"/>
+      <w:numFmt w:val="lowerRoman"/>
+      <w:lvlText w:val="%9."/>
+      <w:lvlJc w:val="right"/>
+      <w:pPr>
+        <w:ind w:left="6480" w:hanging="180"/>
+      </w:pPr>
+    </w:lvl>
+  </w:abstractNum>
+  <w:abstractNum w:abstractNumId="6" w15:restartNumberingAfterBreak="0">
     <w:nsid w:val="5187736A"/>
     <w:multiLevelType w:val="hybridMultilevel"/>
     <w:tmpl w:val="677A36E0"/>
+    <w:lvl w:ilvl="0" w:tplc="0409000F">
+      <w:start w:val="1"/>
+      <w:numFmt w:val="decimal"/>
+      <w:lvlText w:val="%1."/>
+      <w:lvlJc w:val="left"/>
+      <w:pPr>
+        <w:ind w:left="720" w:hanging="360"/>
+      </w:pPr>
+      <w:rPr>
+        <w:rFonts w:hint="default"/>
+      </w:rPr>
+    </w:lvl>
+    <w:lvl w:ilvl="1" w:tplc="04090019" w:tentative="1">
+      <w:start w:val="1"/>
+      <w:numFmt w:val="lowerLetter"/>
+      <w:lvlText w:val="%2."/>
+      <w:lvlJc w:val="left"/>
+      <w:pPr>
+        <w:ind w:left="1440" w:hanging="360"/>
+      </w:pPr>
+    </w:lvl>
+    <w:lvl w:ilvl="2" w:tplc="0409001B" w:tentative="1">
+      <w:start w:val="1"/>
+      <w:numFmt w:val="lowerRoman"/>
+      <w:lvlText w:val="%3."/>
+      <w:lvlJc w:val="right"/>
+      <w:pPr>
+        <w:ind w:left="2160" w:hanging="180"/>
+      </w:pPr>
+    </w:lvl>
+    <w:lvl w:ilvl="3" w:tplc="0409000F" w:tentative="1">
+      <w:start w:val="1"/>
+      <w:numFmt w:val="decimal"/>
+      <w:lvlText w:val="%4."/>
+      <w:lvlJc w:val="left"/>
+      <w:pPr>
+        <w:ind w:left="2880" w:hanging="360"/>
+      </w:pPr>
+    </w:lvl>
+    <w:lvl w:ilvl="4" w:tplc="04090019" w:tentative="1">
+      <w:start w:val="1"/>
+      <w:numFmt w:val="lowerLetter"/>
+      <w:lvlText w:val="%5."/>
+      <w:lvlJc w:val="left"/>
+      <w:pPr>
+        <w:ind w:left="3600" w:hanging="360"/>
+      </w:pPr>
+    </w:lvl>
+    <w:lvl w:ilvl="5" w:tplc="0409001B" w:tentative="1">
+      <w:start w:val="1"/>
+      <w:numFmt w:val="lowerRoman"/>
+      <w:lvlText w:val="%6."/>
+      <w:lvlJc w:val="right"/>
+      <w:pPr>
+        <w:ind w:left="4320" w:hanging="180"/>
+      </w:pPr>
+    </w:lvl>
+    <w:lvl w:ilvl="6" w:tplc="0409000F" w:tentative="1">
+      <w:start w:val="1"/>
+      <w:numFmt w:val="decimal"/>
+      <w:lvlText w:val="%7."/>
+      <w:lvlJc w:val="left"/>
+      <w:pPr>
+        <w:ind w:left="5040" w:hanging="360"/>
+      </w:pPr>
+    </w:lvl>
+    <w:lvl w:ilvl="7" w:tplc="04090019" w:tentative="1">
+      <w:start w:val="1"/>
+      <w:numFmt w:val="lowerLetter"/>
+      <w:lvlText w:val="%8."/>
+      <w:lvlJc w:val="left"/>
+      <w:pPr>
+        <w:ind w:left="5760" w:hanging="360"/>
+      </w:pPr>
+    </w:lvl>
+    <w:lvl w:ilvl="8" w:tplc="0409001B" w:tentative="1">
+      <w:start w:val="1"/>
+      <w:numFmt w:val="lowerRoman"/>
+      <w:lvlText w:val="%9."/>
+      <w:lvlJc w:val="right"/>
+      <w:pPr>
+        <w:ind w:left="6480" w:hanging="180"/>
+      </w:pPr>
+    </w:lvl>
+  </w:abstractNum>
+  <w:abstractNum w:abstractNumId="7" w15:restartNumberingAfterBreak="0">
+    <w:nsid w:val="63B60FB7"/>
+    <w:multiLevelType w:val="hybridMultilevel"/>
+    <w:tmpl w:val="51024BF4"/>
     <w:lvl w:ilvl="0" w:tplc="0409000F">
       <w:start w:val="1"/>
       <w:numFmt w:val="decimal"/>
@@ -1633,7 +2637,7 @@
     <w:abstractNumId w:val="0"/>
   </w:num>
   <w:num w:numId="2" w16cid:durableId="1358236062">
-    <w:abstractNumId w:val="4"/>
+    <w:abstractNumId w:val="6"/>
   </w:num>
   <w:num w:numId="3" w16cid:durableId="775566205">
     <w:abstractNumId w:val="1"/>
@@ -1643,6 +2647,15 @@
   </w:num>
   <w:num w:numId="5" w16cid:durableId="293561899">
     <w:abstractNumId w:val="3"/>
+  </w:num>
+  <w:num w:numId="6" w16cid:durableId="1155146247">
+    <w:abstractNumId w:val="7"/>
+  </w:num>
+  <w:num w:numId="7" w16cid:durableId="151601002">
+    <w:abstractNumId w:val="4"/>
+  </w:num>
+  <w:num w:numId="8" w16cid:durableId="1080564758">
+    <w:abstractNumId w:val="5"/>
   </w:num>
 </w:numbering>
 </file>
@@ -2191,6 +3204,45 @@
     <w:uiPriority w:val="1"/>
     <w:rsid w:val="002E0550"/>
   </w:style>
+  <w:style w:type="paragraph" w:styleId="TOCHeading">
+    <w:name w:val="TOC Heading"/>
+    <w:basedOn w:val="Heading1"/>
+    <w:next w:val="Normal"/>
+    <w:uiPriority w:val="39"/>
+    <w:unhideWhenUsed/>
+    <w:qFormat/>
+    <w:rsid w:val="0007082B"/>
+    <w:pPr>
+      <w:outlineLvl w:val="9"/>
+    </w:pPr>
+    <w:rPr>
+      <w:kern w:val="0"/>
+      <w14:ligatures w14:val="none"/>
+    </w:rPr>
+  </w:style>
+  <w:style w:type="paragraph" w:styleId="TOC1">
+    <w:name w:val="toc 1"/>
+    <w:basedOn w:val="Normal"/>
+    <w:next w:val="Normal"/>
+    <w:autoRedefine/>
+    <w:uiPriority w:val="39"/>
+    <w:unhideWhenUsed/>
+    <w:rsid w:val="0007082B"/>
+    <w:pPr>
+      <w:spacing w:after="100"/>
+    </w:pPr>
+  </w:style>
+  <w:style w:type="character" w:styleId="Hyperlink">
+    <w:name w:val="Hyperlink"/>
+    <w:basedOn w:val="DefaultParagraphFont"/>
+    <w:uiPriority w:val="99"/>
+    <w:unhideWhenUsed/>
+    <w:rsid w:val="0007082B"/>
+    <w:rPr>
+      <w:color w:val="0563C1" w:themeColor="hyperlink"/>
+      <w:u w:val="single"/>
+    </w:rPr>
+  </w:style>
 </w:styles>
 </file>
 
@@ -2420,7 +3472,7 @@
   </w:compat>
   <w:rsids>
     <w:rsidRoot w:val="00C81D88"/>
-    <w:rsid w:val="00B9548F"/>
+    <w:rsid w:val="0067437B"/>
     <w:rsid w:val="00C81D88"/>
     <w:rsid w:val="00E75AD3"/>
   </w:rsids>
@@ -3209,10 +4261,22 @@
 </CoverPageProperties>
 </file>
 
+<file path=customXml/item2.xml><?xml version="1.0" encoding="utf-8"?>
+<b:Sources xmlns:b="http://schemas.openxmlformats.org/officeDocument/2006/bibliography" xmlns="http://schemas.openxmlformats.org/officeDocument/2006/bibliography" SelectedStyle="\APASixthEditionOfficeOnline.xsl" StyleName="APA" Version="6"/>
+</file>
+
 <file path=customXml/itemProps1.xml><?xml version="1.0" encoding="utf-8"?>
 <ds:datastoreItem xmlns:ds="http://schemas.openxmlformats.org/officeDocument/2006/customXml" ds:itemID="{55AF091B-3C7A-41E3-B477-F2FDAA23CFDA}">
   <ds:schemaRefs>
     <ds:schemaRef ds:uri="http://schemas.microsoft.com/office/2006/coverPageProps"/>
   </ds:schemaRefs>
 </ds:datastoreItem>
+</file>
+
+<file path=customXml/itemProps2.xml><?xml version="1.0" encoding="utf-8"?>
+<ds:datastoreItem xmlns:ds="http://schemas.openxmlformats.org/officeDocument/2006/customXml" ds:itemID="{36CABC6C-CC74-4A86-B648-E64CA36AC43B}">
+  <ds:schemaRefs>
+    <ds:schemaRef ds:uri="http://schemas.openxmlformats.org/officeDocument/2006/bibliography"/>
+  </ds:schemaRefs>
+</ds:datastoreItem>
 </file>
</xml_diff>

<commit_message>
Business requirements marked as N/A for this project. Use Case Scenatios table modified
</commit_message>
<xml_diff>
--- a/SwagLabs UseCase Scenarios.docx
+++ b/SwagLabs UseCase Scenarios.docx
@@ -315,6 +315,14 @@
     </w:sdt>
     <w:sdt>
       <w:sdtPr>
+        <w:rPr>
+          <w:rFonts w:asciiTheme="minorHAnsi" w:eastAsiaTheme="minorHAnsi" w:hAnsiTheme="minorHAnsi" w:cstheme="minorBidi"/>
+          <w:color w:val="auto"/>
+          <w:kern w:val="2"/>
+          <w:sz w:val="22"/>
+          <w:szCs w:val="22"/>
+          <w14:ligatures w14:val="standardContextual"/>
+        </w:rPr>
         <w:id w:val="-313338232"/>
         <w:docPartObj>
           <w:docPartGallery w:val="Table of Contents"/>
@@ -323,15 +331,9 @@
       </w:sdtPr>
       <w:sdtEndPr>
         <w:rPr>
-          <w:rFonts w:asciiTheme="minorHAnsi" w:eastAsiaTheme="minorHAnsi" w:hAnsiTheme="minorHAnsi" w:cstheme="minorBidi"/>
           <w:b/>
           <w:bCs/>
           <w:noProof/>
-          <w:color w:val="auto"/>
-          <w:kern w:val="2"/>
-          <w:sz w:val="22"/>
-          <w:szCs w:val="22"/>
-          <w14:ligatures w14:val="standardContextual"/>
         </w:rPr>
       </w:sdtEndPr>
       <w:sdtContent>
@@ -350,6 +352,7 @@
               <w:tab w:val="right" w:leader="dot" w:pos="9350"/>
             </w:tabs>
             <w:rPr>
+              <w:rFonts w:eastAsiaTheme="minorEastAsia"/>
               <w:noProof/>
             </w:rPr>
           </w:pPr>
@@ -362,7 +365,7 @@
           <w:r>
             <w:fldChar w:fldCharType="separate"/>
           </w:r>
-          <w:hyperlink w:anchor="_Toc179583006" w:history="1">
+          <w:hyperlink w:anchor="_Toc179639547" w:history="1">
             <w:r>
               <w:rPr>
                 <w:rStyle w:val="Hyperlink"/>
@@ -389,7 +392,7 @@
                 <w:noProof/>
                 <w:webHidden/>
               </w:rPr>
-              <w:instrText xml:space="preserve"> PAGEREF _Toc179583006 \h </w:instrText>
+              <w:instrText xml:space="preserve"> PAGEREF _Toc179639547 \h </w:instrText>
             </w:r>
             <w:r>
               <w:rPr>
@@ -409,7 +412,7 @@
                 <w:noProof/>
                 <w:webHidden/>
               </w:rPr>
-              <w:t>1</w:t>
+              <w:t>2</w:t>
             </w:r>
             <w:r>
               <w:rPr>
@@ -427,10 +430,11 @@
               <w:tab w:val="right" w:leader="dot" w:pos="9350"/>
             </w:tabs>
             <w:rPr>
+              <w:rFonts w:eastAsiaTheme="minorEastAsia"/>
               <w:noProof/>
             </w:rPr>
           </w:pPr>
-          <w:hyperlink w:anchor="_Toc179583007" w:history="1">
+          <w:hyperlink w:anchor="_Toc179639548" w:history="1">
             <w:r>
               <w:rPr>
                 <w:rStyle w:val="Hyperlink"/>
@@ -457,7 +461,7 @@
                 <w:noProof/>
                 <w:webHidden/>
               </w:rPr>
-              <w:instrText xml:space="preserve"> PAGEREF _Toc179583007 \h </w:instrText>
+              <w:instrText xml:space="preserve"> PAGEREF _Toc179639548 \h </w:instrText>
             </w:r>
             <w:r>
               <w:rPr>
@@ -477,7 +481,347 @@
                 <w:noProof/>
                 <w:webHidden/>
               </w:rPr>
-              <w:t>2</w:t>
+              <w:t>3</w:t>
+            </w:r>
+            <w:r>
+              <w:rPr>
+                <w:noProof/>
+                <w:webHidden/>
+              </w:rPr>
+              <w:fldChar w:fldCharType="end"/>
+            </w:r>
+          </w:hyperlink>
+        </w:p>
+        <w:p>
+          <w:pPr>
+            <w:pStyle w:val="TOC2"/>
+            <w:tabs>
+              <w:tab w:val="right" w:leader="dot" w:pos="9350"/>
+            </w:tabs>
+            <w:rPr>
+              <w:noProof/>
+            </w:rPr>
+          </w:pPr>
+          <w:hyperlink w:anchor="_Toc179639549" w:history="1">
+            <w:r>
+              <w:rPr>
+                <w:rStyle w:val="Hyperlink"/>
+                <w:noProof/>
+              </w:rPr>
+              <w:t>User Login and Authentication</w:t>
+            </w:r>
+            <w:r>
+              <w:rPr>
+                <w:noProof/>
+                <w:webHidden/>
+              </w:rPr>
+              <w:tab/>
+            </w:r>
+            <w:r>
+              <w:rPr>
+                <w:noProof/>
+                <w:webHidden/>
+              </w:rPr>
+              <w:fldChar w:fldCharType="begin"/>
+            </w:r>
+            <w:r>
+              <w:rPr>
+                <w:noProof/>
+                <w:webHidden/>
+              </w:rPr>
+              <w:instrText xml:space="preserve"> PAGEREF _Toc179639549 \h </w:instrText>
+            </w:r>
+            <w:r>
+              <w:rPr>
+                <w:noProof/>
+                <w:webHidden/>
+              </w:rPr>
+            </w:r>
+            <w:r>
+              <w:rPr>
+                <w:noProof/>
+                <w:webHidden/>
+              </w:rPr>
+              <w:fldChar w:fldCharType="separate"/>
+            </w:r>
+            <w:r>
+              <w:rPr>
+                <w:noProof/>
+                <w:webHidden/>
+              </w:rPr>
+              <w:t>3</w:t>
+            </w:r>
+            <w:r>
+              <w:rPr>
+                <w:noProof/>
+                <w:webHidden/>
+              </w:rPr>
+              <w:fldChar w:fldCharType="end"/>
+            </w:r>
+          </w:hyperlink>
+        </w:p>
+        <w:p>
+          <w:pPr>
+            <w:pStyle w:val="TOC2"/>
+            <w:tabs>
+              <w:tab w:val="right" w:leader="dot" w:pos="9350"/>
+            </w:tabs>
+            <w:rPr>
+              <w:noProof/>
+            </w:rPr>
+          </w:pPr>
+          <w:hyperlink w:anchor="_Toc179639550" w:history="1">
+            <w:r>
+              <w:rPr>
+                <w:rStyle w:val="Hyperlink"/>
+                <w:noProof/>
+              </w:rPr>
+              <w:t>Products Section</w:t>
+            </w:r>
+            <w:r>
+              <w:rPr>
+                <w:noProof/>
+                <w:webHidden/>
+              </w:rPr>
+              <w:tab/>
+            </w:r>
+            <w:r>
+              <w:rPr>
+                <w:noProof/>
+                <w:webHidden/>
+              </w:rPr>
+              <w:fldChar w:fldCharType="begin"/>
+            </w:r>
+            <w:r>
+              <w:rPr>
+                <w:noProof/>
+                <w:webHidden/>
+              </w:rPr>
+              <w:instrText xml:space="preserve"> PAGEREF _Toc179639550 \h </w:instrText>
+            </w:r>
+            <w:r>
+              <w:rPr>
+                <w:noProof/>
+                <w:webHidden/>
+              </w:rPr>
+            </w:r>
+            <w:r>
+              <w:rPr>
+                <w:noProof/>
+                <w:webHidden/>
+              </w:rPr>
+              <w:fldChar w:fldCharType="separate"/>
+            </w:r>
+            <w:r>
+              <w:rPr>
+                <w:noProof/>
+                <w:webHidden/>
+              </w:rPr>
+              <w:t>4</w:t>
+            </w:r>
+            <w:r>
+              <w:rPr>
+                <w:noProof/>
+                <w:webHidden/>
+              </w:rPr>
+              <w:fldChar w:fldCharType="end"/>
+            </w:r>
+          </w:hyperlink>
+        </w:p>
+        <w:p>
+          <w:pPr>
+            <w:pStyle w:val="TOC2"/>
+            <w:tabs>
+              <w:tab w:val="right" w:leader="dot" w:pos="9350"/>
+            </w:tabs>
+            <w:rPr>
+              <w:noProof/>
+            </w:rPr>
+          </w:pPr>
+          <w:hyperlink w:anchor="_Toc179639551" w:history="1">
+            <w:r>
+              <w:rPr>
+                <w:rStyle w:val="Hyperlink"/>
+                <w:noProof/>
+              </w:rPr>
+              <w:t>Shopping Cart</w:t>
+            </w:r>
+            <w:r>
+              <w:rPr>
+                <w:noProof/>
+                <w:webHidden/>
+              </w:rPr>
+              <w:tab/>
+            </w:r>
+            <w:r>
+              <w:rPr>
+                <w:noProof/>
+                <w:webHidden/>
+              </w:rPr>
+              <w:fldChar w:fldCharType="begin"/>
+            </w:r>
+            <w:r>
+              <w:rPr>
+                <w:noProof/>
+                <w:webHidden/>
+              </w:rPr>
+              <w:instrText xml:space="preserve"> PAGEREF _Toc179639551 \h </w:instrText>
+            </w:r>
+            <w:r>
+              <w:rPr>
+                <w:noProof/>
+                <w:webHidden/>
+              </w:rPr>
+            </w:r>
+            <w:r>
+              <w:rPr>
+                <w:noProof/>
+                <w:webHidden/>
+              </w:rPr>
+              <w:fldChar w:fldCharType="separate"/>
+            </w:r>
+            <w:r>
+              <w:rPr>
+                <w:noProof/>
+                <w:webHidden/>
+              </w:rPr>
+              <w:t>6</w:t>
+            </w:r>
+            <w:r>
+              <w:rPr>
+                <w:noProof/>
+                <w:webHidden/>
+              </w:rPr>
+              <w:fldChar w:fldCharType="end"/>
+            </w:r>
+          </w:hyperlink>
+        </w:p>
+        <w:p>
+          <w:pPr>
+            <w:pStyle w:val="TOC2"/>
+            <w:tabs>
+              <w:tab w:val="right" w:leader="dot" w:pos="9350"/>
+            </w:tabs>
+            <w:rPr>
+              <w:noProof/>
+            </w:rPr>
+          </w:pPr>
+          <w:hyperlink w:anchor="_Toc179639552" w:history="1">
+            <w:r>
+              <w:rPr>
+                <w:rStyle w:val="Hyperlink"/>
+                <w:noProof/>
+              </w:rPr>
+              <w:t>Checkout Process</w:t>
+            </w:r>
+            <w:r>
+              <w:rPr>
+                <w:noProof/>
+                <w:webHidden/>
+              </w:rPr>
+              <w:tab/>
+            </w:r>
+            <w:r>
+              <w:rPr>
+                <w:noProof/>
+                <w:webHidden/>
+              </w:rPr>
+              <w:fldChar w:fldCharType="begin"/>
+            </w:r>
+            <w:r>
+              <w:rPr>
+                <w:noProof/>
+                <w:webHidden/>
+              </w:rPr>
+              <w:instrText xml:space="preserve"> PAGEREF _Toc179639552 \h </w:instrText>
+            </w:r>
+            <w:r>
+              <w:rPr>
+                <w:noProof/>
+                <w:webHidden/>
+              </w:rPr>
+            </w:r>
+            <w:r>
+              <w:rPr>
+                <w:noProof/>
+                <w:webHidden/>
+              </w:rPr>
+              <w:fldChar w:fldCharType="separate"/>
+            </w:r>
+            <w:r>
+              <w:rPr>
+                <w:noProof/>
+                <w:webHidden/>
+              </w:rPr>
+              <w:t>7</w:t>
+            </w:r>
+            <w:r>
+              <w:rPr>
+                <w:noProof/>
+                <w:webHidden/>
+              </w:rPr>
+              <w:fldChar w:fldCharType="end"/>
+            </w:r>
+          </w:hyperlink>
+        </w:p>
+        <w:p>
+          <w:pPr>
+            <w:pStyle w:val="TOC3"/>
+            <w:tabs>
+              <w:tab w:val="right" w:leader="dot" w:pos="9350"/>
+            </w:tabs>
+            <w:rPr>
+              <w:noProof/>
+            </w:rPr>
+          </w:pPr>
+          <w:hyperlink w:anchor="_Toc179639553" w:history="1">
+            <w:r>
+              <w:rPr>
+                <w:rStyle w:val="Hyperlink"/>
+                <w:noProof/>
+              </w:rPr>
+              <w:t>Customer Information</w:t>
+            </w:r>
+            <w:r>
+              <w:rPr>
+                <w:noProof/>
+                <w:webHidden/>
+              </w:rPr>
+              <w:tab/>
+            </w:r>
+            <w:r>
+              <w:rPr>
+                <w:noProof/>
+                <w:webHidden/>
+              </w:rPr>
+              <w:fldChar w:fldCharType="begin"/>
+            </w:r>
+            <w:r>
+              <w:rPr>
+                <w:noProof/>
+                <w:webHidden/>
+              </w:rPr>
+              <w:instrText xml:space="preserve"> PAGEREF _Toc179639553 \h </w:instrText>
+            </w:r>
+            <w:r>
+              <w:rPr>
+                <w:noProof/>
+                <w:webHidden/>
+              </w:rPr>
+            </w:r>
+            <w:r>
+              <w:rPr>
+                <w:noProof/>
+                <w:webHidden/>
+              </w:rPr>
+              <w:fldChar w:fldCharType="separate"/>
+            </w:r>
+            <w:r>
+              <w:rPr>
+                <w:noProof/>
+                <w:webHidden/>
+              </w:rPr>
+              <w:t>7</w:t>
             </w:r>
             <w:r>
               <w:rPr>
@@ -495,10 +839,11 @@
               <w:tab w:val="right" w:leader="dot" w:pos="9350"/>
             </w:tabs>
             <w:rPr>
+              <w:rFonts w:eastAsiaTheme="minorEastAsia"/>
               <w:noProof/>
             </w:rPr>
           </w:pPr>
-          <w:hyperlink w:anchor="_Toc179583008" w:history="1">
+          <w:hyperlink w:anchor="_Toc179639554" w:history="1">
             <w:r>
               <w:rPr>
                 <w:rStyle w:val="Hyperlink"/>
@@ -525,7 +870,7 @@
                 <w:noProof/>
                 <w:webHidden/>
               </w:rPr>
-              <w:instrText xml:space="preserve"> PAGEREF _Toc179583008 \h </w:instrText>
+              <w:instrText xml:space="preserve"> PAGEREF _Toc179639554 \h </w:instrText>
             </w:r>
             <w:r>
               <w:rPr>
@@ -545,7 +890,7 @@
                 <w:noProof/>
                 <w:webHidden/>
               </w:rPr>
-              <w:t>6</w:t>
+              <w:t>8</w:t>
             </w:r>
             <w:r>
               <w:rPr>
@@ -585,7 +930,7 @@
       <w:pPr>
         <w:pStyle w:val="Heading1"/>
       </w:pPr>
-      <w:bookmarkStart w:id="0" w:name="_Toc179583006"/>
+      <w:bookmarkStart w:id="0" w:name="_Toc179639547"/>
       <w:r>
         <w:lastRenderedPageBreak/>
         <w:t>Change Log</w:t>
@@ -826,12 +1171,23 @@
       <w:pPr>
         <w:pStyle w:val="Heading1"/>
       </w:pPr>
-      <w:bookmarkStart w:id="1" w:name="_Toc179583007"/>
+      <w:bookmarkStart w:id="1" w:name="_Toc179639548"/>
       <w:r>
         <w:lastRenderedPageBreak/>
         <w:t>Use Case Scenarios</w:t>
       </w:r>
       <w:bookmarkEnd w:id="1"/>
+    </w:p>
+    <w:p/>
+    <w:p>
+      <w:pPr>
+        <w:pStyle w:val="Heading2"/>
+      </w:pPr>
+      <w:bookmarkStart w:id="2" w:name="_Toc179639549"/>
+      <w:r>
+        <w:t>User Login and Authentication</w:t>
+      </w:r>
+      <w:bookmarkEnd w:id="2"/>
     </w:p>
     <w:p/>
     <w:tbl>
@@ -880,17 +1236,40 @@
       <w:tr>
         <w:tc>
           <w:tcPr>
-            <w:tcW w:w="9350" w:type="dxa"/>
-            <w:gridSpan w:val="3"/>
-          </w:tcPr>
-          <w:p>
-            <w:pPr>
-              <w:jc w:val="center"/>
-            </w:pPr>
-            <w:r>
-              <w:t>User Login and Authentication</w:t>
-            </w:r>
-          </w:p>
+            <w:tcW w:w="3116" w:type="dxa"/>
+          </w:tcPr>
+          <w:p>
+            <w:r>
+              <w:t>ULA001</w:t>
+            </w:r>
+          </w:p>
+        </w:tc>
+        <w:tc>
+          <w:tcPr>
+            <w:tcW w:w="3117" w:type="dxa"/>
+          </w:tcPr>
+          <w:p>
+            <w:r>
+              <w:t>Admin</w:t>
+            </w:r>
+          </w:p>
+        </w:tc>
+        <w:tc>
+          <w:tcPr>
+            <w:tcW w:w="3117" w:type="dxa"/>
+          </w:tcPr>
+          <w:p>
+            <w:r>
+              <w:t>As an admin, I want to ensure that only registered users can log in and proceed to the products page.</w:t>
+            </w:r>
+          </w:p>
+          <w:p/>
+          <w:p>
+            <w:r>
+              <w:t>I know that this requirement is fulfilled when a user with a valid user name and password can log in successfully.</w:t>
+            </w:r>
+          </w:p>
+          <w:p/>
         </w:tc>
       </w:tr>
       <w:tr>
@@ -900,7 +1279,7 @@
           </w:tcPr>
           <w:p>
             <w:r>
-              <w:t>ULA001</w:t>
+              <w:t>ULA002</w:t>
             </w:r>
           </w:p>
         </w:tc>
@@ -920,13 +1299,19 @@
           </w:tcPr>
           <w:p>
             <w:r>
-              <w:t>As an admin, I want to ensure that only registered users can log in and proceed to the products page.</w:t>
+              <w:t>As an admin, I want to ensure that locked-out users cannot log in and reach the products page.</w:t>
             </w:r>
           </w:p>
           <w:p/>
           <w:p>
             <w:r>
-              <w:t>I know that this requirement is fulfilled when a user with a valid user name and password can log in successfully.</w:t>
+              <w:t>I know this requirement is fulfilled when a user with locked-out credentials cannot log in and an appropriate warning message appears</w:t>
+            </w:r>
+            <w:r>
+              <w:t xml:space="preserve"> to inform them why they are not permitted to proceed to the products page</w:t>
+            </w:r>
+            <w:r>
+              <w:t>.</w:t>
             </w:r>
           </w:p>
           <w:p/>
@@ -939,10 +1324,7 @@
           </w:tcPr>
           <w:p>
             <w:r>
-              <w:t>ULA00</w:t>
-            </w:r>
-            <w:r>
-              <w:t>2</w:t>
+              <w:t>ULA003</w:t>
             </w:r>
           </w:p>
         </w:tc>
@@ -962,31 +1344,83 @@
           </w:tcPr>
           <w:p>
             <w:r>
-              <w:t xml:space="preserve">As an admin, I want to ensure </w:t>
-            </w:r>
-            <w:r>
-              <w:t>that locked-out users cannot log in and reach the products page</w:t>
-            </w:r>
-            <w:r>
-              <w:t>.</w:t>
+              <w:t>As an admin, I want to ensure that non-registered user</w:t>
+            </w:r>
+            <w:r>
+              <w:t>s</w:t>
+            </w:r>
+            <w:r>
+              <w:t xml:space="preserve"> cannot log in and reach the products page.</w:t>
             </w:r>
           </w:p>
           <w:p/>
           <w:p>
             <w:r>
-              <w:t>I know this requirement is fulfilled when a user with</w:t>
-            </w:r>
-            <w:r>
-              <w:t xml:space="preserve"> locked-out credentials cannot log in and an appropriate warning message appears</w:t>
-            </w:r>
-            <w:r>
-              <w:t xml:space="preserve"> to inform them why they are not permitted to proceed to the products page</w:t>
-            </w:r>
-            <w:r>
-              <w:t>.</w:t>
-            </w:r>
-          </w:p>
-          <w:p/>
+              <w:t xml:space="preserve">I know this requirement is fulfilled when </w:t>
+            </w:r>
+            <w:r>
+              <w:t>non-registered users cannot log in and an appropriate warning message appears to inform them why they are not permitted to proceed to the products page.</w:t>
+            </w:r>
+          </w:p>
+        </w:tc>
+      </w:tr>
+    </w:tbl>
+    <w:p/>
+    <w:p/>
+    <w:p/>
+    <w:p>
+      <w:pPr>
+        <w:pStyle w:val="Heading2"/>
+      </w:pPr>
+      <w:bookmarkStart w:id="3" w:name="_Toc179639550"/>
+      <w:r>
+        <w:lastRenderedPageBreak/>
+        <w:t>Products Section</w:t>
+      </w:r>
+      <w:bookmarkEnd w:id="3"/>
+    </w:p>
+    <w:p/>
+    <w:tbl>
+      <w:tblPr>
+        <w:tblStyle w:val="TableGrid"/>
+        <w:tblW w:w="0" w:type="auto"/>
+        <w:tblLook w:val="04A0" w:firstRow="1" w:lastRow="0" w:firstColumn="1" w:lastColumn="0" w:noHBand="0" w:noVBand="1"/>
+      </w:tblPr>
+      <w:tblGrid>
+        <w:gridCol w:w="3116"/>
+        <w:gridCol w:w="3117"/>
+        <w:gridCol w:w="3117"/>
+      </w:tblGrid>
+      <w:tr>
+        <w:tc>
+          <w:tcPr>
+            <w:tcW w:w="3116" w:type="dxa"/>
+          </w:tcPr>
+          <w:p>
+            <w:r>
+              <w:t>Scenario ID</w:t>
+            </w:r>
+          </w:p>
+        </w:tc>
+        <w:tc>
+          <w:tcPr>
+            <w:tcW w:w="3117" w:type="dxa"/>
+          </w:tcPr>
+          <w:p>
+            <w:r>
+              <w:t>Profile</w:t>
+            </w:r>
+          </w:p>
+        </w:tc>
+        <w:tc>
+          <w:tcPr>
+            <w:tcW w:w="3117" w:type="dxa"/>
+          </w:tcPr>
+          <w:p>
+            <w:r>
+              <w:t>Description</w:t>
+            </w:r>
+          </w:p>
         </w:tc>
       </w:tr>
       <w:tr>
@@ -996,7 +1430,7 @@
           </w:tcPr>
           <w:p>
             <w:r>
-              <w:t>ULA003</w:t>
+              <w:t>PS001</w:t>
             </w:r>
           </w:p>
         </w:tc>
@@ -1006,7 +1440,7 @@
           </w:tcPr>
           <w:p>
             <w:r>
-              <w:t>Admin</w:t>
+              <w:t>Client</w:t>
             </w:r>
           </w:p>
         </w:tc>
@@ -1016,76 +1450,13 @@
           </w:tcPr>
           <w:p>
             <w:r>
-              <w:t xml:space="preserve">As an admin, I want to ensure that </w:t>
-            </w:r>
-            <w:r>
-              <w:t>non-registered user</w:t>
-            </w:r>
-            <w:r>
-              <w:t>s</w:t>
-            </w:r>
-            <w:r>
-              <w:t xml:space="preserve"> cannot log in and reach the products page.</w:t>
-            </w:r>
-          </w:p>
-          <w:p/>
-          <w:p>
-            <w:r>
-              <w:t xml:space="preserve">I know this requirement is fulfilled when </w:t>
-            </w:r>
-            <w:r>
-              <w:t xml:space="preserve">non-registered users cannot log </w:t>
-            </w:r>
-            <w:r>
-              <w:t>in and an appropriate warning message appears to inform them why they are not permitted to proceed to the products page.</w:t>
-            </w:r>
-          </w:p>
-        </w:tc>
-      </w:tr>
-      <w:tr>
-        <w:tc>
-          <w:tcPr>
-            <w:tcW w:w="9350" w:type="dxa"/>
-            <w:gridSpan w:val="3"/>
-          </w:tcPr>
-          <w:p>
-            <w:pPr>
-              <w:jc w:val="center"/>
-            </w:pPr>
-            <w:r>
-              <w:t>Products Section</w:t>
-            </w:r>
-          </w:p>
-        </w:tc>
-      </w:tr>
-      <w:tr>
-        <w:tc>
-          <w:tcPr>
-            <w:tcW w:w="3116" w:type="dxa"/>
-          </w:tcPr>
-          <w:p>
-            <w:r>
-              <w:t>PS001</w:t>
-            </w:r>
-          </w:p>
-        </w:tc>
-        <w:tc>
-          <w:tcPr>
-            <w:tcW w:w="3117" w:type="dxa"/>
-          </w:tcPr>
-          <w:p>
-            <w:r>
-              <w:t>Client</w:t>
-            </w:r>
-          </w:p>
-        </w:tc>
-        <w:tc>
-          <w:tcPr>
-            <w:tcW w:w="3117" w:type="dxa"/>
-          </w:tcPr>
-          <w:p>
-            <w:r>
-              <w:t>As a client I want to be able to browse products on the products page.</w:t>
+              <w:t>As a client</w:t>
+            </w:r>
+            <w:r>
+              <w:t>,</w:t>
+            </w:r>
+            <w:r>
+              <w:t xml:space="preserve"> I want to be able to browse products on the products page.</w:t>
             </w:r>
           </w:p>
           <w:p>
@@ -1102,14 +1473,7 @@
               </w:numPr>
             </w:pPr>
             <w:r>
-              <w:lastRenderedPageBreak/>
-              <w:t>Only 6 products are available on the Web</w:t>
-            </w:r>
-            <w:r>
-              <w:t>s</w:t>
-            </w:r>
-            <w:r>
-              <w:t xml:space="preserve">ite. </w:t>
+              <w:t xml:space="preserve">Only 6 products are available on the Website. </w:t>
             </w:r>
           </w:p>
           <w:p>
@@ -1133,7 +1497,6 @@
           </w:tcPr>
           <w:p>
             <w:r>
-              <w:lastRenderedPageBreak/>
               <w:t>PS002</w:t>
             </w:r>
           </w:p>
@@ -1154,16 +1517,7 @@
           </w:tcPr>
           <w:p>
             <w:r>
-              <w:t>As a client</w:t>
-            </w:r>
-            <w:r>
-              <w:t>,</w:t>
-            </w:r>
-            <w:r>
-              <w:t xml:space="preserve"> I want to be able to filter products based on different criteria: </w:t>
-            </w:r>
-            <w:r>
-              <w:t>price, alphabetically.</w:t>
+              <w:t>As a client, I want to be able to filter products based on different criteria: price, alphabetically.</w:t>
             </w:r>
           </w:p>
           <w:p/>
@@ -1275,18 +1629,13 @@
           </w:tcPr>
           <w:p>
             <w:r>
-              <w:t xml:space="preserve">As a client, I want to be able to </w:t>
-            </w:r>
-            <w:r>
-              <w:t>view product details page with detailed description and add product to the shopping cart from this page</w:t>
-            </w:r>
-            <w:r>
-              <w:t>.</w:t>
+              <w:t>As a client, I want to be able to view product details page with detailed description and add product to the shopping cart from this page.</w:t>
             </w:r>
           </w:p>
           <w:p/>
           <w:p>
             <w:r>
+              <w:lastRenderedPageBreak/>
               <w:t>I know this requirement is fulfilled when:</w:t>
             </w:r>
           </w:p>
@@ -1311,7 +1660,6 @@
               </w:numPr>
             </w:pPr>
             <w:r>
-              <w:lastRenderedPageBreak/>
               <w:t>On product details page there is an Add to Cart button.</w:t>
             </w:r>
           </w:p>
@@ -1356,13 +1704,7 @@
               </w:numPr>
             </w:pPr>
             <w:r>
-              <w:t xml:space="preserve">If the cart </w:t>
-            </w:r>
-            <w:r>
-              <w:t>is</w:t>
-            </w:r>
-            <w:r>
-              <w:t xml:space="preserve"> empty, the number on this badge increases with each added product.</w:t>
+              <w:t>If the cart is empty, the number on this badge increases with each added product.</w:t>
             </w:r>
           </w:p>
         </w:tc>
@@ -1395,19 +1737,7 @@
           </w:tcPr>
           <w:p>
             <w:r>
-              <w:t>As a client</w:t>
-            </w:r>
-            <w:r>
-              <w:t>,</w:t>
-            </w:r>
-            <w:r>
-              <w:t xml:space="preserve"> I want to be able to remove previously Added to Cart product</w:t>
-            </w:r>
-            <w:r>
-              <w:t>s</w:t>
-            </w:r>
-            <w:r>
-              <w:t xml:space="preserve"> from the Products Page and the Product details page.</w:t>
+              <w:t>As a client, I want to be able to remove previously Added to Cart products from the Products Page and the Product details page.</w:t>
             </w:r>
           </w:p>
           <w:p/>
@@ -1425,13 +1755,7 @@
               </w:numPr>
             </w:pPr>
             <w:r>
-              <w:t xml:space="preserve">For a product, added to </w:t>
-            </w:r>
-            <w:r>
-              <w:t xml:space="preserve">the </w:t>
-            </w:r>
-            <w:r>
-              <w:t>shopping cart, the Add to Cart text changes to Remove.</w:t>
+              <w:t>For a product, added to the shopping cart, the Add to Cart text changes to Remove.</w:t>
             </w:r>
           </w:p>
           <w:p>
@@ -1443,13 +1767,68 @@
               </w:numPr>
             </w:pPr>
             <w:r>
-              <w:t>Upon pressing the button again, the product is removed from the shopping cart and the text “Remove” changes to “Add to cart”</w:t>
-            </w:r>
-            <w:r>
-              <w:t>.</w:t>
-            </w:r>
-            <w:r>
-              <w:t xml:space="preserve"> </w:t>
+              <w:t xml:space="preserve">Upon pressing the button again, the product is removed from the shopping cart and the text “Remove” changes to “Add to cart”. </w:t>
+            </w:r>
+          </w:p>
+        </w:tc>
+      </w:tr>
+    </w:tbl>
+    <w:p>
+      <w:r>
+        <w:br w:type="page"/>
+      </w:r>
+    </w:p>
+    <w:p>
+      <w:pPr>
+        <w:pStyle w:val="Heading2"/>
+      </w:pPr>
+      <w:bookmarkStart w:id="4" w:name="_Toc179639551"/>
+      <w:r>
+        <w:lastRenderedPageBreak/>
+        <w:t>Shopping Cart</w:t>
+      </w:r>
+      <w:bookmarkEnd w:id="4"/>
+    </w:p>
+    <w:p/>
+    <w:tbl>
+      <w:tblPr>
+        <w:tblStyle w:val="TableGrid"/>
+        <w:tblW w:w="0" w:type="auto"/>
+        <w:tblLook w:val="04A0" w:firstRow="1" w:lastRow="0" w:firstColumn="1" w:lastColumn="0" w:noHBand="0" w:noVBand="1"/>
+      </w:tblPr>
+      <w:tblGrid>
+        <w:gridCol w:w="3116"/>
+        <w:gridCol w:w="3117"/>
+        <w:gridCol w:w="3117"/>
+      </w:tblGrid>
+      <w:tr>
+        <w:tc>
+          <w:tcPr>
+            <w:tcW w:w="3116" w:type="dxa"/>
+          </w:tcPr>
+          <w:p>
+            <w:r>
+              <w:t>Scenario Id</w:t>
+            </w:r>
+          </w:p>
+        </w:tc>
+        <w:tc>
+          <w:tcPr>
+            <w:tcW w:w="3117" w:type="dxa"/>
+          </w:tcPr>
+          <w:p>
+            <w:r>
+              <w:t>Profile</w:t>
+            </w:r>
+          </w:p>
+        </w:tc>
+        <w:tc>
+          <w:tcPr>
+            <w:tcW w:w="3117" w:type="dxa"/>
+          </w:tcPr>
+          <w:p>
+            <w:r>
+              <w:t>Description</w:t>
             </w:r>
           </w:p>
         </w:tc>
@@ -1457,15 +1836,43 @@
       <w:tr>
         <w:tc>
           <w:tcPr>
-            <w:tcW w:w="9350" w:type="dxa"/>
-            <w:gridSpan w:val="3"/>
-          </w:tcPr>
-          <w:p>
-            <w:pPr>
-              <w:jc w:val="center"/>
-            </w:pPr>
-            <w:r>
-              <w:t>Shopping Cart</w:t>
+            <w:tcW w:w="3116" w:type="dxa"/>
+          </w:tcPr>
+          <w:p>
+            <w:r>
+              <w:t>SC001</w:t>
+            </w:r>
+          </w:p>
+        </w:tc>
+        <w:tc>
+          <w:tcPr>
+            <w:tcW w:w="3117" w:type="dxa"/>
+          </w:tcPr>
+          <w:p>
+            <w:r>
+              <w:t>Client</w:t>
+            </w:r>
+          </w:p>
+        </w:tc>
+        <w:tc>
+          <w:tcPr>
+            <w:tcW w:w="3117" w:type="dxa"/>
+          </w:tcPr>
+          <w:p>
+            <w:r>
+              <w:t>As a client, I want to access the shopping cart by clicking on the shopping cart icon</w:t>
+            </w:r>
+            <w:r>
+              <w:t> on the website’s top right corner</w:t>
+            </w:r>
+            <w:r>
+              <w:t>.</w:t>
+            </w:r>
+          </w:p>
+          <w:p/>
+          <w:p>
+            <w:r>
+              <w:t>I know this requirement is fulfilled when I am redirected inside the shopping cart where I can see all my products with their qty, prices, and total price.</w:t>
             </w:r>
           </w:p>
         </w:tc>
@@ -1477,7 +1884,7 @@
           </w:tcPr>
           <w:p>
             <w:r>
-              <w:t>SC001</w:t>
+              <w:t>SC002</w:t>
             </w:r>
           </w:p>
         </w:tc>
@@ -1497,52 +1904,7 @@
           </w:tcPr>
           <w:p>
             <w:r>
-              <w:t>As a client, I want to access the shopping cart by clicking on the shopping cart icon, located on the top right corner of the Website.</w:t>
-            </w:r>
-          </w:p>
-          <w:p/>
-          <w:p>
-            <w:r>
-              <w:t>I know this requirement is fulfilled when I am redirected inside the shopping cart where I can see all my products with their qty, prices, and total price.</w:t>
-            </w:r>
-          </w:p>
-        </w:tc>
-      </w:tr>
-      <w:tr>
-        <w:tc>
-          <w:tcPr>
-            <w:tcW w:w="3116" w:type="dxa"/>
-          </w:tcPr>
-          <w:p>
-            <w:r>
-              <w:lastRenderedPageBreak/>
-              <w:t>SC002</w:t>
-            </w:r>
-          </w:p>
-        </w:tc>
-        <w:tc>
-          <w:tcPr>
-            <w:tcW w:w="3117" w:type="dxa"/>
-          </w:tcPr>
-          <w:p>
-            <w:r>
-              <w:t>Client</w:t>
-            </w:r>
-          </w:p>
-        </w:tc>
-        <w:tc>
-          <w:tcPr>
-            <w:tcW w:w="3117" w:type="dxa"/>
-          </w:tcPr>
-          <w:p>
-            <w:r>
-              <w:t>As a client</w:t>
-            </w:r>
-            <w:r>
-              <w:t>,</w:t>
-            </w:r>
-            <w:r>
-              <w:t xml:space="preserve"> I want to be able to remove from shopping cart any product I want.</w:t>
+              <w:t>As a client, I want to be able to remove from shopping cart any product I want.</w:t>
             </w:r>
           </w:p>
           <w:p/>
@@ -1604,10 +1966,7 @@
               </w:numPr>
             </w:pPr>
             <w:r>
-              <w:t>The number</w:t>
-            </w:r>
-            <w:r>
-              <w:t xml:space="preserve"> in the cart’s badge decreases with 1.</w:t>
+              <w:t>The number in the cart’s badge decreases with 1.</w:t>
             </w:r>
           </w:p>
           <w:p>
@@ -1651,7 +2010,7 @@
           </w:tcPr>
           <w:p>
             <w:r>
-              <w:t>As a client, I want to be able to continue with the shopping once I land in the shopping cart.</w:t>
+              <w:t>As a client, I want to be able to continue shopping once I land in the shopping cart.</w:t>
             </w:r>
           </w:p>
           <w:p/>
@@ -1689,172 +2048,296 @@
             </w:r>
             <w:proofErr w:type="gramEnd"/>
             <w:r>
-              <w:t xml:space="preserve"> I am redirected back to the Products page.</w:t>
-            </w:r>
-          </w:p>
-        </w:tc>
-      </w:tr>
-      <w:tr>
-        <w:tc>
-          <w:tcPr>
-            <w:tcW w:w="3116" w:type="dxa"/>
-          </w:tcPr>
-          <w:p>
-            <w:r>
-              <w:t>SC004</w:t>
-            </w:r>
-          </w:p>
-        </w:tc>
-        <w:tc>
-          <w:tcPr>
-            <w:tcW w:w="3117" w:type="dxa"/>
-          </w:tcPr>
-          <w:p/>
-        </w:tc>
-        <w:tc>
-          <w:tcPr>
-            <w:tcW w:w="3117" w:type="dxa"/>
-          </w:tcPr>
-          <w:p/>
-        </w:tc>
-      </w:tr>
-      <w:tr>
-        <w:tc>
-          <w:tcPr>
-            <w:tcW w:w="3116" w:type="dxa"/>
-          </w:tcPr>
-          <w:p/>
-        </w:tc>
-        <w:tc>
-          <w:tcPr>
-            <w:tcW w:w="3117" w:type="dxa"/>
-          </w:tcPr>
-          <w:p/>
-        </w:tc>
-        <w:tc>
-          <w:tcPr>
-            <w:tcW w:w="3117" w:type="dxa"/>
-          </w:tcPr>
-          <w:p/>
-        </w:tc>
-      </w:tr>
-      <w:tr>
-        <w:tc>
-          <w:tcPr>
-            <w:tcW w:w="3116" w:type="dxa"/>
-          </w:tcPr>
-          <w:p/>
-        </w:tc>
-        <w:tc>
-          <w:tcPr>
-            <w:tcW w:w="3117" w:type="dxa"/>
-          </w:tcPr>
-          <w:p/>
-        </w:tc>
-        <w:tc>
-          <w:tcPr>
-            <w:tcW w:w="3117" w:type="dxa"/>
-          </w:tcPr>
-          <w:p/>
-        </w:tc>
-      </w:tr>
-      <w:tr>
-        <w:tc>
-          <w:tcPr>
-            <w:tcW w:w="3116" w:type="dxa"/>
-          </w:tcPr>
-          <w:p/>
-        </w:tc>
-        <w:tc>
-          <w:tcPr>
-            <w:tcW w:w="3117" w:type="dxa"/>
-          </w:tcPr>
-          <w:p/>
-        </w:tc>
-        <w:tc>
-          <w:tcPr>
-            <w:tcW w:w="3117" w:type="dxa"/>
-          </w:tcPr>
-          <w:p/>
-        </w:tc>
-      </w:tr>
-      <w:tr>
-        <w:tc>
-          <w:tcPr>
-            <w:tcW w:w="3116" w:type="dxa"/>
-          </w:tcPr>
-          <w:p/>
-        </w:tc>
-        <w:tc>
-          <w:tcPr>
-            <w:tcW w:w="3117" w:type="dxa"/>
-          </w:tcPr>
-          <w:p/>
-        </w:tc>
-        <w:tc>
-          <w:tcPr>
-            <w:tcW w:w="3117" w:type="dxa"/>
-          </w:tcPr>
-          <w:p/>
-        </w:tc>
-      </w:tr>
-      <w:tr>
-        <w:tc>
-          <w:tcPr>
-            <w:tcW w:w="3116" w:type="dxa"/>
-          </w:tcPr>
-          <w:p/>
-        </w:tc>
-        <w:tc>
-          <w:tcPr>
-            <w:tcW w:w="3117" w:type="dxa"/>
-          </w:tcPr>
-          <w:p/>
-        </w:tc>
-        <w:tc>
-          <w:tcPr>
-            <w:tcW w:w="3117" w:type="dxa"/>
-          </w:tcPr>
-          <w:p/>
-        </w:tc>
-      </w:tr>
-      <w:tr>
-        <w:tc>
-          <w:tcPr>
-            <w:tcW w:w="3116" w:type="dxa"/>
-          </w:tcPr>
-          <w:p/>
-        </w:tc>
-        <w:tc>
-          <w:tcPr>
-            <w:tcW w:w="3117" w:type="dxa"/>
-          </w:tcPr>
-          <w:p/>
-        </w:tc>
-        <w:tc>
-          <w:tcPr>
-            <w:tcW w:w="3117" w:type="dxa"/>
-          </w:tcPr>
-          <w:p/>
+              <w:t xml:space="preserve"> I am redirected </w:t>
+            </w:r>
+            <w:r>
+              <w:lastRenderedPageBreak/>
+              <w:t>back to the Products page.</w:t>
+            </w:r>
+          </w:p>
         </w:tc>
       </w:tr>
     </w:tbl>
     <w:p/>
+    <w:p/>
+    <w:p>
+      <w:pPr>
+        <w:pStyle w:val="Heading2"/>
+      </w:pPr>
+      <w:bookmarkStart w:id="5" w:name="_Toc179639552"/>
+      <w:r>
+        <w:t>Checkout Process</w:t>
+      </w:r>
+      <w:bookmarkEnd w:id="5"/>
+    </w:p>
     <w:p>
       <w:r>
-        <w:br w:type="page"/>
+        <w:tab/>
       </w:r>
     </w:p>
     <w:p>
       <w:pPr>
+        <w:pStyle w:val="Heading3"/>
+      </w:pPr>
+      <w:bookmarkStart w:id="6" w:name="_Toc179639553"/>
+      <w:r>
+        <w:t>Customer Information</w:t>
+      </w:r>
+      <w:bookmarkEnd w:id="6"/>
+    </w:p>
+    <w:p/>
+    <w:tbl>
+      <w:tblPr>
+        <w:tblStyle w:val="TableGrid"/>
+        <w:tblW w:w="0" w:type="auto"/>
+        <w:tblLook w:val="04A0" w:firstRow="1" w:lastRow="0" w:firstColumn="1" w:lastColumn="0" w:noHBand="0" w:noVBand="1"/>
+      </w:tblPr>
+      <w:tblGrid>
+        <w:gridCol w:w="3116"/>
+        <w:gridCol w:w="3117"/>
+        <w:gridCol w:w="3117"/>
+      </w:tblGrid>
+      <w:tr>
+        <w:tc>
+          <w:tcPr>
+            <w:tcW w:w="3116" w:type="dxa"/>
+          </w:tcPr>
+          <w:p>
+            <w:r>
+              <w:t>Scenario Id</w:t>
+            </w:r>
+          </w:p>
+        </w:tc>
+        <w:tc>
+          <w:tcPr>
+            <w:tcW w:w="3117" w:type="dxa"/>
+          </w:tcPr>
+          <w:p>
+            <w:r>
+              <w:t>Profile</w:t>
+            </w:r>
+          </w:p>
+        </w:tc>
+        <w:tc>
+          <w:tcPr>
+            <w:tcW w:w="3117" w:type="dxa"/>
+          </w:tcPr>
+          <w:p>
+            <w:r>
+              <w:t>Description</w:t>
+            </w:r>
+          </w:p>
+        </w:tc>
+      </w:tr>
+      <w:tr>
+        <w:tc>
+          <w:tcPr>
+            <w:tcW w:w="3116" w:type="dxa"/>
+          </w:tcPr>
+          <w:p>
+            <w:r>
+              <w:t>CPCI001</w:t>
+            </w:r>
+          </w:p>
+        </w:tc>
+        <w:tc>
+          <w:tcPr>
+            <w:tcW w:w="3117" w:type="dxa"/>
+          </w:tcPr>
+          <w:p>
+            <w:r>
+              <w:t>Admin</w:t>
+            </w:r>
+          </w:p>
+        </w:tc>
+        <w:tc>
+          <w:tcPr>
+            <w:tcW w:w="3117" w:type="dxa"/>
+          </w:tcPr>
+          <w:p>
+            <w:r>
+              <w:t>As an admin, I want to prevent users from completing the checkout process if one or all of the following fields on the “Checkout: Your Information” page are empty:</w:t>
+            </w:r>
+          </w:p>
+          <w:p>
+            <w:pPr>
+              <w:pStyle w:val="ListParagraph"/>
+              <w:numPr>
+                <w:ilvl w:val="0"/>
+                <w:numId w:val="9"/>
+              </w:numPr>
+            </w:pPr>
+            <w:r>
+              <w:t>First Name</w:t>
+            </w:r>
+          </w:p>
+          <w:p>
+            <w:pPr>
+              <w:pStyle w:val="ListParagraph"/>
+              <w:numPr>
+                <w:ilvl w:val="0"/>
+                <w:numId w:val="9"/>
+              </w:numPr>
+            </w:pPr>
+            <w:r>
+              <w:t>Last Name</w:t>
+            </w:r>
+          </w:p>
+          <w:p>
+            <w:pPr>
+              <w:pStyle w:val="ListParagraph"/>
+              <w:numPr>
+                <w:ilvl w:val="0"/>
+                <w:numId w:val="9"/>
+              </w:numPr>
+            </w:pPr>
+            <w:r>
+              <w:t>Zip/Postal Code</w:t>
+            </w:r>
+          </w:p>
+          <w:p>
+            <w:r>
+              <w:t>I know this requirement is fulfilled when:</w:t>
+            </w:r>
+          </w:p>
+          <w:p>
+            <w:pPr>
+              <w:pStyle w:val="ListParagraph"/>
+              <w:numPr>
+                <w:ilvl w:val="0"/>
+                <w:numId w:val="10"/>
+              </w:numPr>
+            </w:pPr>
+            <w:r>
+              <w:t>All fields mentioned above are required.</w:t>
+            </w:r>
+          </w:p>
+          <w:p>
+            <w:pPr>
+              <w:pStyle w:val="ListParagraph"/>
+              <w:numPr>
+                <w:ilvl w:val="0"/>
+                <w:numId w:val="10"/>
+              </w:numPr>
+            </w:pPr>
+            <w:r>
+              <w:t>If any field is empty, a warning message, stating that the field is required appears when the user clicks on the “Continue” button.</w:t>
+            </w:r>
+          </w:p>
+        </w:tc>
+      </w:tr>
+      <w:tr>
+        <w:tc>
+          <w:tcPr>
+            <w:tcW w:w="3116" w:type="dxa"/>
+          </w:tcPr>
+          <w:p>
+            <w:r>
+              <w:t>CPCI002</w:t>
+            </w:r>
+          </w:p>
+        </w:tc>
+        <w:tc>
+          <w:tcPr>
+            <w:tcW w:w="3117" w:type="dxa"/>
+          </w:tcPr>
+          <w:p>
+            <w:r>
+              <w:t>Client</w:t>
+            </w:r>
+          </w:p>
+        </w:tc>
+        <w:tc>
+          <w:tcPr>
+            <w:tcW w:w="3117" w:type="dxa"/>
+          </w:tcPr>
+          <w:p>
+            <w:r>
+              <w:t>As a client, I want to proceed to the Checkout Overview page when I enter my First Name, Last Name, Zip/Postal Code, and click Continue.</w:t>
+            </w:r>
+          </w:p>
+          <w:p/>
+          <w:p>
+            <w:r>
+              <w:t>I know this requirement is fulfilled when I am redirected to the Checkout Overview” page after clicking the “Continue” button.</w:t>
+            </w:r>
+          </w:p>
+        </w:tc>
+      </w:tr>
+      <w:tr>
+        <w:tc>
+          <w:tcPr>
+            <w:tcW w:w="3116" w:type="dxa"/>
+          </w:tcPr>
+          <w:p>
+            <w:r>
+              <w:t>CPCI003</w:t>
+            </w:r>
+          </w:p>
+        </w:tc>
+        <w:tc>
+          <w:tcPr>
+            <w:tcW w:w="3117" w:type="dxa"/>
+          </w:tcPr>
+          <w:p>
+            <w:r>
+              <w:t>Client</w:t>
+            </w:r>
+          </w:p>
+        </w:tc>
+        <w:tc>
+          <w:tcPr>
+            <w:tcW w:w="3117" w:type="dxa"/>
+          </w:tcPr>
+          <w:p>
+            <w:r>
+              <w:t>As a client, I want to cancel the Checkout process by clicking on the Cancel button on the Checkout: Your information page.</w:t>
+            </w:r>
+          </w:p>
+          <w:p/>
+          <w:p>
+            <w:r>
+              <w:t>I know this requirement is fulfilled when:</w:t>
+            </w:r>
+          </w:p>
+          <w:p>
+            <w:pPr>
+              <w:pStyle w:val="ListParagraph"/>
+              <w:numPr>
+                <w:ilvl w:val="0"/>
+                <w:numId w:val="11"/>
+              </w:numPr>
+            </w:pPr>
+            <w:r>
+              <w:t>The Cancel button is displayed on the Checkout: Your Information page</w:t>
+            </w:r>
+          </w:p>
+          <w:p>
+            <w:pPr>
+              <w:pStyle w:val="ListParagraph"/>
+              <w:numPr>
+                <w:ilvl w:val="0"/>
+                <w:numId w:val="11"/>
+              </w:numPr>
+            </w:pPr>
+            <w:r>
+              <w:t>When I click on the Cancel button I am redirected back to the shopping cart.</w:t>
+            </w:r>
+          </w:p>
+        </w:tc>
+      </w:tr>
+    </w:tbl>
+    <w:p/>
+    <w:p/>
+    <w:p>
+      <w:pPr>
         <w:pStyle w:val="Heading1"/>
       </w:pPr>
-      <w:bookmarkStart w:id="2" w:name="_Toc179583008"/>
+      <w:bookmarkStart w:id="7" w:name="_Toc179639554"/>
       <w:r>
-        <w:lastRenderedPageBreak/>
         <w:t>Acronyms</w:t>
       </w:r>
-      <w:bookmarkEnd w:id="2"/>
+      <w:bookmarkEnd w:id="7"/>
       <w:r>
         <w:t xml:space="preserve"> </w:t>
       </w:r>
@@ -1872,6 +2355,16 @@
     <w:p>
       <w:r>
         <w:t>SC = Shopping Cart</w:t>
+      </w:r>
+    </w:p>
+    <w:p>
+      <w:r>
+        <w:t>CP = Checkout Process</w:t>
+      </w:r>
+    </w:p>
+    <w:p>
+      <w:r>
+        <w:t>CPCI = Checkout Process Customer Information</w:t>
       </w:r>
     </w:p>
     <w:p>
@@ -2011,6 +2504,95 @@
     </w:lvl>
   </w:abstractNum>
   <w:abstractNum w:abstractNumId="1" w15:restartNumberingAfterBreak="0">
+    <w:nsid w:val="18E54BF1"/>
+    <w:multiLevelType w:val="hybridMultilevel"/>
+    <w:tmpl w:val="61684BC8"/>
+    <w:lvl w:ilvl="0" w:tplc="0409000F">
+      <w:start w:val="1"/>
+      <w:numFmt w:val="decimal"/>
+      <w:lvlText w:val="%1."/>
+      <w:lvlJc w:val="left"/>
+      <w:pPr>
+        <w:ind w:left="720" w:hanging="360"/>
+      </w:pPr>
+      <w:rPr>
+        <w:rFonts w:hint="default"/>
+      </w:rPr>
+    </w:lvl>
+    <w:lvl w:ilvl="1" w:tplc="04090019" w:tentative="1">
+      <w:start w:val="1"/>
+      <w:numFmt w:val="lowerLetter"/>
+      <w:lvlText w:val="%2."/>
+      <w:lvlJc w:val="left"/>
+      <w:pPr>
+        <w:ind w:left="1440" w:hanging="360"/>
+      </w:pPr>
+    </w:lvl>
+    <w:lvl w:ilvl="2" w:tplc="0409001B" w:tentative="1">
+      <w:start w:val="1"/>
+      <w:numFmt w:val="lowerRoman"/>
+      <w:lvlText w:val="%3."/>
+      <w:lvlJc w:val="right"/>
+      <w:pPr>
+        <w:ind w:left="2160" w:hanging="180"/>
+      </w:pPr>
+    </w:lvl>
+    <w:lvl w:ilvl="3" w:tplc="0409000F" w:tentative="1">
+      <w:start w:val="1"/>
+      <w:numFmt w:val="decimal"/>
+      <w:lvlText w:val="%4."/>
+      <w:lvlJc w:val="left"/>
+      <w:pPr>
+        <w:ind w:left="2880" w:hanging="360"/>
+      </w:pPr>
+    </w:lvl>
+    <w:lvl w:ilvl="4" w:tplc="04090019" w:tentative="1">
+      <w:start w:val="1"/>
+      <w:numFmt w:val="lowerLetter"/>
+      <w:lvlText w:val="%5."/>
+      <w:lvlJc w:val="left"/>
+      <w:pPr>
+        <w:ind w:left="3600" w:hanging="360"/>
+      </w:pPr>
+    </w:lvl>
+    <w:lvl w:ilvl="5" w:tplc="0409001B" w:tentative="1">
+      <w:start w:val="1"/>
+      <w:numFmt w:val="lowerRoman"/>
+      <w:lvlText w:val="%6."/>
+      <w:lvlJc w:val="right"/>
+      <w:pPr>
+        <w:ind w:left="4320" w:hanging="180"/>
+      </w:pPr>
+    </w:lvl>
+    <w:lvl w:ilvl="6" w:tplc="0409000F" w:tentative="1">
+      <w:start w:val="1"/>
+      <w:numFmt w:val="decimal"/>
+      <w:lvlText w:val="%7."/>
+      <w:lvlJc w:val="left"/>
+      <w:pPr>
+        <w:ind w:left="5040" w:hanging="360"/>
+      </w:pPr>
+    </w:lvl>
+    <w:lvl w:ilvl="7" w:tplc="04090019" w:tentative="1">
+      <w:start w:val="1"/>
+      <w:numFmt w:val="lowerLetter"/>
+      <w:lvlText w:val="%8."/>
+      <w:lvlJc w:val="left"/>
+      <w:pPr>
+        <w:ind w:left="5760" w:hanging="360"/>
+      </w:pPr>
+    </w:lvl>
+    <w:lvl w:ilvl="8" w:tplc="0409001B" w:tentative="1">
+      <w:start w:val="1"/>
+      <w:numFmt w:val="lowerRoman"/>
+      <w:lvlText w:val="%9."/>
+      <w:lvlJc w:val="right"/>
+      <w:pPr>
+        <w:ind w:left="6480" w:hanging="180"/>
+      </w:pPr>
+    </w:lvl>
+  </w:abstractNum>
+  <w:abstractNum w:abstractNumId="2" w15:restartNumberingAfterBreak="0">
     <w:nsid w:val="19EF2EDB"/>
     <w:multiLevelType w:val="hybridMultilevel"/>
     <w:tmpl w:val="E6AACDB2"/>
@@ -2099,7 +2681,7 @@
       </w:pPr>
     </w:lvl>
   </w:abstractNum>
-  <w:abstractNum w:abstractNumId="2" w15:restartNumberingAfterBreak="0">
+  <w:abstractNum w:abstractNumId="3" w15:restartNumberingAfterBreak="0">
     <w:nsid w:val="20081454"/>
     <w:multiLevelType w:val="hybridMultilevel"/>
     <w:tmpl w:val="F2EE1834"/>
@@ -2188,7 +2770,7 @@
       </w:pPr>
     </w:lvl>
   </w:abstractNum>
-  <w:abstractNum w:abstractNumId="3" w15:restartNumberingAfterBreak="0">
+  <w:abstractNum w:abstractNumId="4" w15:restartNumberingAfterBreak="0">
     <w:nsid w:val="254D33BA"/>
     <w:multiLevelType w:val="hybridMultilevel"/>
     <w:tmpl w:val="9B245EF4"/>
@@ -2277,7 +2859,7 @@
       </w:pPr>
     </w:lvl>
   </w:abstractNum>
-  <w:abstractNum w:abstractNumId="4" w15:restartNumberingAfterBreak="0">
+  <w:abstractNum w:abstractNumId="5" w15:restartNumberingAfterBreak="0">
     <w:nsid w:val="2BE64F61"/>
     <w:multiLevelType w:val="hybridMultilevel"/>
     <w:tmpl w:val="F54C183E"/>
@@ -2366,7 +2948,7 @@
       </w:pPr>
     </w:lvl>
   </w:abstractNum>
-  <w:abstractNum w:abstractNumId="5" w15:restartNumberingAfterBreak="0">
+  <w:abstractNum w:abstractNumId="6" w15:restartNumberingAfterBreak="0">
     <w:nsid w:val="2F632C0B"/>
     <w:multiLevelType w:val="hybridMultilevel"/>
     <w:tmpl w:val="551A5B36"/>
@@ -2455,7 +3037,7 @@
       </w:pPr>
     </w:lvl>
   </w:abstractNum>
-  <w:abstractNum w:abstractNumId="6" w15:restartNumberingAfterBreak="0">
+  <w:abstractNum w:abstractNumId="7" w15:restartNumberingAfterBreak="0">
     <w:nsid w:val="5187736A"/>
     <w:multiLevelType w:val="hybridMultilevel"/>
     <w:tmpl w:val="677A36E0"/>
@@ -2544,10 +3126,212 @@
       </w:pPr>
     </w:lvl>
   </w:abstractNum>
-  <w:abstractNum w:abstractNumId="7" w15:restartNumberingAfterBreak="0">
+  <w:abstractNum w:abstractNumId="8" w15:restartNumberingAfterBreak="0">
     <w:nsid w:val="63B60FB7"/>
     <w:multiLevelType w:val="hybridMultilevel"/>
     <w:tmpl w:val="51024BF4"/>
+    <w:lvl w:ilvl="0" w:tplc="0409000F">
+      <w:start w:val="1"/>
+      <w:numFmt w:val="decimal"/>
+      <w:lvlText w:val="%1."/>
+      <w:lvlJc w:val="left"/>
+      <w:pPr>
+        <w:ind w:left="720" w:hanging="360"/>
+      </w:pPr>
+      <w:rPr>
+        <w:rFonts w:hint="default"/>
+      </w:rPr>
+    </w:lvl>
+    <w:lvl w:ilvl="1" w:tplc="04090019" w:tentative="1">
+      <w:start w:val="1"/>
+      <w:numFmt w:val="lowerLetter"/>
+      <w:lvlText w:val="%2."/>
+      <w:lvlJc w:val="left"/>
+      <w:pPr>
+        <w:ind w:left="1440" w:hanging="360"/>
+      </w:pPr>
+    </w:lvl>
+    <w:lvl w:ilvl="2" w:tplc="0409001B" w:tentative="1">
+      <w:start w:val="1"/>
+      <w:numFmt w:val="lowerRoman"/>
+      <w:lvlText w:val="%3."/>
+      <w:lvlJc w:val="right"/>
+      <w:pPr>
+        <w:ind w:left="2160" w:hanging="180"/>
+      </w:pPr>
+    </w:lvl>
+    <w:lvl w:ilvl="3" w:tplc="0409000F" w:tentative="1">
+      <w:start w:val="1"/>
+      <w:numFmt w:val="decimal"/>
+      <w:lvlText w:val="%4."/>
+      <w:lvlJc w:val="left"/>
+      <w:pPr>
+        <w:ind w:left="2880" w:hanging="360"/>
+      </w:pPr>
+    </w:lvl>
+    <w:lvl w:ilvl="4" w:tplc="04090019" w:tentative="1">
+      <w:start w:val="1"/>
+      <w:numFmt w:val="lowerLetter"/>
+      <w:lvlText w:val="%5."/>
+      <w:lvlJc w:val="left"/>
+      <w:pPr>
+        <w:ind w:left="3600" w:hanging="360"/>
+      </w:pPr>
+    </w:lvl>
+    <w:lvl w:ilvl="5" w:tplc="0409001B" w:tentative="1">
+      <w:start w:val="1"/>
+      <w:numFmt w:val="lowerRoman"/>
+      <w:lvlText w:val="%6."/>
+      <w:lvlJc w:val="right"/>
+      <w:pPr>
+        <w:ind w:left="4320" w:hanging="180"/>
+      </w:pPr>
+    </w:lvl>
+    <w:lvl w:ilvl="6" w:tplc="0409000F" w:tentative="1">
+      <w:start w:val="1"/>
+      <w:numFmt w:val="decimal"/>
+      <w:lvlText w:val="%7."/>
+      <w:lvlJc w:val="left"/>
+      <w:pPr>
+        <w:ind w:left="5040" w:hanging="360"/>
+      </w:pPr>
+    </w:lvl>
+    <w:lvl w:ilvl="7" w:tplc="04090019" w:tentative="1">
+      <w:start w:val="1"/>
+      <w:numFmt w:val="lowerLetter"/>
+      <w:lvlText w:val="%8."/>
+      <w:lvlJc w:val="left"/>
+      <w:pPr>
+        <w:ind w:left="5760" w:hanging="360"/>
+      </w:pPr>
+    </w:lvl>
+    <w:lvl w:ilvl="8" w:tplc="0409001B" w:tentative="1">
+      <w:start w:val="1"/>
+      <w:numFmt w:val="lowerRoman"/>
+      <w:lvlText w:val="%9."/>
+      <w:lvlJc w:val="right"/>
+      <w:pPr>
+        <w:ind w:left="6480" w:hanging="180"/>
+      </w:pPr>
+    </w:lvl>
+  </w:abstractNum>
+  <w:abstractNum w:abstractNumId="9" w15:restartNumberingAfterBreak="0">
+    <w:nsid w:val="73B64B90"/>
+    <w:multiLevelType w:val="hybridMultilevel"/>
+    <w:tmpl w:val="565ECE00"/>
+    <w:lvl w:ilvl="0" w:tplc="04090001">
+      <w:start w:val="1"/>
+      <w:numFmt w:val="bullet"/>
+      <w:lvlText w:val=""/>
+      <w:lvlJc w:val="left"/>
+      <w:pPr>
+        <w:ind w:left="720" w:hanging="360"/>
+      </w:pPr>
+      <w:rPr>
+        <w:rFonts w:ascii="Symbol" w:hAnsi="Symbol" w:hint="default"/>
+      </w:rPr>
+    </w:lvl>
+    <w:lvl w:ilvl="1" w:tplc="04090003" w:tentative="1">
+      <w:start w:val="1"/>
+      <w:numFmt w:val="bullet"/>
+      <w:lvlText w:val="o"/>
+      <w:lvlJc w:val="left"/>
+      <w:pPr>
+        <w:ind w:left="1440" w:hanging="360"/>
+      </w:pPr>
+      <w:rPr>
+        <w:rFonts w:ascii="Courier New" w:hAnsi="Courier New" w:cs="Courier New" w:hint="default"/>
+      </w:rPr>
+    </w:lvl>
+    <w:lvl w:ilvl="2" w:tplc="04090005" w:tentative="1">
+      <w:start w:val="1"/>
+      <w:numFmt w:val="bullet"/>
+      <w:lvlText w:val=""/>
+      <w:lvlJc w:val="left"/>
+      <w:pPr>
+        <w:ind w:left="2160" w:hanging="360"/>
+      </w:pPr>
+      <w:rPr>
+        <w:rFonts w:ascii="Wingdings" w:hAnsi="Wingdings" w:hint="default"/>
+      </w:rPr>
+    </w:lvl>
+    <w:lvl w:ilvl="3" w:tplc="04090001" w:tentative="1">
+      <w:start w:val="1"/>
+      <w:numFmt w:val="bullet"/>
+      <w:lvlText w:val=""/>
+      <w:lvlJc w:val="left"/>
+      <w:pPr>
+        <w:ind w:left="2880" w:hanging="360"/>
+      </w:pPr>
+      <w:rPr>
+        <w:rFonts w:ascii="Symbol" w:hAnsi="Symbol" w:hint="default"/>
+      </w:rPr>
+    </w:lvl>
+    <w:lvl w:ilvl="4" w:tplc="04090003" w:tentative="1">
+      <w:start w:val="1"/>
+      <w:numFmt w:val="bullet"/>
+      <w:lvlText w:val="o"/>
+      <w:lvlJc w:val="left"/>
+      <w:pPr>
+        <w:ind w:left="3600" w:hanging="360"/>
+      </w:pPr>
+      <w:rPr>
+        <w:rFonts w:ascii="Courier New" w:hAnsi="Courier New" w:cs="Courier New" w:hint="default"/>
+      </w:rPr>
+    </w:lvl>
+    <w:lvl w:ilvl="5" w:tplc="04090005" w:tentative="1">
+      <w:start w:val="1"/>
+      <w:numFmt w:val="bullet"/>
+      <w:lvlText w:val=""/>
+      <w:lvlJc w:val="left"/>
+      <w:pPr>
+        <w:ind w:left="4320" w:hanging="360"/>
+      </w:pPr>
+      <w:rPr>
+        <w:rFonts w:ascii="Wingdings" w:hAnsi="Wingdings" w:hint="default"/>
+      </w:rPr>
+    </w:lvl>
+    <w:lvl w:ilvl="6" w:tplc="04090001" w:tentative="1">
+      <w:start w:val="1"/>
+      <w:numFmt w:val="bullet"/>
+      <w:lvlText w:val=""/>
+      <w:lvlJc w:val="left"/>
+      <w:pPr>
+        <w:ind w:left="5040" w:hanging="360"/>
+      </w:pPr>
+      <w:rPr>
+        <w:rFonts w:ascii="Symbol" w:hAnsi="Symbol" w:hint="default"/>
+      </w:rPr>
+    </w:lvl>
+    <w:lvl w:ilvl="7" w:tplc="04090003" w:tentative="1">
+      <w:start w:val="1"/>
+      <w:numFmt w:val="bullet"/>
+      <w:lvlText w:val="o"/>
+      <w:lvlJc w:val="left"/>
+      <w:pPr>
+        <w:ind w:left="5760" w:hanging="360"/>
+      </w:pPr>
+      <w:rPr>
+        <w:rFonts w:ascii="Courier New" w:hAnsi="Courier New" w:cs="Courier New" w:hint="default"/>
+      </w:rPr>
+    </w:lvl>
+    <w:lvl w:ilvl="8" w:tplc="04090005" w:tentative="1">
+      <w:start w:val="1"/>
+      <w:numFmt w:val="bullet"/>
+      <w:lvlText w:val=""/>
+      <w:lvlJc w:val="left"/>
+      <w:pPr>
+        <w:ind w:left="6480" w:hanging="360"/>
+      </w:pPr>
+      <w:rPr>
+        <w:rFonts w:ascii="Wingdings" w:hAnsi="Wingdings" w:hint="default"/>
+      </w:rPr>
+    </w:lvl>
+  </w:abstractNum>
+  <w:abstractNum w:abstractNumId="10" w15:restartNumberingAfterBreak="0">
+    <w:nsid w:val="7F646C3E"/>
+    <w:multiLevelType w:val="hybridMultilevel"/>
+    <w:tmpl w:val="AE544EF6"/>
     <w:lvl w:ilvl="0" w:tplc="0409000F">
       <w:start w:val="1"/>
       <w:numFmt w:val="decimal"/>
@@ -2637,25 +3421,34 @@
     <w:abstractNumId w:val="0"/>
   </w:num>
   <w:num w:numId="2" w16cid:durableId="1358236062">
+    <w:abstractNumId w:val="7"/>
+  </w:num>
+  <w:num w:numId="3" w16cid:durableId="775566205">
+    <w:abstractNumId w:val="2"/>
+  </w:num>
+  <w:num w:numId="4" w16cid:durableId="1791778835">
+    <w:abstractNumId w:val="3"/>
+  </w:num>
+  <w:num w:numId="5" w16cid:durableId="293561899">
+    <w:abstractNumId w:val="4"/>
+  </w:num>
+  <w:num w:numId="6" w16cid:durableId="1155146247">
+    <w:abstractNumId w:val="8"/>
+  </w:num>
+  <w:num w:numId="7" w16cid:durableId="151601002">
+    <w:abstractNumId w:val="5"/>
+  </w:num>
+  <w:num w:numId="8" w16cid:durableId="1080564758">
     <w:abstractNumId w:val="6"/>
   </w:num>
-  <w:num w:numId="3" w16cid:durableId="775566205">
+  <w:num w:numId="9" w16cid:durableId="590360111">
+    <w:abstractNumId w:val="9"/>
+  </w:num>
+  <w:num w:numId="10" w16cid:durableId="24408703">
     <w:abstractNumId w:val="1"/>
   </w:num>
-  <w:num w:numId="4" w16cid:durableId="1791778835">
-    <w:abstractNumId w:val="2"/>
-  </w:num>
-  <w:num w:numId="5" w16cid:durableId="293561899">
-    <w:abstractNumId w:val="3"/>
-  </w:num>
-  <w:num w:numId="6" w16cid:durableId="1155146247">
-    <w:abstractNumId w:val="7"/>
-  </w:num>
-  <w:num w:numId="7" w16cid:durableId="151601002">
-    <w:abstractNumId w:val="4"/>
-  </w:num>
-  <w:num w:numId="8" w16cid:durableId="1080564758">
-    <w:abstractNumId w:val="5"/>
+  <w:num w:numId="11" w16cid:durableId="685864676">
+    <w:abstractNumId w:val="10"/>
   </w:num>
 </w:numbering>
 </file>
@@ -3104,6 +3897,28 @@
       <w:szCs w:val="26"/>
     </w:rPr>
   </w:style>
+  <w:style w:type="paragraph" w:styleId="Heading3">
+    <w:name w:val="heading 3"/>
+    <w:basedOn w:val="Normal"/>
+    <w:next w:val="Normal"/>
+    <w:link w:val="Heading3Char"/>
+    <w:uiPriority w:val="9"/>
+    <w:unhideWhenUsed/>
+    <w:qFormat/>
+    <w:rsid w:val="00622D36"/>
+    <w:pPr>
+      <w:keepNext/>
+      <w:keepLines/>
+      <w:spacing w:before="40" w:after="0"/>
+      <w:outlineLvl w:val="2"/>
+    </w:pPr>
+    <w:rPr>
+      <w:rFonts w:asciiTheme="majorHAnsi" w:eastAsiaTheme="majorEastAsia" w:hAnsiTheme="majorHAnsi" w:cstheme="majorBidi"/>
+      <w:color w:val="1F3763" w:themeColor="accent1" w:themeShade="7F"/>
+      <w:sz w:val="24"/>
+      <w:szCs w:val="24"/>
+    </w:rPr>
+  </w:style>
   <w:style w:type="character" w:default="1" w:styleId="DefaultParagraphFont">
     <w:name w:val="Default Paragraph Font"/>
     <w:uiPriority w:val="1"/>
@@ -3242,6 +4057,45 @@
       <w:color w:val="0563C1" w:themeColor="hyperlink"/>
       <w:u w:val="single"/>
     </w:rPr>
+  </w:style>
+  <w:style w:type="character" w:customStyle="1" w:styleId="Heading3Char">
+    <w:name w:val="Heading 3 Char"/>
+    <w:basedOn w:val="DefaultParagraphFont"/>
+    <w:link w:val="Heading3"/>
+    <w:uiPriority w:val="9"/>
+    <w:rsid w:val="00622D36"/>
+    <w:rPr>
+      <w:rFonts w:asciiTheme="majorHAnsi" w:eastAsiaTheme="majorEastAsia" w:hAnsiTheme="majorHAnsi" w:cstheme="majorBidi"/>
+      <w:color w:val="1F3763" w:themeColor="accent1" w:themeShade="7F"/>
+      <w:sz w:val="24"/>
+      <w:szCs w:val="24"/>
+    </w:rPr>
+  </w:style>
+  <w:style w:type="paragraph" w:styleId="TOC2">
+    <w:name w:val="toc 2"/>
+    <w:basedOn w:val="Normal"/>
+    <w:next w:val="Normal"/>
+    <w:autoRedefine/>
+    <w:uiPriority w:val="39"/>
+    <w:unhideWhenUsed/>
+    <w:rsid w:val="005C0A33"/>
+    <w:pPr>
+      <w:spacing w:after="100"/>
+      <w:ind w:left="220"/>
+    </w:pPr>
+  </w:style>
+  <w:style w:type="paragraph" w:styleId="TOC3">
+    <w:name w:val="toc 3"/>
+    <w:basedOn w:val="Normal"/>
+    <w:next w:val="Normal"/>
+    <w:autoRedefine/>
+    <w:uiPriority w:val="39"/>
+    <w:unhideWhenUsed/>
+    <w:rsid w:val="005C0A33"/>
+    <w:pPr>
+      <w:spacing w:after="100"/>
+      <w:ind w:left="440"/>
+    </w:pPr>
   </w:style>
 </w:styles>
 </file>
@@ -3472,8 +4326,13 @@
   </w:compat>
   <w:rsids>
     <w:rsidRoot w:val="00C81D88"/>
+    <w:rsid w:val="001A5BC0"/>
+    <w:rsid w:val="002602D3"/>
     <w:rsid w:val="0067437B"/>
+    <w:rsid w:val="006B1408"/>
+    <w:rsid w:val="0070754C"/>
     <w:rsid w:val="00C81D88"/>
+    <w:rsid w:val="00CC3556"/>
     <w:rsid w:val="00E75AD3"/>
   </w:rsids>
   <m:mathPr>

</xml_diff>